<commit_message>
chapter 1 is completed
</commit_message>
<xml_diff>
--- a/Table of contents.docx
+++ b/Table of contents.docx
@@ -61,41 +61,23 @@
           <w:bCs/>
           <w:lang w:val="en-US"/>
         </w:rPr>
-        <w:t xml:space="preserve">Glossary of </w:t>
-      </w:r>
-      <w:proofErr w:type="gramStart"/>
-      <w:r>
-        <w:rPr>
-          <w:rFonts w:asciiTheme="majorBidi" w:hAnsiTheme="majorBidi" w:cstheme="majorBidi"/>
-          <w:b/>
-          <w:bCs/>
-          <w:lang w:val="en-US"/>
-        </w:rPr>
-        <w:t>acronyms</w:t>
-      </w:r>
-      <w:r>
-        <w:rPr>
-          <w:rFonts w:asciiTheme="majorBidi" w:hAnsiTheme="majorBidi" w:cstheme="majorBidi"/>
-          <w:b/>
-          <w:bCs/>
-          <w:lang w:val="en-US"/>
-        </w:rPr>
-        <w:t xml:space="preserve">  </w:t>
-      </w:r>
-      <w:r>
-        <w:rPr>
-          <w:rFonts w:asciiTheme="majorBidi" w:hAnsiTheme="majorBidi" w:cstheme="majorBidi"/>
-          <w:lang w:val="en-US"/>
-        </w:rPr>
-        <w:t>(</w:t>
-      </w:r>
-      <w:proofErr w:type="gramEnd"/>
-      <w:r>
-        <w:rPr>
-          <w:rFonts w:asciiTheme="majorBidi" w:hAnsiTheme="majorBidi" w:cstheme="majorBidi"/>
-          <w:lang w:val="en-US"/>
-        </w:rPr>
-        <w:t>1 page)</w:t>
+        <w:t>Glossary of acronyms</w:t>
+      </w:r>
+      <w:r>
+        <w:rPr>
+          <w:rFonts w:asciiTheme="majorBidi" w:hAnsiTheme="majorBidi" w:cstheme="majorBidi"/>
+          <w:b/>
+          <w:bCs/>
+          <w:lang w:val="en-US"/>
+        </w:rPr>
+        <w:t xml:space="preserve"> </w:t>
+      </w:r>
+      <w:r>
+        <w:rPr>
+          <w:rFonts w:asciiTheme="majorBidi" w:hAnsiTheme="majorBidi" w:cstheme="majorBidi"/>
+          <w:lang w:val="en-US"/>
+        </w:rPr>
+        <w:t>(1 page)</w:t>
       </w:r>
     </w:p>
     <w:p>
@@ -152,41 +134,23 @@
           <w:bCs/>
           <w:lang w:val="en-US"/>
         </w:rPr>
-        <w:t xml:space="preserve">       </w:t>
-      </w:r>
-      <w:proofErr w:type="gramStart"/>
-      <w:r>
-        <w:rPr>
-          <w:rFonts w:asciiTheme="majorBidi" w:hAnsiTheme="majorBidi" w:cstheme="majorBidi"/>
-          <w:b/>
-          <w:bCs/>
-          <w:lang w:val="en-US"/>
-        </w:rPr>
-        <w:t>Abstract</w:t>
-      </w:r>
-      <w:r>
-        <w:rPr>
-          <w:rFonts w:asciiTheme="majorBidi" w:hAnsiTheme="majorBidi" w:cstheme="majorBidi"/>
-          <w:b/>
-          <w:bCs/>
-          <w:lang w:val="en-US"/>
-        </w:rPr>
-        <w:t xml:space="preserve">  </w:t>
-      </w:r>
-      <w:r>
-        <w:rPr>
-          <w:rFonts w:asciiTheme="majorBidi" w:hAnsiTheme="majorBidi" w:cstheme="majorBidi"/>
-          <w:lang w:val="en-US"/>
-        </w:rPr>
-        <w:t>(</w:t>
-      </w:r>
-      <w:proofErr w:type="gramEnd"/>
-      <w:r>
-        <w:rPr>
-          <w:rFonts w:asciiTheme="majorBidi" w:hAnsiTheme="majorBidi" w:cstheme="majorBidi"/>
-          <w:lang w:val="en-US"/>
-        </w:rPr>
-        <w:t>1 page)</w:t>
+        <w:t xml:space="preserve">       Abstract</w:t>
+      </w:r>
+      <w:r>
+        <w:rPr>
+          <w:rFonts w:asciiTheme="majorBidi" w:hAnsiTheme="majorBidi" w:cstheme="majorBidi"/>
+          <w:b/>
+          <w:bCs/>
+          <w:lang w:val="en-US"/>
+        </w:rPr>
+        <w:t xml:space="preserve"> </w:t>
+      </w:r>
+      <w:r>
+        <w:rPr>
+          <w:rFonts w:asciiTheme="majorBidi" w:hAnsiTheme="majorBidi" w:cstheme="majorBidi"/>
+          <w:lang w:val="en-US"/>
+        </w:rPr>
+        <w:t>(1 page)</w:t>
       </w:r>
     </w:p>
     <w:p>
@@ -243,41 +207,23 @@
           <w:bCs/>
           <w:lang w:val="en-US"/>
         </w:rPr>
-        <w:t xml:space="preserve">       General </w:t>
-      </w:r>
-      <w:proofErr w:type="gramStart"/>
-      <w:r>
-        <w:rPr>
-          <w:rFonts w:asciiTheme="majorBidi" w:hAnsiTheme="majorBidi" w:cstheme="majorBidi"/>
-          <w:b/>
-          <w:bCs/>
-          <w:lang w:val="en-US"/>
-        </w:rPr>
-        <w:t>introduction</w:t>
-      </w:r>
-      <w:r>
-        <w:rPr>
-          <w:rFonts w:asciiTheme="majorBidi" w:hAnsiTheme="majorBidi" w:cstheme="majorBidi"/>
-          <w:b/>
-          <w:bCs/>
-          <w:lang w:val="en-US"/>
-        </w:rPr>
-        <w:t xml:space="preserve">  </w:t>
-      </w:r>
-      <w:r>
-        <w:rPr>
-          <w:rFonts w:asciiTheme="majorBidi" w:hAnsiTheme="majorBidi" w:cstheme="majorBidi"/>
-          <w:lang w:val="en-US"/>
-        </w:rPr>
-        <w:t>(</w:t>
-      </w:r>
-      <w:proofErr w:type="gramEnd"/>
-      <w:r>
-        <w:rPr>
-          <w:rFonts w:asciiTheme="majorBidi" w:hAnsiTheme="majorBidi" w:cstheme="majorBidi"/>
-          <w:lang w:val="en-US"/>
-        </w:rPr>
-        <w:t>1 page)</w:t>
+        <w:t xml:space="preserve">       General introduction</w:t>
+      </w:r>
+      <w:r>
+        <w:rPr>
+          <w:rFonts w:asciiTheme="majorBidi" w:hAnsiTheme="majorBidi" w:cstheme="majorBidi"/>
+          <w:b/>
+          <w:bCs/>
+          <w:lang w:val="en-US"/>
+        </w:rPr>
+        <w:t xml:space="preserve"> </w:t>
+      </w:r>
+      <w:r>
+        <w:rPr>
+          <w:rFonts w:asciiTheme="majorBidi" w:hAnsiTheme="majorBidi" w:cstheme="majorBidi"/>
+          <w:lang w:val="en-US"/>
+        </w:rPr>
+        <w:t>(1 page)</w:t>
       </w:r>
     </w:p>
     <w:p>
@@ -372,21 +318,12 @@
           <w:lang w:val="en-US"/>
         </w:rPr>
       </w:pPr>
-      <w:proofErr w:type="spellStart"/>
-      <w:r>
-        <w:rPr>
-          <w:rFonts w:asciiTheme="majorBidi" w:hAnsiTheme="majorBidi" w:cstheme="majorBidi"/>
-          <w:lang w:val="en-US"/>
-        </w:rPr>
-        <w:t>Sofrecom</w:t>
-      </w:r>
-      <w:proofErr w:type="spellEnd"/>
-      <w:r>
-        <w:rPr>
-          <w:rFonts w:asciiTheme="majorBidi" w:hAnsiTheme="majorBidi" w:cstheme="majorBidi"/>
-          <w:lang w:val="en-US"/>
-        </w:rPr>
-        <w:t xml:space="preserve"> Tunisia</w:t>
+      <w:r>
+        <w:rPr>
+          <w:rFonts w:asciiTheme="majorBidi" w:hAnsiTheme="majorBidi" w:cstheme="majorBidi"/>
+          <w:lang w:val="en-US"/>
+        </w:rPr>
+        <w:t>Sofrecom Tunisia</w:t>
       </w:r>
       <w:r>
         <w:rPr>
@@ -408,21 +345,12 @@
           <w:lang w:val="en-US"/>
         </w:rPr>
       </w:pPr>
-      <w:proofErr w:type="spellStart"/>
-      <w:r>
-        <w:rPr>
-          <w:rFonts w:asciiTheme="majorBidi" w:hAnsiTheme="majorBidi" w:cstheme="majorBidi"/>
-          <w:lang w:val="en-US"/>
-        </w:rPr>
-        <w:t>Sofrecom</w:t>
-      </w:r>
-      <w:proofErr w:type="spellEnd"/>
-      <w:r>
-        <w:rPr>
-          <w:rFonts w:asciiTheme="majorBidi" w:hAnsiTheme="majorBidi" w:cstheme="majorBidi"/>
-          <w:lang w:val="en-US"/>
-        </w:rPr>
-        <w:t xml:space="preserve"> activity</w:t>
+      <w:r>
+        <w:rPr>
+          <w:rFonts w:asciiTheme="majorBidi" w:hAnsiTheme="majorBidi" w:cstheme="majorBidi"/>
+          <w:lang w:val="en-US"/>
+        </w:rPr>
+        <w:t>Sofrecom activity</w:t>
       </w:r>
     </w:p>
     <w:p>
@@ -551,7 +479,6 @@
           <w:lang w:val="en-US"/>
         </w:rPr>
       </w:pPr>
-      <w:proofErr w:type="spellStart"/>
       <w:r>
         <w:rPr>
           <w:rFonts w:asciiTheme="majorBidi" w:hAnsiTheme="majorBidi" w:cstheme="majorBidi"/>
@@ -559,13 +486,32 @@
         </w:rPr>
         <w:t>Samknows</w:t>
       </w:r>
-      <w:proofErr w:type="spellEnd"/>
       <w:r>
         <w:rPr>
           <w:rFonts w:asciiTheme="majorBidi" w:hAnsiTheme="majorBidi" w:cstheme="majorBidi"/>
           <w:lang w:val="en-US"/>
         </w:rPr>
         <w:t xml:space="preserve"> One</w:t>
+      </w:r>
+    </w:p>
+    <w:p>
+      <w:pPr>
+        <w:pStyle w:val="Paragraphedeliste"/>
+        <w:numPr>
+          <w:ilvl w:val="3"/>
+          <w:numId w:val="2"/>
+        </w:numPr>
+        <w:rPr>
+          <w:rFonts w:asciiTheme="majorBidi" w:hAnsiTheme="majorBidi" w:cstheme="majorBidi"/>
+          <w:lang w:val="en-US"/>
+        </w:rPr>
+      </w:pPr>
+      <w:r>
+        <w:rPr>
+          <w:rFonts w:asciiTheme="majorBidi" w:hAnsiTheme="majorBidi" w:cstheme="majorBidi"/>
+          <w:lang w:val="en-US"/>
+        </w:rPr>
+        <w:t>SMAQ</w:t>
       </w:r>
     </w:p>
     <w:p>
@@ -1101,7 +1047,6 @@
           <w:bCs/>
           <w:lang w:val="en-US"/>
         </w:rPr>
-        <w:lastRenderedPageBreak/>
         <w:t xml:space="preserve">Project </w:t>
       </w:r>
       <w:r>
@@ -1417,41 +1362,23 @@
           <w:bCs/>
           <w:lang w:val="en-US"/>
         </w:rPr>
-        <w:t xml:space="preserve">eral conclusion and future </w:t>
-      </w:r>
-      <w:proofErr w:type="gramStart"/>
-      <w:r>
-        <w:rPr>
-          <w:rFonts w:asciiTheme="majorBidi" w:hAnsiTheme="majorBidi" w:cstheme="majorBidi"/>
-          <w:b/>
-          <w:bCs/>
-          <w:lang w:val="en-US"/>
-        </w:rPr>
-        <w:t>work</w:t>
-      </w:r>
-      <w:r>
-        <w:rPr>
-          <w:rFonts w:asciiTheme="majorBidi" w:hAnsiTheme="majorBidi" w:cstheme="majorBidi"/>
-          <w:b/>
-          <w:bCs/>
-          <w:lang w:val="en-US"/>
-        </w:rPr>
-        <w:t xml:space="preserve">  </w:t>
-      </w:r>
-      <w:r>
-        <w:rPr>
-          <w:rFonts w:asciiTheme="majorBidi" w:hAnsiTheme="majorBidi" w:cstheme="majorBidi"/>
-          <w:lang w:val="en-US"/>
-        </w:rPr>
-        <w:t>(</w:t>
-      </w:r>
-      <w:proofErr w:type="gramEnd"/>
-      <w:r>
-        <w:rPr>
-          <w:rFonts w:asciiTheme="majorBidi" w:hAnsiTheme="majorBidi" w:cstheme="majorBidi"/>
-          <w:lang w:val="en-US"/>
-        </w:rPr>
-        <w:t>1 page)</w:t>
+        <w:t>eral conclusion and future work</w:t>
+      </w:r>
+      <w:r>
+        <w:rPr>
+          <w:rFonts w:asciiTheme="majorBidi" w:hAnsiTheme="majorBidi" w:cstheme="majorBidi"/>
+          <w:b/>
+          <w:bCs/>
+          <w:lang w:val="en-US"/>
+        </w:rPr>
+        <w:t xml:space="preserve"> </w:t>
+      </w:r>
+      <w:r>
+        <w:rPr>
+          <w:rFonts w:asciiTheme="majorBidi" w:hAnsiTheme="majorBidi" w:cstheme="majorBidi"/>
+          <w:lang w:val="en-US"/>
+        </w:rPr>
+        <w:t>(1 page)</w:t>
       </w:r>
     </w:p>
     <w:p>
@@ -1484,7 +1411,6 @@
           <w:lang w:val="en-US"/>
         </w:rPr>
       </w:pPr>
-      <w:proofErr w:type="spellStart"/>
       <w:r>
         <w:rPr>
           <w:rFonts w:asciiTheme="majorBidi" w:hAnsiTheme="majorBidi" w:cstheme="majorBidi"/>
@@ -1494,7 +1420,6 @@
         </w:rPr>
         <w:t>Netography</w:t>
       </w:r>
-      <w:proofErr w:type="spellEnd"/>
     </w:p>
     <w:p>
       <w:pPr>
@@ -1508,13 +1433,6 @@
         </w:rPr>
         <w:br/>
       </w:r>
-    </w:p>
-    <w:p>
-      <w:pPr>
-        <w:rPr>
-          <w:lang w:val="en-US"/>
-        </w:rPr>
-      </w:pPr>
     </w:p>
     <w:p>
       <w:pPr>
@@ -2082,23 +2000,7 @@
           <w:rFonts w:asciiTheme="majorBidi" w:hAnsiTheme="majorBidi" w:cstheme="majorBidi"/>
           <w:lang w:val="en-US"/>
         </w:rPr>
-        <w:t xml:space="preserve">This report describes the design and the development of our graduation project internship, which is carried out at </w:t>
-      </w:r>
-      <w:proofErr w:type="spellStart"/>
-      <w:r>
-        <w:rPr>
-          <w:rFonts w:asciiTheme="majorBidi" w:hAnsiTheme="majorBidi" w:cstheme="majorBidi"/>
-          <w:lang w:val="en-US"/>
-        </w:rPr>
-        <w:t>Sofrecom</w:t>
-      </w:r>
-      <w:proofErr w:type="spellEnd"/>
-      <w:r>
-        <w:rPr>
-          <w:rFonts w:asciiTheme="majorBidi" w:hAnsiTheme="majorBidi" w:cstheme="majorBidi"/>
-          <w:lang w:val="en-US"/>
-        </w:rPr>
-        <w:t xml:space="preserve"> Tunisia, the project consists in creating</w:t>
+        <w:t>This report describes the design and the development of our graduation project internship, which is carried out at Sofrecom Tunisia, the project consists in creating</w:t>
       </w:r>
       <w:r>
         <w:rPr>
@@ -2133,23 +2035,7 @@
           <w:rFonts w:asciiTheme="majorBidi" w:hAnsiTheme="majorBidi" w:cstheme="majorBidi"/>
           <w:lang w:val="en-US"/>
         </w:rPr>
-        <w:t xml:space="preserve"> quality of service “</w:t>
-      </w:r>
-      <w:proofErr w:type="spellStart"/>
-      <w:r>
-        <w:rPr>
-          <w:rFonts w:asciiTheme="majorBidi" w:hAnsiTheme="majorBidi" w:cstheme="majorBidi"/>
-          <w:lang w:val="en-US"/>
-        </w:rPr>
-        <w:t>QoS</w:t>
-      </w:r>
-      <w:proofErr w:type="spellEnd"/>
-      <w:r>
-        <w:rPr>
-          <w:rFonts w:asciiTheme="majorBidi" w:hAnsiTheme="majorBidi" w:cstheme="majorBidi"/>
-          <w:lang w:val="en-US"/>
-        </w:rPr>
-        <w:t>” of fixed network access</w:t>
+        <w:t xml:space="preserve"> quality of service “QoS” of fixed network access</w:t>
       </w:r>
       <w:r>
         <w:rPr>
@@ -2678,23 +2564,7 @@
           <w:rFonts w:asciiTheme="majorBidi" w:hAnsiTheme="majorBidi" w:cstheme="majorBidi"/>
           <w:lang w:val="en-US"/>
         </w:rPr>
-        <w:t xml:space="preserve"> of networks access perceived by customers. </w:t>
-      </w:r>
-      <w:proofErr w:type="spellStart"/>
-      <w:r>
-        <w:rPr>
-          <w:rFonts w:asciiTheme="majorBidi" w:hAnsiTheme="majorBidi" w:cstheme="majorBidi"/>
-          <w:lang w:val="en-US"/>
-        </w:rPr>
-        <w:t>Sofrecom</w:t>
-      </w:r>
-      <w:proofErr w:type="spellEnd"/>
-      <w:r>
-        <w:rPr>
-          <w:rFonts w:asciiTheme="majorBidi" w:hAnsiTheme="majorBidi" w:cstheme="majorBidi"/>
-          <w:lang w:val="en-US"/>
-        </w:rPr>
-        <w:t xml:space="preserve"> Tunisia, subsidiary of Orange Group, attempts to serve</w:t>
+        <w:t xml:space="preserve"> of networks access perceived by customers. Sofrecom Tunisia, subsidiary of Orange Group, attempts to serve</w:t>
       </w:r>
       <w:r>
         <w:rPr>
@@ -2722,23 +2592,7 @@
           <w:rFonts w:asciiTheme="majorBidi" w:hAnsiTheme="majorBidi" w:cstheme="majorBidi"/>
           <w:lang w:val="en-US"/>
         </w:rPr>
-        <w:t xml:space="preserve"> (</w:t>
-      </w:r>
-      <w:proofErr w:type="spellStart"/>
-      <w:r>
-        <w:rPr>
-          <w:rFonts w:asciiTheme="majorBidi" w:hAnsiTheme="majorBidi" w:cstheme="majorBidi"/>
-          <w:lang w:val="en-US"/>
-        </w:rPr>
-        <w:t>QoS</w:t>
-      </w:r>
-      <w:proofErr w:type="spellEnd"/>
-      <w:r>
-        <w:rPr>
-          <w:rFonts w:asciiTheme="majorBidi" w:hAnsiTheme="majorBidi" w:cstheme="majorBidi"/>
-          <w:lang w:val="en-US"/>
-        </w:rPr>
-        <w:t>) of fixed network</w:t>
+        <w:t xml:space="preserve"> (QoS) of fixed network</w:t>
       </w:r>
       <w:r>
         <w:rPr>
@@ -3205,23 +3059,7 @@
           <w:rFonts w:asciiTheme="majorBidi" w:hAnsiTheme="majorBidi" w:cstheme="majorBidi"/>
           <w:lang w:val="en-US"/>
         </w:rPr>
-        <w:t xml:space="preserve"> will be about the host company </w:t>
-      </w:r>
-      <w:proofErr w:type="spellStart"/>
-      <w:r>
-        <w:rPr>
-          <w:rFonts w:asciiTheme="majorBidi" w:hAnsiTheme="majorBidi" w:cstheme="majorBidi"/>
-          <w:lang w:val="en-US"/>
-        </w:rPr>
-        <w:t>Sofrecom</w:t>
-      </w:r>
-      <w:proofErr w:type="spellEnd"/>
-      <w:r>
-        <w:rPr>
-          <w:rFonts w:asciiTheme="majorBidi" w:hAnsiTheme="majorBidi" w:cstheme="majorBidi"/>
-          <w:lang w:val="en-US"/>
-        </w:rPr>
-        <w:t xml:space="preserve"> Tunisia presentation, a consulting and engineering firm specializing in telecommunications</w:t>
+        <w:t xml:space="preserve"> will be about the host company Sofrecom Tunisia presentation, a consulting and engineering firm specializing in telecommunications</w:t>
       </w:r>
       <w:r>
         <w:rPr>
@@ -3293,21 +3131,12 @@
           <w:lang w:val="en-US"/>
         </w:rPr>
       </w:pPr>
-      <w:proofErr w:type="spellStart"/>
-      <w:r>
-        <w:rPr>
-          <w:rFonts w:asciiTheme="majorBidi" w:hAnsiTheme="majorBidi" w:cstheme="majorBidi"/>
-          <w:lang w:val="en-US"/>
-        </w:rPr>
-        <w:t>Sofrecom</w:t>
-      </w:r>
-      <w:proofErr w:type="spellEnd"/>
-      <w:r>
-        <w:rPr>
-          <w:rFonts w:asciiTheme="majorBidi" w:hAnsiTheme="majorBidi" w:cstheme="majorBidi"/>
-          <w:lang w:val="en-US"/>
-        </w:rPr>
-        <w:t xml:space="preserve">, a subsidiary of </w:t>
+      <w:r>
+        <w:rPr>
+          <w:rFonts w:asciiTheme="majorBidi" w:hAnsiTheme="majorBidi" w:cstheme="majorBidi"/>
+          <w:lang w:val="en-US"/>
+        </w:rPr>
+        <w:t xml:space="preserve">Sofrecom, a subsidiary of </w:t>
       </w:r>
       <w:r>
         <w:rPr>
@@ -3328,40 +3157,15 @@
           <w:rFonts w:asciiTheme="majorBidi" w:hAnsiTheme="majorBidi" w:cstheme="majorBidi"/>
           <w:lang w:val="en-US"/>
         </w:rPr>
-        <w:t xml:space="preserve">. </w:t>
-      </w:r>
-      <w:proofErr w:type="spellStart"/>
-      <w:r>
-        <w:rPr>
-          <w:rFonts w:asciiTheme="majorBidi" w:hAnsiTheme="majorBidi" w:cstheme="majorBidi"/>
-          <w:lang w:val="en-US"/>
-        </w:rPr>
-        <w:t>Sofrecom</w:t>
-      </w:r>
-      <w:proofErr w:type="spellEnd"/>
-      <w:r>
-        <w:rPr>
-          <w:rFonts w:asciiTheme="majorBidi" w:hAnsiTheme="majorBidi" w:cstheme="majorBidi"/>
-          <w:lang w:val="en-US"/>
-        </w:rPr>
-        <w:t xml:space="preserve"> Tunisia is the youngest subsidiary of</w:t>
-      </w:r>
-      <w:r>
-        <w:rPr>
-          <w:rFonts w:asciiTheme="majorBidi" w:hAnsiTheme="majorBidi" w:cstheme="majorBidi"/>
-          <w:lang w:val="en-US"/>
-        </w:rPr>
-        <w:t xml:space="preserve"> </w:t>
-      </w:r>
-      <w:proofErr w:type="spellStart"/>
-      <w:r>
-        <w:rPr>
-          <w:rFonts w:asciiTheme="majorBidi" w:hAnsiTheme="majorBidi" w:cstheme="majorBidi"/>
-          <w:lang w:val="en-US"/>
-        </w:rPr>
-        <w:t>Sofrecom</w:t>
-      </w:r>
-      <w:proofErr w:type="spellEnd"/>
+        <w:t>. Sofrecom Tunisia is the youngest subsidiary of</w:t>
+      </w:r>
+      <w:r>
+        <w:rPr>
+          <w:rFonts w:asciiTheme="majorBidi" w:hAnsiTheme="majorBidi" w:cstheme="majorBidi"/>
+          <w:lang w:val="en-US"/>
+        </w:rPr>
+        <w:t xml:space="preserve"> Sofrecom</w:t>
+      </w:r>
       <w:r>
         <w:rPr>
           <w:rFonts w:asciiTheme="majorBidi" w:hAnsiTheme="majorBidi" w:cstheme="majorBidi"/>
@@ -3381,33 +3185,8 @@
           <w:rFonts w:asciiTheme="majorBidi" w:hAnsiTheme="majorBidi" w:cstheme="majorBidi"/>
           <w:lang w:val="en-US"/>
         </w:rPr>
-        <w:t xml:space="preserve">, </w:t>
-      </w:r>
-      <w:proofErr w:type="spellStart"/>
-      <w:r>
-        <w:rPr>
-          <w:rFonts w:asciiTheme="majorBidi" w:hAnsiTheme="majorBidi" w:cstheme="majorBidi"/>
-          <w:lang w:val="en-US"/>
-        </w:rPr>
-        <w:t>Sofrecom</w:t>
-      </w:r>
-      <w:proofErr w:type="spellEnd"/>
-      <w:r>
-        <w:rPr>
-          <w:rFonts w:asciiTheme="majorBidi" w:hAnsiTheme="majorBidi" w:cstheme="majorBidi"/>
-          <w:lang w:val="en-US"/>
-        </w:rPr>
-        <w:t xml:space="preserve"> Tunisia expands </w:t>
-      </w:r>
-      <w:proofErr w:type="spellStart"/>
-      <w:r>
-        <w:rPr>
-          <w:rFonts w:asciiTheme="majorBidi" w:hAnsiTheme="majorBidi" w:cstheme="majorBidi"/>
-          <w:lang w:val="en-US"/>
-        </w:rPr>
-        <w:t>Sofrecom’s</w:t>
-      </w:r>
-      <w:proofErr w:type="spellEnd"/>
+        <w:t>, Sofrecom Tunisia expands Sofrecom’s</w:t>
+      </w:r>
       <w:r>
         <w:rPr>
           <w:rFonts w:asciiTheme="majorBidi" w:hAnsiTheme="majorBidi" w:cstheme="majorBidi"/>
@@ -3551,23 +3330,7 @@
           <w:rFonts w:asciiTheme="majorBidi" w:hAnsiTheme="majorBidi" w:cstheme="majorBidi"/>
           <w:lang w:val="en-US"/>
         </w:rPr>
-        <w:t xml:space="preserve">Operators of mobile and internet services have probes, Key Performance Indicators (KPIs), installed in several network elements, but they desire to appreciate the quality perceived by their customers (Quality of Experience, </w:t>
-      </w:r>
-      <w:proofErr w:type="spellStart"/>
-      <w:r>
-        <w:rPr>
-          <w:rFonts w:asciiTheme="majorBidi" w:hAnsiTheme="majorBidi" w:cstheme="majorBidi"/>
-          <w:lang w:val="en-US"/>
-        </w:rPr>
-        <w:t>QoE</w:t>
-      </w:r>
-      <w:proofErr w:type="spellEnd"/>
-      <w:r>
-        <w:rPr>
-          <w:rFonts w:asciiTheme="majorBidi" w:hAnsiTheme="majorBidi" w:cstheme="majorBidi"/>
-          <w:lang w:val="en-US"/>
-        </w:rPr>
-        <w:t>)</w:t>
+        <w:t>Operators of mobile and internet services have probes, Key Performance Indicators (KPIs), installed in several network elements, but they desire to appreciate the quality perceived by their customers (Quality of Experience, QoE)</w:t>
       </w:r>
       <w:r>
         <w:rPr>
@@ -3618,15 +3381,7 @@
           <w:rFonts w:asciiTheme="majorBidi" w:hAnsiTheme="majorBidi" w:cstheme="majorBidi"/>
           <w:lang w:val="en-US"/>
         </w:rPr>
-        <w:t xml:space="preserve"> accurate </w:t>
-      </w:r>
-      <w:proofErr w:type="spellStart"/>
-      <w:r>
-        <w:rPr>
-          <w:rFonts w:asciiTheme="majorBidi" w:hAnsiTheme="majorBidi" w:cstheme="majorBidi"/>
-          <w:lang w:val="en-US"/>
-        </w:rPr>
-        <w:t>information</w:t>
+        <w:t xml:space="preserve"> accurate information</w:t>
       </w:r>
       <w:r>
         <w:rPr>
@@ -3635,7 +3390,6 @@
         </w:rPr>
         <w:t>s</w:t>
       </w:r>
-      <w:proofErr w:type="spellEnd"/>
       <w:r>
         <w:rPr>
           <w:rFonts w:asciiTheme="majorBidi" w:hAnsiTheme="majorBidi" w:cstheme="majorBidi"/>
@@ -3685,37 +3439,12 @@
         </w:rPr>
         <w:t xml:space="preserve"> </w:t>
       </w:r>
-      <w:proofErr w:type="spellStart"/>
-      <w:r>
-        <w:rPr>
-          <w:rFonts w:asciiTheme="majorBidi" w:hAnsiTheme="majorBidi" w:cstheme="majorBidi"/>
-          <w:lang w:val="en-US"/>
-        </w:rPr>
-        <w:t>QoS</w:t>
-      </w:r>
-      <w:proofErr w:type="spellEnd"/>
-      <w:r>
-        <w:rPr>
-          <w:rFonts w:asciiTheme="majorBidi" w:hAnsiTheme="majorBidi" w:cstheme="majorBidi"/>
-          <w:lang w:val="en-US"/>
-        </w:rPr>
-        <w:t>/</w:t>
-      </w:r>
-      <w:proofErr w:type="spellStart"/>
-      <w:r>
-        <w:rPr>
-          <w:rFonts w:asciiTheme="majorBidi" w:hAnsiTheme="majorBidi" w:cstheme="majorBidi"/>
-          <w:lang w:val="en-US"/>
-        </w:rPr>
-        <w:t>QoE</w:t>
-      </w:r>
-      <w:proofErr w:type="spellEnd"/>
-      <w:r>
-        <w:rPr>
-          <w:rFonts w:asciiTheme="majorBidi" w:hAnsiTheme="majorBidi" w:cstheme="majorBidi"/>
-          <w:lang w:val="en-US"/>
-        </w:rPr>
-        <w:t xml:space="preserve"> tests running</w:t>
+      <w:r>
+        <w:rPr>
+          <w:rFonts w:asciiTheme="majorBidi" w:hAnsiTheme="majorBidi" w:cstheme="majorBidi"/>
+          <w:lang w:val="en-US"/>
+        </w:rPr>
+        <w:t>QoS/QoE tests running</w:t>
       </w:r>
       <w:r>
         <w:rPr>
@@ -4195,7 +3924,6 @@
           <w:lang w:val="en-US"/>
         </w:rPr>
       </w:pPr>
-      <w:proofErr w:type="spellStart"/>
       <w:r>
         <w:rPr>
           <w:rFonts w:asciiTheme="majorBidi" w:hAnsiTheme="majorBidi" w:cstheme="majorBidi"/>
@@ -4205,7 +3933,6 @@
         </w:rPr>
         <w:t>Samknows</w:t>
       </w:r>
-      <w:proofErr w:type="spellEnd"/>
       <w:r>
         <w:rPr>
           <w:rFonts w:asciiTheme="majorBidi" w:hAnsiTheme="majorBidi" w:cstheme="majorBidi"/>
@@ -4238,62 +3965,14 @@
           <w:rFonts w:asciiTheme="majorBidi" w:hAnsiTheme="majorBidi" w:cstheme="majorBidi"/>
           <w:lang w:val="en-US"/>
         </w:rPr>
-        <w:t xml:space="preserve">The </w:t>
-      </w:r>
-      <w:proofErr w:type="spellStart"/>
-      <w:r>
-        <w:rPr>
-          <w:rFonts w:asciiTheme="majorBidi" w:hAnsiTheme="majorBidi" w:cstheme="majorBidi"/>
-          <w:lang w:val="en-US"/>
-        </w:rPr>
-        <w:t>SamKnows</w:t>
-      </w:r>
-      <w:proofErr w:type="spellEnd"/>
-      <w:r>
-        <w:rPr>
-          <w:rFonts w:asciiTheme="majorBidi" w:hAnsiTheme="majorBidi" w:cstheme="majorBidi"/>
-          <w:lang w:val="en-US"/>
-        </w:rPr>
-        <w:t xml:space="preserve"> One is a cloud-based analytics platform that includes a full range of measurement agents for fixed and cellular internet connection with a global test infrastructure. The </w:t>
-      </w:r>
-      <w:proofErr w:type="spellStart"/>
-      <w:r>
-        <w:rPr>
-          <w:rFonts w:asciiTheme="majorBidi" w:hAnsiTheme="majorBidi" w:cstheme="majorBidi"/>
-          <w:lang w:val="en-US"/>
-        </w:rPr>
-        <w:t>SamKnows</w:t>
-      </w:r>
-      <w:proofErr w:type="spellEnd"/>
-      <w:r>
-        <w:rPr>
-          <w:rFonts w:asciiTheme="majorBidi" w:hAnsiTheme="majorBidi" w:cstheme="majorBidi"/>
-          <w:lang w:val="en-US"/>
-        </w:rPr>
-        <w:t xml:space="preserve"> solution stores and visualizes performance data in real-time.</w:t>
-      </w:r>
-      <w:r>
-        <w:rPr>
-          <w:rFonts w:asciiTheme="majorBidi" w:hAnsiTheme="majorBidi" w:cstheme="majorBidi"/>
-          <w:lang w:val="en-US"/>
-        </w:rPr>
-        <w:t xml:space="preserve"> This solution is implemented by a UK company “Sam” founded in 2008 by Sam Crawford. </w:t>
-      </w:r>
-      <w:proofErr w:type="spellStart"/>
-      <w:r>
-        <w:rPr>
-          <w:rFonts w:asciiTheme="majorBidi" w:hAnsiTheme="majorBidi" w:cstheme="majorBidi"/>
-          <w:lang w:val="en-US"/>
-        </w:rPr>
-        <w:t>SamKnows</w:t>
-      </w:r>
-      <w:proofErr w:type="spellEnd"/>
-      <w:r>
-        <w:rPr>
-          <w:rFonts w:asciiTheme="majorBidi" w:hAnsiTheme="majorBidi" w:cstheme="majorBidi"/>
-          <w:lang w:val="en-US"/>
-        </w:rPr>
-        <w:t xml:space="preserve"> One</w:t>
+        <w:t>The SamKnows One is a cloud-based analytics platform that includes a full range of measurement agents for fixed and cellular internet connection with a global test infrastructure. The SamKnows solution stores and visualizes performance data in real-time.</w:t>
+      </w:r>
+      <w:r>
+        <w:rPr>
+          <w:rFonts w:asciiTheme="majorBidi" w:hAnsiTheme="majorBidi" w:cstheme="majorBidi"/>
+          <w:lang w:val="en-US"/>
+        </w:rPr>
+        <w:t xml:space="preserve"> This solution is implemented by a UK company “Sam” founded in 2008 by Sam Crawford. SamKnows One</w:t>
       </w:r>
       <w:r>
         <w:rPr>
@@ -4328,7 +4007,14 @@
           <w:rFonts w:asciiTheme="majorBidi" w:hAnsiTheme="majorBidi" w:cstheme="majorBidi"/>
           <w:lang w:val="en-US"/>
         </w:rPr>
-        <w:t>Speed tests: including download and upload over TCP and UDP speed tests.</w:t>
+        <w:t>Speed tests: includes</w:t>
+      </w:r>
+      <w:r>
+        <w:rPr>
+          <w:rFonts w:asciiTheme="majorBidi" w:hAnsiTheme="majorBidi" w:cstheme="majorBidi"/>
+          <w:lang w:val="en-US"/>
+        </w:rPr>
+        <w:t xml:space="preserve"> download and upload over TCP and UDP speed tests.</w:t>
       </w:r>
     </w:p>
     <w:p>
@@ -4387,6 +4073,13 @@
         </w:rPr>
         <w:t>:</w:t>
       </w:r>
+      <w:r>
+        <w:rPr>
+          <w:rFonts w:asciiTheme="majorBidi" w:hAnsiTheme="majorBidi" w:cstheme="majorBidi"/>
+          <w:lang w:val="en-US"/>
+        </w:rPr>
+        <w:t xml:space="preserve"> DNS resolution time and failure rate (UDP).</w:t>
+      </w:r>
     </w:p>
     <w:p>
       <w:pPr>
@@ -4408,6 +4101,13 @@
         </w:rPr>
         <w:t>Web browsing:</w:t>
       </w:r>
+      <w:r>
+        <w:rPr>
+          <w:rFonts w:asciiTheme="majorBidi" w:hAnsiTheme="majorBidi" w:cstheme="majorBidi"/>
+          <w:lang w:val="en-US"/>
+        </w:rPr>
+        <w:t xml:space="preserve"> web browsing test over TCP.</w:t>
+      </w:r>
     </w:p>
     <w:p>
       <w:pPr>
@@ -4429,6 +4129,13 @@
         </w:rPr>
         <w:t>CDN performance:</w:t>
       </w:r>
+      <w:r>
+        <w:rPr>
+          <w:rFonts w:asciiTheme="majorBidi" w:hAnsiTheme="majorBidi" w:cstheme="majorBidi"/>
+          <w:lang w:val="en-US"/>
+        </w:rPr>
+        <w:t xml:space="preserve"> content delivery network (CDN) measurements over TCP.</w:t>
+      </w:r>
     </w:p>
     <w:p>
       <w:pPr>
@@ -4450,6 +4157,13 @@
         </w:rPr>
         <w:t>Video streaming:</w:t>
       </w:r>
+      <w:r>
+        <w:rPr>
+          <w:rFonts w:asciiTheme="majorBidi" w:hAnsiTheme="majorBidi" w:cstheme="majorBidi"/>
+          <w:lang w:val="en-US"/>
+        </w:rPr>
+        <w:t xml:space="preserve"> video streaming measurements that stream real content from major video streaming providers.</w:t>
+      </w:r>
     </w:p>
     <w:p>
       <w:pPr>
@@ -4471,6 +4185,13 @@
         </w:rPr>
         <w:t>Gaming:</w:t>
       </w:r>
+      <w:r>
+        <w:rPr>
+          <w:rFonts w:asciiTheme="majorBidi" w:hAnsiTheme="majorBidi" w:cstheme="majorBidi"/>
+          <w:lang w:val="en-US"/>
+        </w:rPr>
+        <w:t xml:space="preserve"> measures performance for a number of major games.</w:t>
+      </w:r>
     </w:p>
     <w:p>
       <w:pPr>
@@ -4492,6 +4213,13 @@
         </w:rPr>
         <w:t>Online storage:</w:t>
       </w:r>
+      <w:r>
+        <w:rPr>
+          <w:rFonts w:asciiTheme="majorBidi" w:hAnsiTheme="majorBidi" w:cstheme="majorBidi"/>
+          <w:lang w:val="en-US"/>
+        </w:rPr>
+        <w:t xml:space="preserve"> tests upload and download from popular online storage services.</w:t>
+      </w:r>
     </w:p>
     <w:p>
       <w:pPr>
@@ -4513,6 +4241,13 @@
         </w:rPr>
         <w:t>Voice over IP:</w:t>
       </w:r>
+      <w:r>
+        <w:rPr>
+          <w:rFonts w:asciiTheme="majorBidi" w:hAnsiTheme="majorBidi" w:cstheme="majorBidi"/>
+          <w:lang w:val="en-US"/>
+        </w:rPr>
+        <w:t xml:space="preserve"> measures the quality of a voice call between client and test server.</w:t>
+      </w:r>
     </w:p>
     <w:p>
       <w:pPr>
@@ -4527,45 +4262,1893 @@
           <w:lang w:val="en-US"/>
         </w:rPr>
       </w:pPr>
-      <w:proofErr w:type="spellStart"/>
-      <w:r>
-        <w:rPr>
-          <w:rFonts w:asciiTheme="majorBidi" w:hAnsiTheme="majorBidi" w:cstheme="majorBidi"/>
-          <w:lang w:val="en-US"/>
-        </w:rPr>
-        <w:t>Traceroute</w:t>
-      </w:r>
-      <w:proofErr w:type="spellEnd"/>
-      <w:r>
-        <w:rPr>
-          <w:rFonts w:asciiTheme="majorBidi" w:hAnsiTheme="majorBidi" w:cstheme="majorBidi"/>
-          <w:lang w:val="en-US"/>
-        </w:rPr>
-        <w:t>:</w:t>
-      </w:r>
+      <w:r>
+        <w:rPr>
+          <w:rFonts w:asciiTheme="majorBidi" w:hAnsiTheme="majorBidi" w:cstheme="majorBidi"/>
+          <w:lang w:val="en-US"/>
+        </w:rPr>
+        <w:t>Traceroute:</w:t>
+      </w:r>
+      <w:r>
+        <w:rPr>
+          <w:rFonts w:asciiTheme="majorBidi" w:hAnsiTheme="majorBidi" w:cstheme="majorBidi"/>
+          <w:lang w:val="en-US"/>
+        </w:rPr>
+        <w:t xml:space="preserve"> tests the path that traffic takes around the internet, it is useful in diagnosing routing issues.</w:t>
+      </w:r>
+    </w:p>
+    <w:p>
+      <w:pPr>
+        <w:pStyle w:val="Paragraphedeliste"/>
+        <w:numPr>
+          <w:ilvl w:val="0"/>
+          <w:numId w:val="5"/>
+        </w:numPr>
+        <w:jc w:val="both"/>
+        <w:rPr>
+          <w:rFonts w:asciiTheme="majorBidi" w:hAnsiTheme="majorBidi" w:cstheme="majorBidi"/>
+          <w:lang w:val="en-US"/>
+        </w:rPr>
+      </w:pPr>
+      <w:r>
+        <w:rPr>
+          <w:rFonts w:asciiTheme="majorBidi" w:hAnsiTheme="majorBidi" w:cstheme="majorBidi"/>
+          <w:lang w:val="en-US"/>
+        </w:rPr>
+        <w:t>Data usage:</w:t>
+      </w:r>
+      <w:r>
+        <w:rPr>
+          <w:rFonts w:asciiTheme="majorBidi" w:hAnsiTheme="majorBidi" w:cstheme="majorBidi"/>
+          <w:lang w:val="en-US"/>
+        </w:rPr>
+        <w:t xml:space="preserve"> measures </w:t>
+      </w:r>
+      <w:r>
+        <w:rPr>
+          <w:rFonts w:asciiTheme="majorBidi" w:hAnsiTheme="majorBidi" w:cstheme="majorBidi"/>
+          <w:lang w:val="en-US"/>
+        </w:rPr>
+        <w:t>of data used on the broadband connection.</w:t>
+      </w:r>
+    </w:p>
+    <w:p>
+      <w:pPr>
+        <w:jc w:val="both"/>
+        <w:rPr>
+          <w:rFonts w:asciiTheme="majorBidi" w:hAnsiTheme="majorBidi" w:cstheme="majorBidi"/>
+          <w:lang w:val="en-US"/>
+        </w:rPr>
+      </w:pPr>
+    </w:p>
+    <w:p>
+      <w:pPr>
+        <w:jc w:val="both"/>
+        <w:rPr>
+          <w:rFonts w:asciiTheme="majorBidi" w:hAnsiTheme="majorBidi" w:cstheme="majorBidi"/>
+          <w:lang w:val="en-US"/>
+        </w:rPr>
+      </w:pPr>
+      <w:r>
+        <w:rPr>
+          <w:noProof/>
+          <w:lang w:eastAsia="fr-FR" w:bidi="ar-SA"/>
+        </w:rPr>
+        <w:lastRenderedPageBreak/>
+        <w:drawing>
+          <wp:inline distT="0" distB="0" distL="0" distR="0">
+            <wp:extent cx="5760720" cy="4134164"/>
+            <wp:effectExtent l="0" t="0" r="0" b="0"/>
+            <wp:docPr id="1" name="Image 1" descr="https://samknows.cdn.prismic.io/samknows/105118333531685623a44b50bb588729b28f4d63_dashboard.png"/>
+            <wp:cNvGraphicFramePr>
+              <a:graphicFrameLocks xmlns:a="http://schemas.openxmlformats.org/drawingml/2006/main" noChangeAspect="1"/>
+            </wp:cNvGraphicFramePr>
+            <a:graphic xmlns:a="http://schemas.openxmlformats.org/drawingml/2006/main">
+              <a:graphicData uri="http://schemas.openxmlformats.org/drawingml/2006/picture">
+                <pic:pic xmlns:pic="http://schemas.openxmlformats.org/drawingml/2006/picture">
+                  <pic:nvPicPr>
+                    <pic:cNvPr id="0" name="Picture 1" descr="https://samknows.cdn.prismic.io/samknows/105118333531685623a44b50bb588729b28f4d63_dashboard.png"/>
+                    <pic:cNvPicPr>
+                      <a:picLocks noChangeAspect="1" noChangeArrowheads="1"/>
+                    </pic:cNvPicPr>
+                  </pic:nvPicPr>
+                  <pic:blipFill>
+                    <a:blip r:embed="rId6">
+                      <a:extLst>
+                        <a:ext uri="{28A0092B-C50C-407E-A947-70E740481C1C}">
+                          <a14:useLocalDpi xmlns:a14="http://schemas.microsoft.com/office/drawing/2010/main" val="0"/>
+                        </a:ext>
+                      </a:extLst>
+                    </a:blip>
+                    <a:srcRect/>
+                    <a:stretch>
+                      <a:fillRect/>
+                    </a:stretch>
+                  </pic:blipFill>
+                  <pic:spPr bwMode="auto">
+                    <a:xfrm>
+                      <a:off x="0" y="0"/>
+                      <a:ext cx="5760720" cy="4134164"/>
+                    </a:xfrm>
+                    <a:prstGeom prst="rect">
+                      <a:avLst/>
+                    </a:prstGeom>
+                    <a:noFill/>
+                    <a:ln>
+                      <a:noFill/>
+                    </a:ln>
+                  </pic:spPr>
+                </pic:pic>
+              </a:graphicData>
+            </a:graphic>
+          </wp:inline>
+        </w:drawing>
+      </w:r>
+    </w:p>
+    <w:p>
+      <w:pPr>
+        <w:jc w:val="center"/>
+        <w:rPr>
+          <w:rFonts w:asciiTheme="majorBidi" w:hAnsiTheme="majorBidi" w:cstheme="majorBidi"/>
+          <w:lang w:val="en-US"/>
+        </w:rPr>
+      </w:pPr>
+      <w:r>
+        <w:rPr>
+          <w:rFonts w:asciiTheme="majorBidi" w:hAnsiTheme="majorBidi" w:cstheme="majorBidi"/>
+          <w:lang w:val="en-US"/>
+        </w:rPr>
+        <w:t>Figure 1.1: Screenshot of SamKnows One dashboard</w:t>
+      </w:r>
+    </w:p>
+    <w:p>
+      <w:pPr>
+        <w:pStyle w:val="Paragraphedeliste"/>
+        <w:numPr>
+          <w:ilvl w:val="3"/>
+          <w:numId w:val="3"/>
+        </w:numPr>
+        <w:rPr>
+          <w:rFonts w:asciiTheme="majorBidi" w:hAnsiTheme="majorBidi" w:cstheme="majorBidi"/>
+          <w:b/>
+          <w:bCs/>
+          <w:lang w:val="en-US"/>
+        </w:rPr>
+      </w:pPr>
+      <w:r>
+        <w:rPr>
+          <w:rFonts w:asciiTheme="majorBidi" w:hAnsiTheme="majorBidi" w:cstheme="majorBidi"/>
+          <w:b/>
+          <w:bCs/>
+          <w:lang w:val="en-US"/>
+        </w:rPr>
+        <w:t>SMAQ:</w:t>
+      </w:r>
+    </w:p>
+    <w:p>
+      <w:pPr>
+        <w:jc w:val="both"/>
+        <w:rPr>
+          <w:rFonts w:asciiTheme="majorBidi" w:hAnsiTheme="majorBidi" w:cstheme="majorBidi"/>
+          <w:lang w:val="en-US"/>
+        </w:rPr>
+      </w:pPr>
+      <w:r>
+        <w:rPr>
+          <w:rFonts w:asciiTheme="majorBidi" w:hAnsiTheme="majorBidi" w:cstheme="majorBidi"/>
+          <w:lang w:val="en-US"/>
+        </w:rPr>
+        <w:t xml:space="preserve">SMAQ is a solution implemented by Sofrecom to generate reports and analysis based upon different broadband tests, this solution is used by the Orient Middle East and Africa Orange affiliates. </w:t>
+      </w:r>
+    </w:p>
+    <w:p>
+      <w:pPr>
+        <w:rPr>
+          <w:rFonts w:asciiTheme="majorBidi" w:hAnsiTheme="majorBidi" w:cstheme="majorBidi"/>
+          <w:lang w:val="en-US"/>
+        </w:rPr>
+      </w:pPr>
+      <w:r>
+        <w:rPr>
+          <w:noProof/>
+          <w:lang w:eastAsia="fr-FR" w:bidi="ar-SA"/>
+        </w:rPr>
+        <w:drawing>
+          <wp:inline distT="0" distB="0" distL="0" distR="0" wp14:anchorId="66C250BD" wp14:editId="2FA510CE">
+            <wp:extent cx="5760720" cy="2785430"/>
+            <wp:effectExtent l="0" t="0" r="0" b="0"/>
+            <wp:docPr id="2" name="Image 2"/>
+            <wp:cNvGraphicFramePr>
+              <a:graphicFrameLocks xmlns:a="http://schemas.openxmlformats.org/drawingml/2006/main" noChangeAspect="1"/>
+            </wp:cNvGraphicFramePr>
+            <a:graphic xmlns:a="http://schemas.openxmlformats.org/drawingml/2006/main">
+              <a:graphicData uri="http://schemas.openxmlformats.org/drawingml/2006/picture">
+                <pic:pic xmlns:pic="http://schemas.openxmlformats.org/drawingml/2006/picture">
+                  <pic:nvPicPr>
+                    <pic:cNvPr id="0" name=""/>
+                    <pic:cNvPicPr/>
+                  </pic:nvPicPr>
+                  <pic:blipFill>
+                    <a:blip r:embed="rId7"/>
+                    <a:stretch>
+                      <a:fillRect/>
+                    </a:stretch>
+                  </pic:blipFill>
+                  <pic:spPr>
+                    <a:xfrm>
+                      <a:off x="0" y="0"/>
+                      <a:ext cx="5760720" cy="2785430"/>
+                    </a:xfrm>
+                    <a:prstGeom prst="rect">
+                      <a:avLst/>
+                    </a:prstGeom>
+                  </pic:spPr>
+                </pic:pic>
+              </a:graphicData>
+            </a:graphic>
+          </wp:inline>
+        </w:drawing>
+      </w:r>
+    </w:p>
+    <w:p>
+      <w:pPr>
+        <w:jc w:val="center"/>
+        <w:rPr>
+          <w:rFonts w:asciiTheme="majorBidi" w:hAnsiTheme="majorBidi" w:cstheme="majorBidi"/>
+          <w:lang w:val="en-US"/>
+        </w:rPr>
+      </w:pPr>
+      <w:r>
+        <w:rPr>
+          <w:rFonts w:asciiTheme="majorBidi" w:hAnsiTheme="majorBidi" w:cstheme="majorBidi"/>
+          <w:lang w:val="en-US"/>
+        </w:rPr>
+        <w:t>Figure 1.2: Sample of SMAQ online dashboard</w:t>
+      </w:r>
+    </w:p>
+    <w:p>
+      <w:pPr>
+        <w:jc w:val="center"/>
+        <w:rPr>
+          <w:rFonts w:asciiTheme="majorBidi" w:hAnsiTheme="majorBidi" w:cstheme="majorBidi"/>
+          <w:lang w:val="en-US"/>
+        </w:rPr>
+      </w:pPr>
+    </w:p>
+    <w:p>
+      <w:pPr>
+        <w:pStyle w:val="Paragraphedeliste"/>
+        <w:numPr>
+          <w:ilvl w:val="2"/>
+          <w:numId w:val="3"/>
+        </w:numPr>
+        <w:rPr>
+          <w:rFonts w:asciiTheme="majorBidi" w:hAnsiTheme="majorBidi" w:cstheme="majorBidi"/>
+          <w:b/>
+          <w:bCs/>
+          <w:sz w:val="24"/>
+          <w:szCs w:val="24"/>
+          <w:lang w:val="en-US"/>
+        </w:rPr>
+      </w:pPr>
+      <w:r>
+        <w:rPr>
+          <w:rFonts w:asciiTheme="majorBidi" w:hAnsiTheme="majorBidi" w:cstheme="majorBidi"/>
+          <w:b/>
+          <w:bCs/>
+          <w:sz w:val="24"/>
+          <w:szCs w:val="24"/>
+          <w:lang w:val="en-US"/>
+        </w:rPr>
+        <w:lastRenderedPageBreak/>
+        <w:t>Critical of the state of the art:</w:t>
+      </w:r>
+    </w:p>
+    <w:p>
+      <w:pPr>
+        <w:rPr>
+          <w:rFonts w:asciiTheme="majorBidi" w:hAnsiTheme="majorBidi" w:cstheme="majorBidi"/>
+          <w:lang w:val="en-US"/>
+        </w:rPr>
+      </w:pPr>
+      <w:r>
+        <w:rPr>
+          <w:rFonts w:asciiTheme="majorBidi" w:hAnsiTheme="majorBidi" w:cstheme="majorBidi"/>
+          <w:lang w:val="en-US"/>
+        </w:rPr>
+        <w:t>The following table shows in detail the difference between the two mentioned solutions:</w:t>
+      </w:r>
+    </w:p>
+    <w:tbl>
+      <w:tblPr>
+        <w:tblStyle w:val="Grilledutableau"/>
+        <w:tblW w:w="0" w:type="auto"/>
+        <w:tblLook w:val="04A0" w:firstRow="1" w:lastRow="0" w:firstColumn="1" w:lastColumn="0" w:noHBand="0" w:noVBand="1"/>
+      </w:tblPr>
+      <w:tblGrid>
+        <w:gridCol w:w="3085"/>
+        <w:gridCol w:w="3086"/>
+        <w:gridCol w:w="3086"/>
+      </w:tblGrid>
+      <w:tr>
+        <w:trPr>
+          <w:trHeight w:val="288"/>
+        </w:trPr>
+        <w:tc>
+          <w:tcPr>
+            <w:tcW w:w="3085" w:type="dxa"/>
+          </w:tcPr>
+          <w:p>
+            <w:pPr>
+              <w:rPr>
+                <w:rFonts w:asciiTheme="majorBidi" w:hAnsiTheme="majorBidi" w:cstheme="majorBidi"/>
+                <w:lang w:val="en-US"/>
+              </w:rPr>
+            </w:pPr>
+            <w:r>
+              <w:rPr>
+                <w:rFonts w:asciiTheme="majorBidi" w:hAnsiTheme="majorBidi" w:cstheme="majorBidi"/>
+                <w:lang w:val="en-US"/>
+              </w:rPr>
+              <w:t>Solution</w:t>
+            </w:r>
+          </w:p>
+        </w:tc>
+        <w:tc>
+          <w:tcPr>
+            <w:tcW w:w="3086" w:type="dxa"/>
+          </w:tcPr>
+          <w:p>
+            <w:pPr>
+              <w:rPr>
+                <w:rFonts w:asciiTheme="majorBidi" w:hAnsiTheme="majorBidi" w:cstheme="majorBidi"/>
+                <w:lang w:val="en-US"/>
+              </w:rPr>
+            </w:pPr>
+            <w:r>
+              <w:rPr>
+                <w:rFonts w:asciiTheme="majorBidi" w:hAnsiTheme="majorBidi" w:cstheme="majorBidi"/>
+                <w:lang w:val="en-US"/>
+              </w:rPr>
+              <w:t>SamKnows One</w:t>
+            </w:r>
+          </w:p>
+        </w:tc>
+        <w:tc>
+          <w:tcPr>
+            <w:tcW w:w="3086" w:type="dxa"/>
+          </w:tcPr>
+          <w:p>
+            <w:pPr>
+              <w:rPr>
+                <w:rFonts w:asciiTheme="majorBidi" w:hAnsiTheme="majorBidi" w:cstheme="majorBidi"/>
+                <w:lang w:val="en-US"/>
+              </w:rPr>
+            </w:pPr>
+            <w:r>
+              <w:rPr>
+                <w:rFonts w:asciiTheme="majorBidi" w:hAnsiTheme="majorBidi" w:cstheme="majorBidi"/>
+                <w:lang w:val="en-US"/>
+              </w:rPr>
+              <w:t>SMAQ</w:t>
+            </w:r>
+          </w:p>
+        </w:tc>
+      </w:tr>
+      <w:tr>
+        <w:trPr>
+          <w:trHeight w:val="306"/>
+        </w:trPr>
+        <w:tc>
+          <w:tcPr>
+            <w:tcW w:w="3085" w:type="dxa"/>
+          </w:tcPr>
+          <w:p>
+            <w:pPr>
+              <w:rPr>
+                <w:rFonts w:asciiTheme="majorBidi" w:hAnsiTheme="majorBidi" w:cstheme="majorBidi"/>
+                <w:lang w:val="en-US"/>
+              </w:rPr>
+            </w:pPr>
+            <w:r>
+              <w:rPr>
+                <w:rFonts w:asciiTheme="majorBidi" w:hAnsiTheme="majorBidi" w:cstheme="majorBidi"/>
+                <w:lang w:val="en-US"/>
+              </w:rPr>
+              <w:t>Paying solution</w:t>
+            </w:r>
+          </w:p>
+        </w:tc>
+        <w:tc>
+          <w:tcPr>
+            <w:tcW w:w="3086" w:type="dxa"/>
+          </w:tcPr>
+          <w:p>
+            <w:pPr>
+              <w:rPr>
+                <w:rFonts w:asciiTheme="majorBidi" w:hAnsiTheme="majorBidi" w:cstheme="majorBidi"/>
+                <w:lang w:val="en-US"/>
+              </w:rPr>
+            </w:pPr>
+            <w:r>
+              <w:rPr>
+                <w:rFonts w:asciiTheme="majorBidi" w:hAnsiTheme="majorBidi" w:cstheme="majorBidi"/>
+                <w:lang w:val="en-US"/>
+              </w:rPr>
+              <w:t>YES</w:t>
+            </w:r>
+          </w:p>
+        </w:tc>
+        <w:tc>
+          <w:tcPr>
+            <w:tcW w:w="3086" w:type="dxa"/>
+          </w:tcPr>
+          <w:p>
+            <w:pPr>
+              <w:rPr>
+                <w:rFonts w:asciiTheme="majorBidi" w:hAnsiTheme="majorBidi" w:cstheme="majorBidi"/>
+                <w:lang w:val="en-US"/>
+              </w:rPr>
+            </w:pPr>
+            <w:r>
+              <w:rPr>
+                <w:rFonts w:asciiTheme="majorBidi" w:hAnsiTheme="majorBidi" w:cstheme="majorBidi"/>
+                <w:lang w:val="en-US"/>
+              </w:rPr>
+              <w:t>NO</w:t>
+            </w:r>
+          </w:p>
+        </w:tc>
+      </w:tr>
+      <w:tr>
+        <w:trPr>
+          <w:trHeight w:val="288"/>
+        </w:trPr>
+        <w:tc>
+          <w:tcPr>
+            <w:tcW w:w="3085" w:type="dxa"/>
+          </w:tcPr>
+          <w:p>
+            <w:pPr>
+              <w:rPr>
+                <w:rFonts w:asciiTheme="majorBidi" w:hAnsiTheme="majorBidi" w:cstheme="majorBidi"/>
+                <w:lang w:val="en-US"/>
+              </w:rPr>
+            </w:pPr>
+            <w:r>
+              <w:rPr>
+                <w:rFonts w:asciiTheme="majorBidi" w:hAnsiTheme="majorBidi" w:cstheme="majorBidi"/>
+                <w:lang w:val="en-US"/>
+              </w:rPr>
+              <w:t>Analytics</w:t>
+            </w:r>
+          </w:p>
+        </w:tc>
+        <w:tc>
+          <w:tcPr>
+            <w:tcW w:w="3086" w:type="dxa"/>
+          </w:tcPr>
+          <w:p>
+            <w:pPr>
+              <w:rPr>
+                <w:rFonts w:asciiTheme="majorBidi" w:hAnsiTheme="majorBidi" w:cstheme="majorBidi"/>
+                <w:lang w:val="en-US"/>
+              </w:rPr>
+            </w:pPr>
+            <w:r>
+              <w:rPr>
+                <w:rFonts w:asciiTheme="majorBidi" w:hAnsiTheme="majorBidi" w:cstheme="majorBidi"/>
+                <w:lang w:val="en-US"/>
+              </w:rPr>
+              <w:t>YES</w:t>
+            </w:r>
+          </w:p>
+        </w:tc>
+        <w:tc>
+          <w:tcPr>
+            <w:tcW w:w="3086" w:type="dxa"/>
+          </w:tcPr>
+          <w:p>
+            <w:pPr>
+              <w:rPr>
+                <w:rFonts w:asciiTheme="majorBidi" w:hAnsiTheme="majorBidi" w:cstheme="majorBidi"/>
+                <w:lang w:val="en-US"/>
+              </w:rPr>
+            </w:pPr>
+            <w:r>
+              <w:rPr>
+                <w:rFonts w:asciiTheme="majorBidi" w:hAnsiTheme="majorBidi" w:cstheme="majorBidi"/>
+                <w:lang w:val="en-US"/>
+              </w:rPr>
+              <w:t>YES</w:t>
+            </w:r>
+          </w:p>
+        </w:tc>
+      </w:tr>
+      <w:tr>
+        <w:trPr>
+          <w:trHeight w:val="306"/>
+        </w:trPr>
+        <w:tc>
+          <w:tcPr>
+            <w:tcW w:w="3085" w:type="dxa"/>
+          </w:tcPr>
+          <w:p>
+            <w:pPr>
+              <w:rPr>
+                <w:rFonts w:asciiTheme="majorBidi" w:hAnsiTheme="majorBidi" w:cstheme="majorBidi"/>
+                <w:lang w:val="en-US"/>
+              </w:rPr>
+            </w:pPr>
+            <w:r>
+              <w:rPr>
+                <w:rFonts w:asciiTheme="majorBidi" w:hAnsiTheme="majorBidi" w:cstheme="majorBidi"/>
+                <w:lang w:val="en-US"/>
+              </w:rPr>
+              <w:t>Custom dashboard</w:t>
+            </w:r>
+          </w:p>
+        </w:tc>
+        <w:tc>
+          <w:tcPr>
+            <w:tcW w:w="3086" w:type="dxa"/>
+          </w:tcPr>
+          <w:p>
+            <w:pPr>
+              <w:rPr>
+                <w:rFonts w:asciiTheme="majorBidi" w:hAnsiTheme="majorBidi" w:cstheme="majorBidi"/>
+                <w:lang w:val="en-US"/>
+              </w:rPr>
+            </w:pPr>
+            <w:r>
+              <w:rPr>
+                <w:rFonts w:asciiTheme="majorBidi" w:hAnsiTheme="majorBidi" w:cstheme="majorBidi"/>
+                <w:lang w:val="en-US"/>
+              </w:rPr>
+              <w:t>YES</w:t>
+            </w:r>
+          </w:p>
+        </w:tc>
+        <w:tc>
+          <w:tcPr>
+            <w:tcW w:w="3086" w:type="dxa"/>
+          </w:tcPr>
+          <w:p>
+            <w:pPr>
+              <w:rPr>
+                <w:rFonts w:asciiTheme="majorBidi" w:hAnsiTheme="majorBidi" w:cstheme="majorBidi"/>
+                <w:lang w:val="en-US"/>
+              </w:rPr>
+            </w:pPr>
+            <w:r>
+              <w:rPr>
+                <w:rFonts w:asciiTheme="majorBidi" w:hAnsiTheme="majorBidi" w:cstheme="majorBidi"/>
+                <w:lang w:val="en-US"/>
+              </w:rPr>
+              <w:t>NO</w:t>
+            </w:r>
+          </w:p>
+        </w:tc>
+      </w:tr>
+      <w:tr>
+        <w:trPr>
+          <w:trHeight w:val="288"/>
+        </w:trPr>
+        <w:tc>
+          <w:tcPr>
+            <w:tcW w:w="3085" w:type="dxa"/>
+          </w:tcPr>
+          <w:p>
+            <w:pPr>
+              <w:rPr>
+                <w:rFonts w:asciiTheme="majorBidi" w:hAnsiTheme="majorBidi" w:cstheme="majorBidi"/>
+                <w:lang w:val="en-US"/>
+              </w:rPr>
+            </w:pPr>
+            <w:r>
+              <w:rPr>
+                <w:rFonts w:asciiTheme="majorBidi" w:hAnsiTheme="majorBidi" w:cstheme="majorBidi"/>
+                <w:lang w:val="en-US"/>
+              </w:rPr>
+              <w:t>Mapping data</w:t>
+            </w:r>
+          </w:p>
+        </w:tc>
+        <w:tc>
+          <w:tcPr>
+            <w:tcW w:w="3086" w:type="dxa"/>
+          </w:tcPr>
+          <w:p>
+            <w:pPr>
+              <w:rPr>
+                <w:rFonts w:asciiTheme="majorBidi" w:hAnsiTheme="majorBidi" w:cstheme="majorBidi"/>
+                <w:lang w:val="en-US"/>
+              </w:rPr>
+            </w:pPr>
+            <w:r>
+              <w:rPr>
+                <w:rFonts w:asciiTheme="majorBidi" w:hAnsiTheme="majorBidi" w:cstheme="majorBidi"/>
+                <w:lang w:val="en-US"/>
+              </w:rPr>
+              <w:t>YES</w:t>
+            </w:r>
+          </w:p>
+        </w:tc>
+        <w:tc>
+          <w:tcPr>
+            <w:tcW w:w="3086" w:type="dxa"/>
+          </w:tcPr>
+          <w:p>
+            <w:pPr>
+              <w:rPr>
+                <w:rFonts w:asciiTheme="majorBidi" w:hAnsiTheme="majorBidi" w:cstheme="majorBidi"/>
+                <w:lang w:val="en-US"/>
+              </w:rPr>
+            </w:pPr>
+            <w:r>
+              <w:rPr>
+                <w:rFonts w:asciiTheme="majorBidi" w:hAnsiTheme="majorBidi" w:cstheme="majorBidi"/>
+                <w:lang w:val="en-US"/>
+              </w:rPr>
+              <w:t>YES</w:t>
+            </w:r>
+          </w:p>
+        </w:tc>
+      </w:tr>
+      <w:tr>
+        <w:trPr>
+          <w:trHeight w:val="306"/>
+        </w:trPr>
+        <w:tc>
+          <w:tcPr>
+            <w:tcW w:w="3085" w:type="dxa"/>
+          </w:tcPr>
+          <w:p>
+            <w:pPr>
+              <w:rPr>
+                <w:rFonts w:asciiTheme="majorBidi" w:hAnsiTheme="majorBidi" w:cstheme="majorBidi"/>
+                <w:lang w:val="en-US"/>
+              </w:rPr>
+            </w:pPr>
+            <w:r>
+              <w:rPr>
+                <w:rFonts w:asciiTheme="majorBidi" w:hAnsiTheme="majorBidi" w:cstheme="majorBidi"/>
+                <w:lang w:val="en-US"/>
+              </w:rPr>
+              <w:t>Generate reports</w:t>
+            </w:r>
+          </w:p>
+        </w:tc>
+        <w:tc>
+          <w:tcPr>
+            <w:tcW w:w="3086" w:type="dxa"/>
+          </w:tcPr>
+          <w:p>
+            <w:pPr>
+              <w:rPr>
+                <w:rFonts w:asciiTheme="majorBidi" w:hAnsiTheme="majorBidi" w:cstheme="majorBidi"/>
+                <w:lang w:val="en-US"/>
+              </w:rPr>
+            </w:pPr>
+            <w:r>
+              <w:rPr>
+                <w:rFonts w:asciiTheme="majorBidi" w:hAnsiTheme="majorBidi" w:cstheme="majorBidi"/>
+                <w:lang w:val="en-US"/>
+              </w:rPr>
+              <w:t>YES</w:t>
+            </w:r>
+          </w:p>
+        </w:tc>
+        <w:tc>
+          <w:tcPr>
+            <w:tcW w:w="3086" w:type="dxa"/>
+          </w:tcPr>
+          <w:p>
+            <w:pPr>
+              <w:rPr>
+                <w:rFonts w:asciiTheme="majorBidi" w:hAnsiTheme="majorBidi" w:cstheme="majorBidi"/>
+                <w:lang w:val="en-US"/>
+              </w:rPr>
+            </w:pPr>
+            <w:r>
+              <w:rPr>
+                <w:rFonts w:asciiTheme="majorBidi" w:hAnsiTheme="majorBidi" w:cstheme="majorBidi"/>
+                <w:lang w:val="en-US"/>
+              </w:rPr>
+              <w:t>YES</w:t>
+            </w:r>
+          </w:p>
+        </w:tc>
+      </w:tr>
+      <w:tr>
+        <w:trPr>
+          <w:trHeight w:val="288"/>
+        </w:trPr>
+        <w:tc>
+          <w:tcPr>
+            <w:tcW w:w="3085" w:type="dxa"/>
+          </w:tcPr>
+          <w:p>
+            <w:pPr>
+              <w:rPr>
+                <w:rFonts w:asciiTheme="majorBidi" w:hAnsiTheme="majorBidi" w:cstheme="majorBidi"/>
+                <w:lang w:val="en-US"/>
+              </w:rPr>
+            </w:pPr>
+            <w:r>
+              <w:rPr>
+                <w:rFonts w:asciiTheme="majorBidi" w:hAnsiTheme="majorBidi" w:cstheme="majorBidi"/>
+                <w:lang w:val="en-US"/>
+              </w:rPr>
+              <w:t>Network monitoring (alerting)</w:t>
+            </w:r>
+          </w:p>
+        </w:tc>
+        <w:tc>
+          <w:tcPr>
+            <w:tcW w:w="3086" w:type="dxa"/>
+          </w:tcPr>
+          <w:p>
+            <w:pPr>
+              <w:rPr>
+                <w:rFonts w:asciiTheme="majorBidi" w:hAnsiTheme="majorBidi" w:cstheme="majorBidi"/>
+                <w:lang w:val="en-US"/>
+              </w:rPr>
+            </w:pPr>
+            <w:r>
+              <w:rPr>
+                <w:rFonts w:asciiTheme="majorBidi" w:hAnsiTheme="majorBidi" w:cstheme="majorBidi"/>
+                <w:lang w:val="en-US"/>
+              </w:rPr>
+              <w:t>YES</w:t>
+            </w:r>
+          </w:p>
+        </w:tc>
+        <w:tc>
+          <w:tcPr>
+            <w:tcW w:w="3086" w:type="dxa"/>
+          </w:tcPr>
+          <w:p>
+            <w:pPr>
+              <w:rPr>
+                <w:rFonts w:asciiTheme="majorBidi" w:hAnsiTheme="majorBidi" w:cstheme="majorBidi"/>
+                <w:lang w:val="en-US"/>
+              </w:rPr>
+            </w:pPr>
+            <w:r>
+              <w:rPr>
+                <w:rFonts w:asciiTheme="majorBidi" w:hAnsiTheme="majorBidi" w:cstheme="majorBidi"/>
+                <w:lang w:val="en-US"/>
+              </w:rPr>
+              <w:t>NO</w:t>
+            </w:r>
+          </w:p>
+        </w:tc>
+      </w:tr>
+      <w:tr>
+        <w:trPr>
+          <w:trHeight w:val="324"/>
+        </w:trPr>
+        <w:tc>
+          <w:tcPr>
+            <w:tcW w:w="3085" w:type="dxa"/>
+          </w:tcPr>
+          <w:p>
+            <w:pPr>
+              <w:rPr>
+                <w:rFonts w:asciiTheme="majorBidi" w:hAnsiTheme="majorBidi" w:cstheme="majorBidi"/>
+                <w:lang w:val="en-US"/>
+              </w:rPr>
+            </w:pPr>
+            <w:r>
+              <w:rPr>
+                <w:rFonts w:asciiTheme="majorBidi" w:hAnsiTheme="majorBidi" w:cstheme="majorBidi"/>
+                <w:lang w:val="en-US"/>
+              </w:rPr>
+              <w:t>User management</w:t>
+            </w:r>
+          </w:p>
+        </w:tc>
+        <w:tc>
+          <w:tcPr>
+            <w:tcW w:w="3086" w:type="dxa"/>
+          </w:tcPr>
+          <w:p>
+            <w:pPr>
+              <w:rPr>
+                <w:rFonts w:asciiTheme="majorBidi" w:hAnsiTheme="majorBidi" w:cstheme="majorBidi"/>
+                <w:lang w:val="en-US"/>
+              </w:rPr>
+            </w:pPr>
+            <w:r>
+              <w:rPr>
+                <w:rFonts w:asciiTheme="majorBidi" w:hAnsiTheme="majorBidi" w:cstheme="majorBidi"/>
+                <w:lang w:val="en-US"/>
+              </w:rPr>
+              <w:t>YES</w:t>
+            </w:r>
+          </w:p>
+        </w:tc>
+        <w:tc>
+          <w:tcPr>
+            <w:tcW w:w="3086" w:type="dxa"/>
+          </w:tcPr>
+          <w:p>
+            <w:pPr>
+              <w:rPr>
+                <w:rFonts w:asciiTheme="majorBidi" w:hAnsiTheme="majorBidi" w:cstheme="majorBidi"/>
+                <w:lang w:val="en-US"/>
+              </w:rPr>
+            </w:pPr>
+            <w:r>
+              <w:rPr>
+                <w:rFonts w:asciiTheme="majorBidi" w:hAnsiTheme="majorBidi" w:cstheme="majorBidi"/>
+                <w:lang w:val="en-US"/>
+              </w:rPr>
+              <w:t>NO</w:t>
+            </w:r>
+          </w:p>
+        </w:tc>
+      </w:tr>
+      <w:tr>
+        <w:trPr>
+          <w:trHeight w:val="324"/>
+        </w:trPr>
+        <w:tc>
+          <w:tcPr>
+            <w:tcW w:w="3085" w:type="dxa"/>
+          </w:tcPr>
+          <w:p>
+            <w:pPr>
+              <w:rPr>
+                <w:rFonts w:asciiTheme="majorBidi" w:hAnsiTheme="majorBidi" w:cstheme="majorBidi"/>
+                <w:lang w:val="en-US"/>
+              </w:rPr>
+            </w:pPr>
+            <w:r>
+              <w:rPr>
+                <w:rFonts w:asciiTheme="majorBidi" w:hAnsiTheme="majorBidi" w:cstheme="majorBidi"/>
+                <w:lang w:val="en-US"/>
+              </w:rPr>
+              <w:t>Devices management</w:t>
+            </w:r>
+          </w:p>
+        </w:tc>
+        <w:tc>
+          <w:tcPr>
+            <w:tcW w:w="3086" w:type="dxa"/>
+          </w:tcPr>
+          <w:p>
+            <w:pPr>
+              <w:rPr>
+                <w:rFonts w:asciiTheme="majorBidi" w:hAnsiTheme="majorBidi" w:cstheme="majorBidi"/>
+                <w:lang w:val="en-US"/>
+              </w:rPr>
+            </w:pPr>
+            <w:r>
+              <w:rPr>
+                <w:rFonts w:asciiTheme="majorBidi" w:hAnsiTheme="majorBidi" w:cstheme="majorBidi"/>
+                <w:lang w:val="en-US"/>
+              </w:rPr>
+              <w:t>NO</w:t>
+            </w:r>
+          </w:p>
+        </w:tc>
+        <w:tc>
+          <w:tcPr>
+            <w:tcW w:w="3086" w:type="dxa"/>
+          </w:tcPr>
+          <w:p>
+            <w:pPr>
+              <w:rPr>
+                <w:rFonts w:asciiTheme="majorBidi" w:hAnsiTheme="majorBidi" w:cstheme="majorBidi"/>
+                <w:lang w:val="en-US"/>
+              </w:rPr>
+            </w:pPr>
+            <w:r>
+              <w:rPr>
+                <w:rFonts w:asciiTheme="majorBidi" w:hAnsiTheme="majorBidi" w:cstheme="majorBidi"/>
+                <w:lang w:val="en-US"/>
+              </w:rPr>
+              <w:t>NO</w:t>
+            </w:r>
+          </w:p>
+        </w:tc>
+      </w:tr>
+      <w:tr>
+        <w:trPr>
+          <w:trHeight w:val="324"/>
+        </w:trPr>
+        <w:tc>
+          <w:tcPr>
+            <w:tcW w:w="3085" w:type="dxa"/>
+          </w:tcPr>
+          <w:p>
+            <w:pPr>
+              <w:rPr>
+                <w:rFonts w:asciiTheme="majorBidi" w:hAnsiTheme="majorBidi" w:cstheme="majorBidi"/>
+                <w:lang w:val="en-US"/>
+              </w:rPr>
+            </w:pPr>
+            <w:r>
+              <w:rPr>
+                <w:rFonts w:asciiTheme="majorBidi" w:hAnsiTheme="majorBidi" w:cstheme="majorBidi"/>
+                <w:lang w:val="en-US"/>
+              </w:rPr>
+              <w:t>Tests management</w:t>
+            </w:r>
+          </w:p>
+        </w:tc>
+        <w:tc>
+          <w:tcPr>
+            <w:tcW w:w="3086" w:type="dxa"/>
+          </w:tcPr>
+          <w:p>
+            <w:pPr>
+              <w:rPr>
+                <w:rFonts w:asciiTheme="majorBidi" w:hAnsiTheme="majorBidi" w:cstheme="majorBidi"/>
+                <w:lang w:val="en-US"/>
+              </w:rPr>
+            </w:pPr>
+            <w:r>
+              <w:rPr>
+                <w:rFonts w:asciiTheme="majorBidi" w:hAnsiTheme="majorBidi" w:cstheme="majorBidi"/>
+                <w:lang w:val="en-US"/>
+              </w:rPr>
+              <w:t>NO</w:t>
+            </w:r>
+          </w:p>
+        </w:tc>
+        <w:tc>
+          <w:tcPr>
+            <w:tcW w:w="3086" w:type="dxa"/>
+          </w:tcPr>
+          <w:p>
+            <w:pPr>
+              <w:rPr>
+                <w:rFonts w:asciiTheme="majorBidi" w:hAnsiTheme="majorBidi" w:cstheme="majorBidi"/>
+                <w:lang w:val="en-US"/>
+              </w:rPr>
+            </w:pPr>
+            <w:r>
+              <w:rPr>
+                <w:rFonts w:asciiTheme="majorBidi" w:hAnsiTheme="majorBidi" w:cstheme="majorBidi"/>
+                <w:lang w:val="en-US"/>
+              </w:rPr>
+              <w:t>NO</w:t>
+            </w:r>
+          </w:p>
+        </w:tc>
+      </w:tr>
+    </w:tbl>
+    <w:p>
+      <w:pPr>
+        <w:jc w:val="center"/>
+        <w:rPr>
+          <w:rFonts w:asciiTheme="majorBidi" w:hAnsiTheme="majorBidi" w:cstheme="majorBidi"/>
+          <w:lang w:val="en-US"/>
+        </w:rPr>
+      </w:pPr>
+      <w:r>
+        <w:rPr>
+          <w:rFonts w:asciiTheme="majorBidi" w:hAnsiTheme="majorBidi" w:cstheme="majorBidi"/>
+          <w:lang w:val="en-US"/>
+        </w:rPr>
+        <w:t>Table 1.1: Comparison of state of the art</w:t>
+      </w:r>
+    </w:p>
+    <w:p>
+      <w:pPr>
+        <w:jc w:val="both"/>
+        <w:rPr>
+          <w:rFonts w:asciiTheme="majorBidi" w:hAnsiTheme="majorBidi" w:cstheme="majorBidi"/>
+          <w:lang w:val="en-US"/>
+        </w:rPr>
+      </w:pPr>
+      <w:r>
+        <w:rPr>
+          <w:rFonts w:asciiTheme="majorBidi" w:hAnsiTheme="majorBidi" w:cstheme="majorBidi"/>
+          <w:lang w:val="en-US"/>
+        </w:rPr>
+        <w:t xml:space="preserve">Sofrecom Tunisia is looking for </w:t>
+      </w:r>
+      <w:r>
+        <w:rPr>
+          <w:rFonts w:asciiTheme="majorBidi" w:hAnsiTheme="majorBidi" w:cstheme="majorBidi"/>
+          <w:lang w:val="en-US"/>
+        </w:rPr>
+        <w:t>an open source solution</w:t>
+      </w:r>
+      <w:r>
+        <w:rPr>
+          <w:rFonts w:asciiTheme="majorBidi" w:hAnsiTheme="majorBidi" w:cstheme="majorBidi"/>
+          <w:lang w:val="en-US"/>
+        </w:rPr>
+        <w:t xml:space="preserve"> for the issue</w:t>
+      </w:r>
+      <w:r>
+        <w:rPr>
+          <w:rFonts w:asciiTheme="majorBidi" w:hAnsiTheme="majorBidi" w:cstheme="majorBidi"/>
+          <w:lang w:val="en-US"/>
+        </w:rPr>
+        <w:t xml:space="preserve"> in question so SamKnows One solution is not convenient for them, in the other hand SMAQ provides just the basic </w:t>
+      </w:r>
+      <w:r>
+        <w:rPr>
+          <w:rFonts w:asciiTheme="majorBidi" w:hAnsiTheme="majorBidi" w:cstheme="majorBidi"/>
+          <w:lang w:val="en-US"/>
+        </w:rPr>
+        <w:t>functionalities. The weak point in the mentioned</w:t>
+      </w:r>
+      <w:r>
+        <w:rPr>
+          <w:rFonts w:asciiTheme="majorBidi" w:hAnsiTheme="majorBidi" w:cstheme="majorBidi"/>
+          <w:lang w:val="en-US"/>
+        </w:rPr>
+        <w:t xml:space="preserve"> solutions,</w:t>
+      </w:r>
+      <w:r>
+        <w:rPr>
+          <w:rFonts w:asciiTheme="majorBidi" w:hAnsiTheme="majorBidi" w:cstheme="majorBidi"/>
+          <w:lang w:val="en-US"/>
+        </w:rPr>
+        <w:t xml:space="preserve"> they don’t giv</w:t>
+      </w:r>
+      <w:r>
+        <w:rPr>
+          <w:rFonts w:asciiTheme="majorBidi" w:hAnsiTheme="majorBidi" w:cstheme="majorBidi"/>
+          <w:lang w:val="en-US"/>
+        </w:rPr>
+        <w:t>e</w:t>
+      </w:r>
+      <w:r>
+        <w:rPr>
+          <w:rFonts w:asciiTheme="majorBidi" w:hAnsiTheme="majorBidi" w:cstheme="majorBidi"/>
+          <w:lang w:val="en-US"/>
+        </w:rPr>
+        <w:t xml:space="preserve"> user</w:t>
+      </w:r>
+      <w:r>
+        <w:rPr>
+          <w:rFonts w:asciiTheme="majorBidi" w:hAnsiTheme="majorBidi" w:cstheme="majorBidi"/>
+          <w:lang w:val="en-US"/>
+        </w:rPr>
+        <w:t>s</w:t>
+      </w:r>
+      <w:r>
+        <w:rPr>
+          <w:rFonts w:asciiTheme="majorBidi" w:hAnsiTheme="majorBidi" w:cstheme="majorBidi"/>
+          <w:lang w:val="en-US"/>
+        </w:rPr>
+        <w:t xml:space="preserve"> the</w:t>
+      </w:r>
+      <w:r>
+        <w:rPr>
+          <w:rFonts w:asciiTheme="majorBidi" w:hAnsiTheme="majorBidi" w:cstheme="majorBidi"/>
+          <w:lang w:val="en-US"/>
+        </w:rPr>
+        <w:t xml:space="preserve"> access t</w:t>
+      </w:r>
+      <w:r>
+        <w:rPr>
+          <w:rFonts w:asciiTheme="majorBidi" w:hAnsiTheme="majorBidi" w:cstheme="majorBidi"/>
+          <w:lang w:val="en-US"/>
+        </w:rPr>
+        <w:t>o devices</w:t>
+      </w:r>
+      <w:r>
+        <w:rPr>
+          <w:rFonts w:asciiTheme="majorBidi" w:hAnsiTheme="majorBidi" w:cstheme="majorBidi"/>
+          <w:lang w:val="en-US"/>
+        </w:rPr>
+        <w:t xml:space="preserve"> configuration</w:t>
+      </w:r>
+      <w:r>
+        <w:rPr>
+          <w:rFonts w:asciiTheme="majorBidi" w:hAnsiTheme="majorBidi" w:cstheme="majorBidi"/>
+          <w:lang w:val="en-US"/>
+        </w:rPr>
+        <w:t>. N</w:t>
+      </w:r>
+      <w:r>
+        <w:rPr>
+          <w:rFonts w:asciiTheme="majorBidi" w:hAnsiTheme="majorBidi" w:cstheme="majorBidi"/>
+          <w:lang w:val="en-US"/>
+        </w:rPr>
+        <w:t>etwork supervisors can’t customize tests to satisfy their specific needs.</w:t>
+      </w:r>
+    </w:p>
+    <w:p>
+      <w:pPr>
+        <w:pStyle w:val="Paragraphedeliste"/>
+        <w:numPr>
+          <w:ilvl w:val="2"/>
+          <w:numId w:val="3"/>
+        </w:numPr>
+        <w:jc w:val="both"/>
+        <w:rPr>
+          <w:rFonts w:asciiTheme="majorBidi" w:hAnsiTheme="majorBidi" w:cstheme="majorBidi"/>
+          <w:b/>
+          <w:bCs/>
+          <w:sz w:val="24"/>
+          <w:szCs w:val="24"/>
+          <w:lang w:val="en-US"/>
+        </w:rPr>
+      </w:pPr>
+      <w:r>
+        <w:rPr>
+          <w:rFonts w:asciiTheme="majorBidi" w:hAnsiTheme="majorBidi" w:cstheme="majorBidi"/>
+          <w:b/>
+          <w:bCs/>
+          <w:sz w:val="24"/>
+          <w:szCs w:val="24"/>
+          <w:lang w:val="en-US"/>
+        </w:rPr>
+        <w:t>Proposed solution:</w:t>
+      </w:r>
+    </w:p>
+    <w:p>
+      <w:pPr>
+        <w:jc w:val="both"/>
+        <w:rPr>
+          <w:rFonts w:asciiTheme="majorBidi" w:hAnsiTheme="majorBidi" w:cstheme="majorBidi"/>
+          <w:lang w:val="en-US"/>
+        </w:rPr>
+      </w:pPr>
+      <w:r>
+        <w:rPr>
+          <w:rFonts w:asciiTheme="majorBidi" w:hAnsiTheme="majorBidi" w:cstheme="majorBidi"/>
+          <w:lang w:val="en-US"/>
+        </w:rPr>
+        <w:t>The solution proposed by Sofrecom Tunisia is to design and develop a platform for broadband monitoring and supervision, “SMAQ Probes”, the solution should respond the following needs:</w:t>
+      </w:r>
+    </w:p>
+    <w:p>
+      <w:pPr>
+        <w:pStyle w:val="Paragraphedeliste"/>
+        <w:numPr>
+          <w:ilvl w:val="0"/>
+          <w:numId w:val="7"/>
+        </w:numPr>
+        <w:jc w:val="both"/>
+        <w:rPr>
+          <w:rFonts w:asciiTheme="majorBidi" w:hAnsiTheme="majorBidi" w:cstheme="majorBidi"/>
+          <w:lang w:val="en-US"/>
+        </w:rPr>
+      </w:pPr>
+      <w:r>
+        <w:rPr>
+          <w:rFonts w:asciiTheme="majorBidi" w:hAnsiTheme="majorBidi" w:cstheme="majorBidi"/>
+          <w:lang w:val="en-US"/>
+        </w:rPr>
+        <w:t>Online device management and task scheduling.</w:t>
+      </w:r>
+    </w:p>
+    <w:p>
+      <w:pPr>
+        <w:pStyle w:val="Paragraphedeliste"/>
+        <w:numPr>
+          <w:ilvl w:val="0"/>
+          <w:numId w:val="7"/>
+        </w:numPr>
+        <w:jc w:val="both"/>
+        <w:rPr>
+          <w:rFonts w:asciiTheme="majorBidi" w:hAnsiTheme="majorBidi" w:cstheme="majorBidi"/>
+          <w:lang w:val="en-US"/>
+        </w:rPr>
+      </w:pPr>
+      <w:r>
+        <w:rPr>
+          <w:rFonts w:asciiTheme="majorBidi" w:hAnsiTheme="majorBidi" w:cstheme="majorBidi"/>
+          <w:lang w:val="en-US"/>
+        </w:rPr>
+        <w:t>Online test management.</w:t>
+      </w:r>
+    </w:p>
+    <w:p>
+      <w:pPr>
+        <w:pStyle w:val="Paragraphedeliste"/>
+        <w:numPr>
+          <w:ilvl w:val="0"/>
+          <w:numId w:val="7"/>
+        </w:numPr>
+        <w:jc w:val="both"/>
+        <w:rPr>
+          <w:rFonts w:asciiTheme="majorBidi" w:hAnsiTheme="majorBidi" w:cstheme="majorBidi"/>
+          <w:lang w:val="en-US"/>
+        </w:rPr>
+      </w:pPr>
+      <w:r>
+        <w:rPr>
+          <w:rFonts w:asciiTheme="majorBidi" w:hAnsiTheme="majorBidi" w:cstheme="majorBidi"/>
+          <w:lang w:val="en-US"/>
+        </w:rPr>
+        <w:t>Online statistics and customized charts configuration.</w:t>
+      </w:r>
+    </w:p>
+    <w:p>
+      <w:pPr>
+        <w:pStyle w:val="Paragraphedeliste"/>
+        <w:numPr>
+          <w:ilvl w:val="0"/>
+          <w:numId w:val="7"/>
+        </w:numPr>
+        <w:jc w:val="both"/>
+        <w:rPr>
+          <w:rFonts w:asciiTheme="majorBidi" w:hAnsiTheme="majorBidi" w:cstheme="majorBidi"/>
+          <w:lang w:val="en-US"/>
+        </w:rPr>
+      </w:pPr>
+      <w:r>
+        <w:rPr>
+          <w:rFonts w:asciiTheme="majorBidi" w:hAnsiTheme="majorBidi" w:cstheme="majorBidi"/>
+          <w:lang w:val="en-US"/>
+        </w:rPr>
+        <w:t>Online alerts configuration and customization.</w:t>
+      </w:r>
+    </w:p>
+    <w:p>
+      <w:pPr>
+        <w:pStyle w:val="Paragraphedeliste"/>
+        <w:numPr>
+          <w:ilvl w:val="0"/>
+          <w:numId w:val="7"/>
+        </w:numPr>
+        <w:jc w:val="both"/>
+        <w:rPr>
+          <w:rFonts w:asciiTheme="majorBidi" w:hAnsiTheme="majorBidi" w:cstheme="majorBidi"/>
+          <w:lang w:val="en-US"/>
+        </w:rPr>
+      </w:pPr>
+      <w:r>
+        <w:rPr>
+          <w:rFonts w:asciiTheme="majorBidi" w:hAnsiTheme="majorBidi" w:cstheme="majorBidi"/>
+          <w:lang w:val="en-US"/>
+        </w:rPr>
+        <w:t>Online</w:t>
+      </w:r>
+      <w:r>
+        <w:rPr>
+          <w:rFonts w:asciiTheme="majorBidi" w:hAnsiTheme="majorBidi" w:cstheme="majorBidi"/>
+          <w:lang w:val="en-US"/>
+        </w:rPr>
+        <w:t xml:space="preserve"> user management</w:t>
+      </w:r>
+    </w:p>
+    <w:p>
+      <w:pPr>
+        <w:pStyle w:val="Paragraphedeliste"/>
+        <w:jc w:val="both"/>
+        <w:rPr>
+          <w:rFonts w:asciiTheme="majorBidi" w:hAnsiTheme="majorBidi" w:cstheme="majorBidi"/>
+          <w:lang w:val="en-US"/>
+        </w:rPr>
+      </w:pPr>
+    </w:p>
+    <w:p>
+      <w:pPr>
+        <w:pStyle w:val="Paragraphedeliste"/>
+        <w:numPr>
+          <w:ilvl w:val="1"/>
+          <w:numId w:val="3"/>
+        </w:numPr>
+        <w:jc w:val="both"/>
+        <w:rPr>
+          <w:rFonts w:asciiTheme="majorBidi" w:hAnsiTheme="majorBidi" w:cstheme="majorBidi"/>
+          <w:b/>
+          <w:bCs/>
+          <w:sz w:val="28"/>
+          <w:szCs w:val="28"/>
+          <w:lang w:val="en-US"/>
+        </w:rPr>
+      </w:pPr>
+      <w:r>
+        <w:rPr>
+          <w:rFonts w:asciiTheme="majorBidi" w:hAnsiTheme="majorBidi" w:cstheme="majorBidi"/>
+          <w:b/>
+          <w:bCs/>
+          <w:sz w:val="28"/>
+          <w:szCs w:val="28"/>
+          <w:lang w:val="en-US"/>
+        </w:rPr>
+        <w:t xml:space="preserve"> </w:t>
+      </w:r>
+      <w:r>
+        <w:rPr>
+          <w:rFonts w:asciiTheme="majorBidi" w:hAnsiTheme="majorBidi" w:cstheme="majorBidi"/>
+          <w:b/>
+          <w:bCs/>
+          <w:sz w:val="28"/>
+          <w:szCs w:val="28"/>
+          <w:lang w:val="en-US"/>
+        </w:rPr>
+        <w:t>Modeling language:</w:t>
+      </w:r>
+    </w:p>
+    <w:p>
+      <w:pPr>
+        <w:jc w:val="both"/>
+        <w:rPr>
+          <w:rFonts w:asciiTheme="majorBidi" w:hAnsiTheme="majorBidi" w:cstheme="majorBidi"/>
+          <w:lang w:val="en-US"/>
+        </w:rPr>
+      </w:pPr>
+      <w:r>
+        <w:rPr>
+          <w:rFonts w:asciiTheme="majorBidi" w:hAnsiTheme="majorBidi" w:cstheme="majorBidi"/>
+          <w:lang w:val="en-US"/>
+        </w:rPr>
+        <w:t>During the work on our solution we</w:t>
+      </w:r>
+      <w:r>
+        <w:rPr>
+          <w:rFonts w:asciiTheme="majorBidi" w:hAnsiTheme="majorBidi" w:cstheme="majorBidi"/>
+          <w:lang w:val="en-US"/>
+        </w:rPr>
+        <w:t xml:space="preserve"> used UML “Unified Modeling Language” for describing and modeling the specifications of our project. UML is a flexible and versatile modeling language, also it is the most popular and widely used by the community. We are going to present some diagrams from UML that we find it useful during our work:</w:t>
+      </w:r>
+    </w:p>
+    <w:p>
+      <w:pPr>
+        <w:pStyle w:val="Paragraphedeliste"/>
+        <w:numPr>
+          <w:ilvl w:val="0"/>
+          <w:numId w:val="8"/>
+        </w:numPr>
+        <w:jc w:val="both"/>
+        <w:rPr>
+          <w:rFonts w:asciiTheme="majorBidi" w:hAnsiTheme="majorBidi" w:cstheme="majorBidi"/>
+          <w:lang w:val="en-US"/>
+        </w:rPr>
+      </w:pPr>
+      <w:r>
+        <w:rPr>
+          <w:rFonts w:asciiTheme="majorBidi" w:hAnsiTheme="majorBidi" w:cstheme="majorBidi"/>
+          <w:lang w:val="en-US"/>
+        </w:rPr>
+        <w:t>Use case diagram: it helps to structure the needs of users and the corresponding objectives of our system by identifying its users and their interactions.</w:t>
+      </w:r>
+    </w:p>
+    <w:p>
+      <w:pPr>
+        <w:pStyle w:val="Paragraphedeliste"/>
+        <w:numPr>
+          <w:ilvl w:val="0"/>
+          <w:numId w:val="8"/>
+        </w:numPr>
+        <w:jc w:val="both"/>
+        <w:rPr>
+          <w:rFonts w:asciiTheme="majorBidi" w:hAnsiTheme="majorBidi" w:cstheme="majorBidi"/>
+          <w:lang w:val="en-US"/>
+        </w:rPr>
+      </w:pPr>
+      <w:r>
+        <w:rPr>
+          <w:rFonts w:asciiTheme="majorBidi" w:hAnsiTheme="majorBidi" w:cstheme="majorBidi"/>
+          <w:lang w:val="en-US"/>
+        </w:rPr>
+        <w:t>Sequence diagram: it is a time focus representation of objects and their interactions.</w:t>
+      </w:r>
+    </w:p>
+    <w:p>
+      <w:pPr>
+        <w:pStyle w:val="Paragraphedeliste"/>
+        <w:numPr>
+          <w:ilvl w:val="0"/>
+          <w:numId w:val="8"/>
+        </w:numPr>
+        <w:jc w:val="both"/>
+        <w:rPr>
+          <w:rFonts w:asciiTheme="majorBidi" w:hAnsiTheme="majorBidi" w:cstheme="majorBidi"/>
+          <w:lang w:val="en-US"/>
+        </w:rPr>
+      </w:pPr>
+      <w:r>
+        <w:rPr>
+          <w:rFonts w:asciiTheme="majorBidi" w:hAnsiTheme="majorBidi" w:cstheme="majorBidi"/>
+          <w:lang w:val="en-US"/>
+        </w:rPr>
+        <w:t xml:space="preserve">Package diagram: it </w:t>
+      </w:r>
+      <w:r>
+        <w:rPr>
+          <w:rFonts w:asciiTheme="majorBidi" w:hAnsiTheme="majorBidi" w:cstheme="majorBidi"/>
+          <w:lang w:val="en-US"/>
+        </w:rPr>
+        <w:t>gives an overview of the application packages. It is a high abstraction that presents the application modularity.</w:t>
+      </w:r>
+    </w:p>
+    <w:p>
+      <w:pPr>
+        <w:pStyle w:val="Paragraphedeliste"/>
+        <w:numPr>
+          <w:ilvl w:val="0"/>
+          <w:numId w:val="8"/>
+        </w:numPr>
+        <w:jc w:val="both"/>
+        <w:rPr>
+          <w:rFonts w:asciiTheme="majorBidi" w:hAnsiTheme="majorBidi" w:cstheme="majorBidi"/>
+          <w:lang w:val="en-US"/>
+        </w:rPr>
+      </w:pPr>
+      <w:r>
+        <w:rPr>
+          <w:rFonts w:asciiTheme="majorBidi" w:hAnsiTheme="majorBidi" w:cstheme="majorBidi"/>
+          <w:lang w:val="en-US"/>
+        </w:rPr>
+        <w:t>Class diagram: it gives a presentation of classes and interfaces of our system and relations between them.</w:t>
+      </w:r>
+    </w:p>
+    <w:p>
+      <w:pPr>
+        <w:pStyle w:val="Paragraphedeliste"/>
+        <w:numPr>
+          <w:ilvl w:val="0"/>
+          <w:numId w:val="8"/>
+        </w:numPr>
+        <w:jc w:val="both"/>
+        <w:rPr>
+          <w:rFonts w:asciiTheme="majorBidi" w:hAnsiTheme="majorBidi" w:cstheme="majorBidi"/>
+          <w:lang w:val="en-US"/>
+        </w:rPr>
+      </w:pPr>
+      <w:r>
+        <w:rPr>
+          <w:rFonts w:asciiTheme="majorBidi" w:hAnsiTheme="majorBidi" w:cstheme="majorBidi"/>
+          <w:lang w:val="en-US"/>
+        </w:rPr>
+        <w:t xml:space="preserve">Activity diagram: </w:t>
+      </w:r>
+      <w:r>
+        <w:rPr>
+          <w:rFonts w:asciiTheme="majorBidi" w:hAnsiTheme="majorBidi" w:cstheme="majorBidi"/>
+          <w:lang w:val="en-US"/>
+        </w:rPr>
+        <w:t>it gives an overview of the dynamic aspects of the system.</w:t>
+      </w:r>
+    </w:p>
+    <w:p>
+      <w:pPr>
+        <w:pStyle w:val="Paragraphedeliste"/>
+        <w:jc w:val="both"/>
+        <w:rPr>
+          <w:rFonts w:asciiTheme="majorBidi" w:hAnsiTheme="majorBidi" w:cstheme="majorBidi"/>
+          <w:lang w:val="en-US"/>
+        </w:rPr>
+      </w:pPr>
+    </w:p>
+    <w:p>
+      <w:pPr>
+        <w:pStyle w:val="Paragraphedeliste"/>
+        <w:numPr>
+          <w:ilvl w:val="1"/>
+          <w:numId w:val="3"/>
+        </w:numPr>
+        <w:jc w:val="both"/>
+        <w:rPr>
+          <w:rFonts w:asciiTheme="majorBidi" w:hAnsiTheme="majorBidi" w:cstheme="majorBidi"/>
+          <w:b/>
+          <w:bCs/>
+          <w:sz w:val="28"/>
+          <w:szCs w:val="28"/>
+          <w:lang w:val="en-US"/>
+        </w:rPr>
+      </w:pPr>
+      <w:r>
+        <w:rPr>
+          <w:rFonts w:asciiTheme="majorBidi" w:hAnsiTheme="majorBidi" w:cstheme="majorBidi"/>
+          <w:b/>
+          <w:bCs/>
+          <w:sz w:val="28"/>
+          <w:szCs w:val="28"/>
+          <w:lang w:val="en-US"/>
+        </w:rPr>
+        <w:lastRenderedPageBreak/>
+        <w:t xml:space="preserve"> Software development methodology:</w:t>
+      </w:r>
+    </w:p>
+    <w:p>
+      <w:pPr>
+        <w:jc w:val="both"/>
+        <w:rPr>
+          <w:rFonts w:asciiTheme="majorBidi" w:hAnsiTheme="majorBidi" w:cstheme="majorBidi"/>
+          <w:lang w:val="en-US"/>
+        </w:rPr>
+      </w:pPr>
+      <w:r>
+        <w:rPr>
+          <w:rFonts w:asciiTheme="majorBidi" w:hAnsiTheme="majorBidi" w:cstheme="majorBidi"/>
+          <w:lang w:val="en-US"/>
+        </w:rPr>
+        <w:t xml:space="preserve">Before starting the project design and development, we should choose appropriate software development methodology to work with. The software development methodology helps to describe the different phases and the sequences of application development </w:t>
+      </w:r>
+      <w:r>
+        <w:rPr>
+          <w:rFonts w:asciiTheme="majorBidi" w:hAnsiTheme="majorBidi" w:cstheme="majorBidi"/>
+          <w:lang w:val="en-US"/>
+        </w:rPr>
+        <w:t>process.</w:t>
+      </w:r>
+    </w:p>
+    <w:p>
+      <w:pPr>
+        <w:jc w:val="both"/>
+        <w:rPr>
+          <w:rFonts w:asciiTheme="majorBidi" w:hAnsiTheme="majorBidi" w:cstheme="majorBidi"/>
+          <w:lang w:val="en-US"/>
+        </w:rPr>
+      </w:pPr>
+      <w:r>
+        <w:rPr>
+          <w:rFonts w:asciiTheme="majorBidi" w:hAnsiTheme="majorBidi" w:cstheme="majorBidi"/>
+          <w:lang w:val="en-US"/>
+        </w:rPr>
+        <w:t>Du</w:t>
+      </w:r>
+      <w:r>
+        <w:rPr>
+          <w:rFonts w:asciiTheme="majorBidi" w:hAnsiTheme="majorBidi" w:cstheme="majorBidi"/>
+          <w:lang w:val="en-US"/>
+        </w:rPr>
+        <w:t xml:space="preserve">ring our project, we used agile kanban because it is a most convenient method to us. I am the only intern working on the project. Changes in </w:t>
+      </w:r>
+      <w:r>
+        <w:rPr>
+          <w:rFonts w:asciiTheme="majorBidi" w:hAnsiTheme="majorBidi" w:cstheme="majorBidi"/>
+          <w:lang w:val="en-US"/>
+        </w:rPr>
+        <w:t>the project can happen any time. W</w:t>
+      </w:r>
+      <w:r>
+        <w:rPr>
+          <w:rFonts w:asciiTheme="majorBidi" w:hAnsiTheme="majorBidi" w:cstheme="majorBidi"/>
+          <w:lang w:val="en-US"/>
+        </w:rPr>
+        <w:t>e are continuously improving the flow of work. We are trying to limit work in progress and to max</w:t>
+      </w:r>
+      <w:r>
+        <w:rPr>
+          <w:rFonts w:asciiTheme="majorBidi" w:hAnsiTheme="majorBidi" w:cstheme="majorBidi"/>
+          <w:lang w:val="en-US"/>
+        </w:rPr>
+        <w:t>imize efficiency. Also, we focus on reducing the time it takes to take a project from start to finish.</w:t>
+      </w:r>
+    </w:p>
+    <w:p>
+      <w:pPr>
+        <w:pStyle w:val="Paragraphedeliste"/>
+        <w:numPr>
+          <w:ilvl w:val="1"/>
+          <w:numId w:val="3"/>
+        </w:numPr>
+        <w:jc w:val="both"/>
+        <w:rPr>
+          <w:rFonts w:asciiTheme="majorBidi" w:hAnsiTheme="majorBidi" w:cstheme="majorBidi"/>
+          <w:b/>
+          <w:bCs/>
+          <w:sz w:val="28"/>
+          <w:szCs w:val="28"/>
+          <w:lang w:val="en-US"/>
+        </w:rPr>
+      </w:pPr>
+      <w:r>
+        <w:rPr>
+          <w:rFonts w:asciiTheme="majorBidi" w:hAnsiTheme="majorBidi" w:cstheme="majorBidi"/>
+          <w:b/>
+          <w:bCs/>
+          <w:sz w:val="28"/>
+          <w:szCs w:val="28"/>
+          <w:lang w:val="en-US"/>
+        </w:rPr>
+        <w:t xml:space="preserve"> Conclusion:</w:t>
+      </w:r>
+    </w:p>
+    <w:p>
+      <w:pPr>
+        <w:jc w:val="both"/>
+        <w:rPr>
+          <w:rFonts w:asciiTheme="majorBidi" w:hAnsiTheme="majorBidi" w:cstheme="majorBidi"/>
+          <w:lang w:val="en-US"/>
+        </w:rPr>
+      </w:pPr>
+      <w:r>
+        <w:rPr>
+          <w:rFonts w:asciiTheme="majorBidi" w:hAnsiTheme="majorBidi" w:cstheme="majorBidi"/>
+          <w:lang w:val="en-US"/>
+        </w:rPr>
+        <w:t>In this chapter, we pre</w:t>
+      </w:r>
+      <w:r>
+        <w:rPr>
+          <w:rFonts w:asciiTheme="majorBidi" w:hAnsiTheme="majorBidi" w:cstheme="majorBidi"/>
+          <w:lang w:val="en-US"/>
+        </w:rPr>
+        <w:t>sented</w:t>
+      </w:r>
+      <w:r>
+        <w:rPr>
+          <w:rFonts w:asciiTheme="majorBidi" w:hAnsiTheme="majorBidi" w:cstheme="majorBidi"/>
+          <w:lang w:val="en-US"/>
+        </w:rPr>
+        <w:t xml:space="preserve"> the general context of the project by presenting the host company Sofrecom Tunisia, the problem statement and the state of the art.</w:t>
+      </w:r>
+    </w:p>
+    <w:p>
+      <w:pPr>
+        <w:jc w:val="both"/>
+        <w:rPr>
+          <w:rFonts w:asciiTheme="majorBidi" w:hAnsiTheme="majorBidi" w:cstheme="majorBidi"/>
+          <w:lang w:val="en-US"/>
+        </w:rPr>
+      </w:pPr>
+      <w:r>
+        <w:rPr>
+          <w:rFonts w:asciiTheme="majorBidi" w:hAnsiTheme="majorBidi" w:cstheme="majorBidi"/>
+          <w:lang w:val="en-US"/>
+        </w:rPr>
+        <w:t>In the next chapter, we will model the requirements of our solution through use case diagrams.</w:t>
+      </w:r>
+    </w:p>
+    <w:p>
+      <w:pPr>
+        <w:jc w:val="both"/>
+        <w:rPr>
+          <w:rFonts w:asciiTheme="majorBidi" w:hAnsiTheme="majorBidi" w:cstheme="majorBidi"/>
+          <w:lang w:val="en-US"/>
+        </w:rPr>
+      </w:pPr>
+    </w:p>
+    <w:p>
+      <w:pPr>
+        <w:jc w:val="both"/>
+        <w:rPr>
+          <w:rFonts w:asciiTheme="majorBidi" w:hAnsiTheme="majorBidi" w:cstheme="majorBidi"/>
+          <w:lang w:val="en-US"/>
+        </w:rPr>
+      </w:pPr>
+    </w:p>
+    <w:p>
+      <w:pPr>
+        <w:jc w:val="both"/>
+        <w:rPr>
+          <w:rFonts w:asciiTheme="majorBidi" w:hAnsiTheme="majorBidi" w:cstheme="majorBidi"/>
+          <w:lang w:val="en-US"/>
+        </w:rPr>
+      </w:pPr>
+    </w:p>
+    <w:p>
+      <w:pPr>
+        <w:jc w:val="both"/>
+        <w:rPr>
+          <w:rFonts w:asciiTheme="majorBidi" w:hAnsiTheme="majorBidi" w:cstheme="majorBidi"/>
+          <w:lang w:val="en-US"/>
+        </w:rPr>
+      </w:pPr>
+    </w:p>
+    <w:p>
+      <w:pPr>
+        <w:jc w:val="both"/>
+        <w:rPr>
+          <w:rFonts w:asciiTheme="majorBidi" w:hAnsiTheme="majorBidi" w:cstheme="majorBidi"/>
+          <w:lang w:val="en-US"/>
+        </w:rPr>
+      </w:pPr>
+    </w:p>
+    <w:p>
+      <w:pPr>
+        <w:jc w:val="both"/>
+        <w:rPr>
+          <w:rFonts w:asciiTheme="majorBidi" w:hAnsiTheme="majorBidi" w:cstheme="majorBidi"/>
+          <w:lang w:val="en-US"/>
+        </w:rPr>
+      </w:pPr>
+    </w:p>
+    <w:p>
+      <w:pPr>
+        <w:jc w:val="both"/>
+        <w:rPr>
+          <w:rFonts w:asciiTheme="majorBidi" w:hAnsiTheme="majorBidi" w:cstheme="majorBidi"/>
+          <w:lang w:val="en-US"/>
+        </w:rPr>
+      </w:pPr>
+    </w:p>
+    <w:p>
+      <w:pPr>
+        <w:jc w:val="both"/>
+        <w:rPr>
+          <w:rFonts w:asciiTheme="majorBidi" w:hAnsiTheme="majorBidi" w:cstheme="majorBidi"/>
+          <w:lang w:val="en-US"/>
+        </w:rPr>
+      </w:pPr>
+    </w:p>
+    <w:p>
+      <w:pPr>
+        <w:jc w:val="both"/>
+        <w:rPr>
+          <w:rFonts w:asciiTheme="majorBidi" w:hAnsiTheme="majorBidi" w:cstheme="majorBidi"/>
+          <w:lang w:val="en-US"/>
+        </w:rPr>
+      </w:pPr>
+    </w:p>
+    <w:p>
+      <w:pPr>
+        <w:jc w:val="both"/>
+        <w:rPr>
+          <w:rFonts w:asciiTheme="majorBidi" w:hAnsiTheme="majorBidi" w:cstheme="majorBidi"/>
+          <w:lang w:val="en-US"/>
+        </w:rPr>
+      </w:pPr>
+    </w:p>
+    <w:p>
+      <w:pPr>
+        <w:jc w:val="both"/>
+        <w:rPr>
+          <w:rFonts w:asciiTheme="majorBidi" w:hAnsiTheme="majorBidi" w:cstheme="majorBidi"/>
+          <w:lang w:val="en-US"/>
+        </w:rPr>
+      </w:pPr>
+    </w:p>
+    <w:p>
+      <w:pPr>
+        <w:jc w:val="both"/>
+        <w:rPr>
+          <w:rFonts w:asciiTheme="majorBidi" w:hAnsiTheme="majorBidi" w:cstheme="majorBidi"/>
+          <w:lang w:val="en-US"/>
+        </w:rPr>
+      </w:pPr>
+    </w:p>
+    <w:p>
+      <w:pPr>
+        <w:jc w:val="both"/>
+        <w:rPr>
+          <w:rFonts w:asciiTheme="majorBidi" w:hAnsiTheme="majorBidi" w:cstheme="majorBidi"/>
+          <w:lang w:val="en-US"/>
+        </w:rPr>
+      </w:pPr>
+    </w:p>
+    <w:p>
+      <w:pPr>
+        <w:jc w:val="both"/>
+        <w:rPr>
+          <w:rFonts w:asciiTheme="majorBidi" w:hAnsiTheme="majorBidi" w:cstheme="majorBidi"/>
+          <w:lang w:val="en-US"/>
+        </w:rPr>
+      </w:pPr>
+    </w:p>
+    <w:p>
+      <w:pPr>
+        <w:jc w:val="both"/>
+        <w:rPr>
+          <w:rFonts w:asciiTheme="majorBidi" w:hAnsiTheme="majorBidi" w:cstheme="majorBidi"/>
+          <w:lang w:val="en-US"/>
+        </w:rPr>
+      </w:pPr>
+    </w:p>
+    <w:p>
+      <w:pPr>
+        <w:jc w:val="both"/>
+        <w:rPr>
+          <w:rFonts w:asciiTheme="majorBidi" w:hAnsiTheme="majorBidi" w:cstheme="majorBidi"/>
+          <w:lang w:val="en-US"/>
+        </w:rPr>
+      </w:pPr>
+    </w:p>
+    <w:p>
+      <w:pPr>
+        <w:jc w:val="both"/>
+        <w:rPr>
+          <w:rFonts w:asciiTheme="majorBidi" w:hAnsiTheme="majorBidi" w:cstheme="majorBidi"/>
+          <w:lang w:val="en-US"/>
+        </w:rPr>
+      </w:pPr>
+    </w:p>
+    <w:p>
+      <w:pPr>
+        <w:jc w:val="both"/>
+        <w:rPr>
+          <w:rFonts w:asciiTheme="majorBidi" w:hAnsiTheme="majorBidi" w:cstheme="majorBidi"/>
+          <w:lang w:val="en-US"/>
+        </w:rPr>
+      </w:pPr>
+    </w:p>
+    <w:p>
+      <w:pPr>
+        <w:jc w:val="both"/>
+        <w:rPr>
+          <w:rFonts w:asciiTheme="majorBidi" w:hAnsiTheme="majorBidi" w:cstheme="majorBidi"/>
+          <w:lang w:val="en-US"/>
+        </w:rPr>
+      </w:pPr>
+    </w:p>
+    <w:p>
+      <w:pPr>
+        <w:jc w:val="both"/>
+        <w:rPr>
+          <w:rFonts w:asciiTheme="majorBidi" w:hAnsiTheme="majorBidi" w:cstheme="majorBidi"/>
+          <w:b/>
+          <w:bCs/>
+          <w:sz w:val="40"/>
+          <w:szCs w:val="40"/>
+          <w:lang w:val="en-US"/>
+        </w:rPr>
+      </w:pPr>
+      <w:r>
+        <w:rPr>
+          <w:rFonts w:asciiTheme="majorBidi" w:hAnsiTheme="majorBidi" w:cstheme="majorBidi"/>
+          <w:b/>
+          <w:bCs/>
+          <w:sz w:val="40"/>
+          <w:szCs w:val="40"/>
+          <w:lang w:val="en-US"/>
+        </w:rPr>
+        <w:lastRenderedPageBreak/>
+        <w:t>Chapter 2: Requirements analysis and specification</w:t>
+      </w:r>
+    </w:p>
+    <w:p>
+      <w:pPr>
+        <w:jc w:val="both"/>
+        <w:rPr>
+          <w:rFonts w:asciiTheme="majorBidi" w:hAnsiTheme="majorBidi" w:cstheme="majorBidi"/>
+          <w:b/>
+          <w:bCs/>
+          <w:sz w:val="28"/>
+          <w:szCs w:val="28"/>
+          <w:lang w:val="en-US"/>
+        </w:rPr>
+      </w:pPr>
+    </w:p>
+    <w:p>
+      <w:pPr>
+        <w:jc w:val="both"/>
+        <w:rPr>
+          <w:rFonts w:asciiTheme="majorBidi" w:hAnsiTheme="majorBidi" w:cstheme="majorBidi"/>
+          <w:b/>
+          <w:bCs/>
+          <w:sz w:val="28"/>
+          <w:szCs w:val="28"/>
+          <w:lang w:val="en-US"/>
+        </w:rPr>
+      </w:pPr>
+      <w:r>
+        <w:rPr>
+          <w:rFonts w:asciiTheme="majorBidi" w:hAnsiTheme="majorBidi" w:cstheme="majorBidi"/>
+          <w:b/>
+          <w:bCs/>
+          <w:sz w:val="28"/>
+          <w:szCs w:val="28"/>
+          <w:lang w:val="en-US"/>
+        </w:rPr>
+        <w:t>2.1 Introduction:</w:t>
+      </w:r>
+    </w:p>
+    <w:p>
+      <w:pPr>
+        <w:jc w:val="both"/>
+        <w:rPr>
+          <w:rFonts w:asciiTheme="majorBidi" w:hAnsiTheme="majorBidi" w:cstheme="majorBidi"/>
+          <w:b/>
+          <w:bCs/>
+          <w:sz w:val="28"/>
+          <w:szCs w:val="28"/>
+          <w:lang w:val="en-US"/>
+        </w:rPr>
+      </w:pPr>
       <w:bookmarkStart w:id="0" w:name="_GoBack"/>
       <w:bookmarkEnd w:id="0"/>
     </w:p>
     <w:p>
       <w:pPr>
-        <w:pStyle w:val="Paragraphedeliste"/>
-        <w:numPr>
-          <w:ilvl w:val="0"/>
-          <w:numId w:val="5"/>
-        </w:numPr>
-        <w:jc w:val="both"/>
-        <w:rPr>
-          <w:rFonts w:asciiTheme="majorBidi" w:hAnsiTheme="majorBidi" w:cstheme="majorBidi"/>
-          <w:lang w:val="en-US"/>
-        </w:rPr>
-      </w:pPr>
-      <w:r>
-        <w:rPr>
-          <w:rFonts w:asciiTheme="majorBidi" w:hAnsiTheme="majorBidi" w:cstheme="majorBidi"/>
-          <w:lang w:val="en-US"/>
-        </w:rPr>
-        <w:t>Data usage:</w:t>
-      </w:r>
+        <w:jc w:val="both"/>
+        <w:rPr>
+          <w:rFonts w:asciiTheme="majorBidi" w:hAnsiTheme="majorBidi" w:cstheme="majorBidi"/>
+          <w:b/>
+          <w:bCs/>
+          <w:sz w:val="40"/>
+          <w:szCs w:val="40"/>
+          <w:lang w:val="en-US"/>
+        </w:rPr>
+      </w:pPr>
     </w:p>
     <w:sectPr>
       <w:pgSz w:w="11906" w:h="16838"/>
@@ -4580,9 +6163,9 @@
 <file path=word/numbering.xml><?xml version="1.0" encoding="utf-8"?>
 <w:numbering xmlns:wpc="http://schemas.microsoft.com/office/word/2010/wordprocessingCanvas" xmlns:mc="http://schemas.openxmlformats.org/markup-compatibility/2006" xmlns:o="urn:schemas-microsoft-com:office:office" xmlns:r="http://schemas.openxmlformats.org/officeDocument/2006/relationships" xmlns:m="http://schemas.openxmlformats.org/officeDocument/2006/math" xmlns:v="urn:schemas-microsoft-com:vml" xmlns:wp14="http://schemas.microsoft.com/office/word/2010/wordprocessingDrawing" xmlns:wp="http://schemas.openxmlformats.org/drawingml/2006/wordprocessingDrawing" xmlns:w10="urn:schemas-microsoft-com:office:word" xmlns:w="http://schemas.openxmlformats.org/wordprocessingml/2006/main" xmlns:w14="http://schemas.microsoft.com/office/word/2010/wordml" xmlns:wpg="http://schemas.microsoft.com/office/word/2010/wordprocessingGroup" xmlns:wpi="http://schemas.microsoft.com/office/word/2010/wordprocessingInk" xmlns:wne="http://schemas.microsoft.com/office/word/2006/wordml" xmlns:wps="http://schemas.microsoft.com/office/word/2010/wordprocessingShape" mc:Ignorable="w14 wp14">
   <w:abstractNum w:abstractNumId="0">
-    <w:nsid w:val="2CFB4DAC"/>
+    <w:nsid w:val="279D7496"/>
     <w:multiLevelType w:val="hybridMultilevel"/>
-    <w:tmpl w:val="F4B086C4"/>
+    <w:tmpl w:val="DEB0A98E"/>
     <w:lvl w:ilvl="0" w:tplc="040C0001">
       <w:start w:val="1"/>
       <w:numFmt w:val="bullet"/>
@@ -4693,6 +6276,119 @@
     </w:lvl>
   </w:abstractNum>
   <w:abstractNum w:abstractNumId="1">
+    <w:nsid w:val="2CFB4DAC"/>
+    <w:multiLevelType w:val="hybridMultilevel"/>
+    <w:tmpl w:val="F4B086C4"/>
+    <w:lvl w:ilvl="0" w:tplc="040C0001">
+      <w:start w:val="1"/>
+      <w:numFmt w:val="bullet"/>
+      <w:lvlText w:val=""/>
+      <w:lvlJc w:val="left"/>
+      <w:pPr>
+        <w:ind w:left="720" w:hanging="360"/>
+      </w:pPr>
+      <w:rPr>
+        <w:rFonts w:ascii="Symbol" w:hAnsi="Symbol" w:hint="default"/>
+      </w:rPr>
+    </w:lvl>
+    <w:lvl w:ilvl="1" w:tplc="040C0003" w:tentative="1">
+      <w:start w:val="1"/>
+      <w:numFmt w:val="bullet"/>
+      <w:lvlText w:val="o"/>
+      <w:lvlJc w:val="left"/>
+      <w:pPr>
+        <w:ind w:left="1440" w:hanging="360"/>
+      </w:pPr>
+      <w:rPr>
+        <w:rFonts w:ascii="Courier New" w:hAnsi="Courier New" w:cs="Courier New" w:hint="default"/>
+      </w:rPr>
+    </w:lvl>
+    <w:lvl w:ilvl="2" w:tplc="040C0005" w:tentative="1">
+      <w:start w:val="1"/>
+      <w:numFmt w:val="bullet"/>
+      <w:lvlText w:val=""/>
+      <w:lvlJc w:val="left"/>
+      <w:pPr>
+        <w:ind w:left="2160" w:hanging="360"/>
+      </w:pPr>
+      <w:rPr>
+        <w:rFonts w:ascii="Wingdings" w:hAnsi="Wingdings" w:hint="default"/>
+      </w:rPr>
+    </w:lvl>
+    <w:lvl w:ilvl="3" w:tplc="040C0001" w:tentative="1">
+      <w:start w:val="1"/>
+      <w:numFmt w:val="bullet"/>
+      <w:lvlText w:val=""/>
+      <w:lvlJc w:val="left"/>
+      <w:pPr>
+        <w:ind w:left="2880" w:hanging="360"/>
+      </w:pPr>
+      <w:rPr>
+        <w:rFonts w:ascii="Symbol" w:hAnsi="Symbol" w:hint="default"/>
+      </w:rPr>
+    </w:lvl>
+    <w:lvl w:ilvl="4" w:tplc="040C0003" w:tentative="1">
+      <w:start w:val="1"/>
+      <w:numFmt w:val="bullet"/>
+      <w:lvlText w:val="o"/>
+      <w:lvlJc w:val="left"/>
+      <w:pPr>
+        <w:ind w:left="3600" w:hanging="360"/>
+      </w:pPr>
+      <w:rPr>
+        <w:rFonts w:ascii="Courier New" w:hAnsi="Courier New" w:cs="Courier New" w:hint="default"/>
+      </w:rPr>
+    </w:lvl>
+    <w:lvl w:ilvl="5" w:tplc="040C0005" w:tentative="1">
+      <w:start w:val="1"/>
+      <w:numFmt w:val="bullet"/>
+      <w:lvlText w:val=""/>
+      <w:lvlJc w:val="left"/>
+      <w:pPr>
+        <w:ind w:left="4320" w:hanging="360"/>
+      </w:pPr>
+      <w:rPr>
+        <w:rFonts w:ascii="Wingdings" w:hAnsi="Wingdings" w:hint="default"/>
+      </w:rPr>
+    </w:lvl>
+    <w:lvl w:ilvl="6" w:tplc="040C0001" w:tentative="1">
+      <w:start w:val="1"/>
+      <w:numFmt w:val="bullet"/>
+      <w:lvlText w:val=""/>
+      <w:lvlJc w:val="left"/>
+      <w:pPr>
+        <w:ind w:left="5040" w:hanging="360"/>
+      </w:pPr>
+      <w:rPr>
+        <w:rFonts w:ascii="Symbol" w:hAnsi="Symbol" w:hint="default"/>
+      </w:rPr>
+    </w:lvl>
+    <w:lvl w:ilvl="7" w:tplc="040C0003" w:tentative="1">
+      <w:start w:val="1"/>
+      <w:numFmt w:val="bullet"/>
+      <w:lvlText w:val="o"/>
+      <w:lvlJc w:val="left"/>
+      <w:pPr>
+        <w:ind w:left="5760" w:hanging="360"/>
+      </w:pPr>
+      <w:rPr>
+        <w:rFonts w:ascii="Courier New" w:hAnsi="Courier New" w:cs="Courier New" w:hint="default"/>
+      </w:rPr>
+    </w:lvl>
+    <w:lvl w:ilvl="8" w:tplc="040C0005" w:tentative="1">
+      <w:start w:val="1"/>
+      <w:numFmt w:val="bullet"/>
+      <w:lvlText w:val=""/>
+      <w:lvlJc w:val="left"/>
+      <w:pPr>
+        <w:ind w:left="6480" w:hanging="360"/>
+      </w:pPr>
+      <w:rPr>
+        <w:rFonts w:ascii="Wingdings" w:hAnsi="Wingdings" w:hint="default"/>
+      </w:rPr>
+    </w:lvl>
+  </w:abstractNum>
+  <w:abstractNum w:abstractNumId="2">
     <w:nsid w:val="40AC3B10"/>
     <w:multiLevelType w:val="multilevel"/>
     <w:tmpl w:val="10607D3C"/>
@@ -4805,7 +6501,120 @@
       </w:rPr>
     </w:lvl>
   </w:abstractNum>
-  <w:abstractNum w:abstractNumId="2">
+  <w:abstractNum w:abstractNumId="3">
+    <w:nsid w:val="4F9007C7"/>
+    <w:multiLevelType w:val="hybridMultilevel"/>
+    <w:tmpl w:val="F5902EC2"/>
+    <w:lvl w:ilvl="0" w:tplc="040C0001">
+      <w:start w:val="1"/>
+      <w:numFmt w:val="bullet"/>
+      <w:lvlText w:val=""/>
+      <w:lvlJc w:val="left"/>
+      <w:pPr>
+        <w:ind w:left="720" w:hanging="360"/>
+      </w:pPr>
+      <w:rPr>
+        <w:rFonts w:ascii="Symbol" w:hAnsi="Symbol" w:hint="default"/>
+      </w:rPr>
+    </w:lvl>
+    <w:lvl w:ilvl="1" w:tplc="040C0003" w:tentative="1">
+      <w:start w:val="1"/>
+      <w:numFmt w:val="bullet"/>
+      <w:lvlText w:val="o"/>
+      <w:lvlJc w:val="left"/>
+      <w:pPr>
+        <w:ind w:left="1440" w:hanging="360"/>
+      </w:pPr>
+      <w:rPr>
+        <w:rFonts w:ascii="Courier New" w:hAnsi="Courier New" w:cs="Courier New" w:hint="default"/>
+      </w:rPr>
+    </w:lvl>
+    <w:lvl w:ilvl="2" w:tplc="040C0005" w:tentative="1">
+      <w:start w:val="1"/>
+      <w:numFmt w:val="bullet"/>
+      <w:lvlText w:val=""/>
+      <w:lvlJc w:val="left"/>
+      <w:pPr>
+        <w:ind w:left="2160" w:hanging="360"/>
+      </w:pPr>
+      <w:rPr>
+        <w:rFonts w:ascii="Wingdings" w:hAnsi="Wingdings" w:hint="default"/>
+      </w:rPr>
+    </w:lvl>
+    <w:lvl w:ilvl="3" w:tplc="040C0001" w:tentative="1">
+      <w:start w:val="1"/>
+      <w:numFmt w:val="bullet"/>
+      <w:lvlText w:val=""/>
+      <w:lvlJc w:val="left"/>
+      <w:pPr>
+        <w:ind w:left="2880" w:hanging="360"/>
+      </w:pPr>
+      <w:rPr>
+        <w:rFonts w:ascii="Symbol" w:hAnsi="Symbol" w:hint="default"/>
+      </w:rPr>
+    </w:lvl>
+    <w:lvl w:ilvl="4" w:tplc="040C0003" w:tentative="1">
+      <w:start w:val="1"/>
+      <w:numFmt w:val="bullet"/>
+      <w:lvlText w:val="o"/>
+      <w:lvlJc w:val="left"/>
+      <w:pPr>
+        <w:ind w:left="3600" w:hanging="360"/>
+      </w:pPr>
+      <w:rPr>
+        <w:rFonts w:ascii="Courier New" w:hAnsi="Courier New" w:cs="Courier New" w:hint="default"/>
+      </w:rPr>
+    </w:lvl>
+    <w:lvl w:ilvl="5" w:tplc="040C0005" w:tentative="1">
+      <w:start w:val="1"/>
+      <w:numFmt w:val="bullet"/>
+      <w:lvlText w:val=""/>
+      <w:lvlJc w:val="left"/>
+      <w:pPr>
+        <w:ind w:left="4320" w:hanging="360"/>
+      </w:pPr>
+      <w:rPr>
+        <w:rFonts w:ascii="Wingdings" w:hAnsi="Wingdings" w:hint="default"/>
+      </w:rPr>
+    </w:lvl>
+    <w:lvl w:ilvl="6" w:tplc="040C0001" w:tentative="1">
+      <w:start w:val="1"/>
+      <w:numFmt w:val="bullet"/>
+      <w:lvlText w:val=""/>
+      <w:lvlJc w:val="left"/>
+      <w:pPr>
+        <w:ind w:left="5040" w:hanging="360"/>
+      </w:pPr>
+      <w:rPr>
+        <w:rFonts w:ascii="Symbol" w:hAnsi="Symbol" w:hint="default"/>
+      </w:rPr>
+    </w:lvl>
+    <w:lvl w:ilvl="7" w:tplc="040C0003" w:tentative="1">
+      <w:start w:val="1"/>
+      <w:numFmt w:val="bullet"/>
+      <w:lvlText w:val="o"/>
+      <w:lvlJc w:val="left"/>
+      <w:pPr>
+        <w:ind w:left="5760" w:hanging="360"/>
+      </w:pPr>
+      <w:rPr>
+        <w:rFonts w:ascii="Courier New" w:hAnsi="Courier New" w:cs="Courier New" w:hint="default"/>
+      </w:rPr>
+    </w:lvl>
+    <w:lvl w:ilvl="8" w:tplc="040C0005" w:tentative="1">
+      <w:start w:val="1"/>
+      <w:numFmt w:val="bullet"/>
+      <w:lvlText w:val=""/>
+      <w:lvlJc w:val="left"/>
+      <w:pPr>
+        <w:ind w:left="6480" w:hanging="360"/>
+      </w:pPr>
+      <w:rPr>
+        <w:rFonts w:ascii="Wingdings" w:hAnsi="Wingdings" w:hint="default"/>
+      </w:rPr>
+    </w:lvl>
+  </w:abstractNum>
+  <w:abstractNum w:abstractNumId="4">
     <w:nsid w:val="58B30B9D"/>
     <w:multiLevelType w:val="hybridMultilevel"/>
     <w:tmpl w:val="653E6A00"/>
@@ -4891,7 +6700,7 @@
       </w:pPr>
     </w:lvl>
   </w:abstractNum>
-  <w:abstractNum w:abstractNumId="3">
+  <w:abstractNum w:abstractNumId="5">
     <w:nsid w:val="59E14856"/>
     <w:multiLevelType w:val="hybridMultilevel"/>
     <w:tmpl w:val="A4FABE12"/>
@@ -5004,7 +6813,120 @@
       </w:rPr>
     </w:lvl>
   </w:abstractNum>
-  <w:abstractNum w:abstractNumId="4">
+  <w:abstractNum w:abstractNumId="6">
+    <w:nsid w:val="5FE4092D"/>
+    <w:multiLevelType w:val="hybridMultilevel"/>
+    <w:tmpl w:val="483EE9A2"/>
+    <w:lvl w:ilvl="0" w:tplc="040C0001">
+      <w:start w:val="1"/>
+      <w:numFmt w:val="bullet"/>
+      <w:lvlText w:val=""/>
+      <w:lvlJc w:val="left"/>
+      <w:pPr>
+        <w:ind w:left="720" w:hanging="360"/>
+      </w:pPr>
+      <w:rPr>
+        <w:rFonts w:ascii="Symbol" w:hAnsi="Symbol" w:hint="default"/>
+      </w:rPr>
+    </w:lvl>
+    <w:lvl w:ilvl="1" w:tplc="040C0003" w:tentative="1">
+      <w:start w:val="1"/>
+      <w:numFmt w:val="bullet"/>
+      <w:lvlText w:val="o"/>
+      <w:lvlJc w:val="left"/>
+      <w:pPr>
+        <w:ind w:left="1440" w:hanging="360"/>
+      </w:pPr>
+      <w:rPr>
+        <w:rFonts w:ascii="Courier New" w:hAnsi="Courier New" w:cs="Courier New" w:hint="default"/>
+      </w:rPr>
+    </w:lvl>
+    <w:lvl w:ilvl="2" w:tplc="040C0005" w:tentative="1">
+      <w:start w:val="1"/>
+      <w:numFmt w:val="bullet"/>
+      <w:lvlText w:val=""/>
+      <w:lvlJc w:val="left"/>
+      <w:pPr>
+        <w:ind w:left="2160" w:hanging="360"/>
+      </w:pPr>
+      <w:rPr>
+        <w:rFonts w:ascii="Wingdings" w:hAnsi="Wingdings" w:hint="default"/>
+      </w:rPr>
+    </w:lvl>
+    <w:lvl w:ilvl="3" w:tplc="040C0001" w:tentative="1">
+      <w:start w:val="1"/>
+      <w:numFmt w:val="bullet"/>
+      <w:lvlText w:val=""/>
+      <w:lvlJc w:val="left"/>
+      <w:pPr>
+        <w:ind w:left="2880" w:hanging="360"/>
+      </w:pPr>
+      <w:rPr>
+        <w:rFonts w:ascii="Symbol" w:hAnsi="Symbol" w:hint="default"/>
+      </w:rPr>
+    </w:lvl>
+    <w:lvl w:ilvl="4" w:tplc="040C0003" w:tentative="1">
+      <w:start w:val="1"/>
+      <w:numFmt w:val="bullet"/>
+      <w:lvlText w:val="o"/>
+      <w:lvlJc w:val="left"/>
+      <w:pPr>
+        <w:ind w:left="3600" w:hanging="360"/>
+      </w:pPr>
+      <w:rPr>
+        <w:rFonts w:ascii="Courier New" w:hAnsi="Courier New" w:cs="Courier New" w:hint="default"/>
+      </w:rPr>
+    </w:lvl>
+    <w:lvl w:ilvl="5" w:tplc="040C0005" w:tentative="1">
+      <w:start w:val="1"/>
+      <w:numFmt w:val="bullet"/>
+      <w:lvlText w:val=""/>
+      <w:lvlJc w:val="left"/>
+      <w:pPr>
+        <w:ind w:left="4320" w:hanging="360"/>
+      </w:pPr>
+      <w:rPr>
+        <w:rFonts w:ascii="Wingdings" w:hAnsi="Wingdings" w:hint="default"/>
+      </w:rPr>
+    </w:lvl>
+    <w:lvl w:ilvl="6" w:tplc="040C0001" w:tentative="1">
+      <w:start w:val="1"/>
+      <w:numFmt w:val="bullet"/>
+      <w:lvlText w:val=""/>
+      <w:lvlJc w:val="left"/>
+      <w:pPr>
+        <w:ind w:left="5040" w:hanging="360"/>
+      </w:pPr>
+      <w:rPr>
+        <w:rFonts w:ascii="Symbol" w:hAnsi="Symbol" w:hint="default"/>
+      </w:rPr>
+    </w:lvl>
+    <w:lvl w:ilvl="7" w:tplc="040C0003" w:tentative="1">
+      <w:start w:val="1"/>
+      <w:numFmt w:val="bullet"/>
+      <w:lvlText w:val="o"/>
+      <w:lvlJc w:val="left"/>
+      <w:pPr>
+        <w:ind w:left="5760" w:hanging="360"/>
+      </w:pPr>
+      <w:rPr>
+        <w:rFonts w:ascii="Courier New" w:hAnsi="Courier New" w:cs="Courier New" w:hint="default"/>
+      </w:rPr>
+    </w:lvl>
+    <w:lvl w:ilvl="8" w:tplc="040C0005" w:tentative="1">
+      <w:start w:val="1"/>
+      <w:numFmt w:val="bullet"/>
+      <w:lvlText w:val=""/>
+      <w:lvlJc w:val="left"/>
+      <w:pPr>
+        <w:ind w:left="6480" w:hanging="360"/>
+      </w:pPr>
+      <w:rPr>
+        <w:rFonts w:ascii="Wingdings" w:hAnsi="Wingdings" w:hint="default"/>
+      </w:rPr>
+    </w:lvl>
+  </w:abstractNum>
+  <w:abstractNum w:abstractNumId="7">
     <w:nsid w:val="70BA6C7D"/>
     <w:multiLevelType w:val="multilevel"/>
     <w:tmpl w:val="E0107954"/>
@@ -5123,19 +7045,28 @@
     </w:lvl>
   </w:abstractNum>
   <w:num w:numId="1">
+    <w:abstractNumId w:val="4"/>
+  </w:num>
+  <w:num w:numId="2">
+    <w:abstractNumId w:val="7"/>
+  </w:num>
+  <w:num w:numId="3">
     <w:abstractNumId w:val="2"/>
   </w:num>
-  <w:num w:numId="2">
-    <w:abstractNumId w:val="4"/>
-  </w:num>
-  <w:num w:numId="3">
+  <w:num w:numId="4">
     <w:abstractNumId w:val="1"/>
   </w:num>
-  <w:num w:numId="4">
+  <w:num w:numId="5">
+    <w:abstractNumId w:val="5"/>
+  </w:num>
+  <w:num w:numId="6">
+    <w:abstractNumId w:val="3"/>
+  </w:num>
+  <w:num w:numId="7">
     <w:abstractNumId w:val="0"/>
   </w:num>
-  <w:num w:numId="5">
-    <w:abstractNumId w:val="3"/>
+  <w:num w:numId="8">
+    <w:abstractNumId w:val="6"/>
   </w:num>
 </w:numbering>
 </file>
@@ -5341,6 +7272,63 @@
       <w:contextualSpacing/>
     </w:pPr>
   </w:style>
+  <w:style w:type="paragraph" w:styleId="Textedebulles">
+    <w:name w:val="Balloon Text"/>
+    <w:basedOn w:val="Normal"/>
+    <w:link w:val="TextedebullesCar"/>
+    <w:uiPriority w:val="99"/>
+    <w:semiHidden/>
+    <w:unhideWhenUsed/>
+    <w:rsid w:val="00024B13"/>
+    <w:pPr>
+      <w:spacing w:after="0" w:line="240" w:lineRule="auto"/>
+    </w:pPr>
+    <w:rPr>
+      <w:rFonts w:ascii="Tahoma" w:hAnsi="Tahoma" w:cs="Tahoma"/>
+      <w:sz w:val="16"/>
+      <w:szCs w:val="16"/>
+    </w:rPr>
+  </w:style>
+  <w:style w:type="character" w:customStyle="1" w:styleId="TextedebullesCar">
+    <w:name w:val="Texte de bulles Car"/>
+    <w:basedOn w:val="Policepardfaut"/>
+    <w:link w:val="Textedebulles"/>
+    <w:uiPriority w:val="99"/>
+    <w:semiHidden/>
+    <w:rsid w:val="00024B13"/>
+    <w:rPr>
+      <w:rFonts w:ascii="Tahoma" w:hAnsi="Tahoma" w:cs="Tahoma"/>
+      <w:sz w:val="16"/>
+      <w:szCs w:val="16"/>
+      <w:lang w:bidi="ar-TN"/>
+    </w:rPr>
+  </w:style>
+  <w:style w:type="table" w:styleId="Grilledutableau">
+    <w:name w:val="Table Grid"/>
+    <w:basedOn w:val="TableauNormal"/>
+    <w:uiPriority w:val="59"/>
+    <w:rsid w:val="00110E9D"/>
+    <w:pPr>
+      <w:spacing w:after="0" w:line="240" w:lineRule="auto"/>
+    </w:pPr>
+    <w:tblPr>
+      <w:tblInd w:w="0" w:type="dxa"/>
+      <w:tblBorders>
+        <w:top w:val="single" w:sz="4" w:space="0" w:color="auto"/>
+        <w:left w:val="single" w:sz="4" w:space="0" w:color="auto"/>
+        <w:bottom w:val="single" w:sz="4" w:space="0" w:color="auto"/>
+        <w:right w:val="single" w:sz="4" w:space="0" w:color="auto"/>
+        <w:insideH w:val="single" w:sz="4" w:space="0" w:color="auto"/>
+        <w:insideV w:val="single" w:sz="4" w:space="0" w:color="auto"/>
+      </w:tblBorders>
+      <w:tblCellMar>
+        <w:top w:w="0" w:type="dxa"/>
+        <w:left w:w="108" w:type="dxa"/>
+        <w:bottom w:w="0" w:type="dxa"/>
+        <w:right w:w="108" w:type="dxa"/>
+      </w:tblCellMar>
+    </w:tblPr>
+  </w:style>
 </w:styles>
 </file>
 
@@ -5544,6 +7532,63 @@
       <w:ind w:left="720"/>
       <w:contextualSpacing/>
     </w:pPr>
+  </w:style>
+  <w:style w:type="paragraph" w:styleId="Textedebulles">
+    <w:name w:val="Balloon Text"/>
+    <w:basedOn w:val="Normal"/>
+    <w:link w:val="TextedebullesCar"/>
+    <w:uiPriority w:val="99"/>
+    <w:semiHidden/>
+    <w:unhideWhenUsed/>
+    <w:rsid w:val="00024B13"/>
+    <w:pPr>
+      <w:spacing w:after="0" w:line="240" w:lineRule="auto"/>
+    </w:pPr>
+    <w:rPr>
+      <w:rFonts w:ascii="Tahoma" w:hAnsi="Tahoma" w:cs="Tahoma"/>
+      <w:sz w:val="16"/>
+      <w:szCs w:val="16"/>
+    </w:rPr>
+  </w:style>
+  <w:style w:type="character" w:customStyle="1" w:styleId="TextedebullesCar">
+    <w:name w:val="Texte de bulles Car"/>
+    <w:basedOn w:val="Policepardfaut"/>
+    <w:link w:val="Textedebulles"/>
+    <w:uiPriority w:val="99"/>
+    <w:semiHidden/>
+    <w:rsid w:val="00024B13"/>
+    <w:rPr>
+      <w:rFonts w:ascii="Tahoma" w:hAnsi="Tahoma" w:cs="Tahoma"/>
+      <w:sz w:val="16"/>
+      <w:szCs w:val="16"/>
+      <w:lang w:bidi="ar-TN"/>
+    </w:rPr>
+  </w:style>
+  <w:style w:type="table" w:styleId="Grilledutableau">
+    <w:name w:val="Table Grid"/>
+    <w:basedOn w:val="TableauNormal"/>
+    <w:uiPriority w:val="59"/>
+    <w:rsid w:val="00110E9D"/>
+    <w:pPr>
+      <w:spacing w:after="0" w:line="240" w:lineRule="auto"/>
+    </w:pPr>
+    <w:tblPr>
+      <w:tblInd w:w="0" w:type="dxa"/>
+      <w:tblBorders>
+        <w:top w:val="single" w:sz="4" w:space="0" w:color="auto"/>
+        <w:left w:val="single" w:sz="4" w:space="0" w:color="auto"/>
+        <w:bottom w:val="single" w:sz="4" w:space="0" w:color="auto"/>
+        <w:right w:val="single" w:sz="4" w:space="0" w:color="auto"/>
+        <w:insideH w:val="single" w:sz="4" w:space="0" w:color="auto"/>
+        <w:insideV w:val="single" w:sz="4" w:space="0" w:color="auto"/>
+      </w:tblBorders>
+      <w:tblCellMar>
+        <w:top w:w="0" w:type="dxa"/>
+        <w:left w:w="108" w:type="dxa"/>
+        <w:bottom w:w="0" w:type="dxa"/>
+        <w:right w:w="108" w:type="dxa"/>
+      </w:tblCellMar>
+    </w:tblPr>
   </w:style>
 </w:styles>
 </file>

</xml_diff>

<commit_message>
some realisation and some  design
</commit_message>
<xml_diff>
--- a/Table of contents.docx
+++ b/Table of contents.docx
@@ -970,6 +970,147 @@
       <w:pPr>
         <w:pStyle w:val="Paragraphedeliste"/>
         <w:numPr>
+          <w:ilvl w:val="3"/>
+          <w:numId w:val="2"/>
+        </w:numPr>
+        <w:rPr>
+          <w:rFonts w:asciiTheme="majorBidi" w:hAnsiTheme="majorBidi" w:cstheme="majorBidi"/>
+          <w:lang w:val="en-US"/>
+        </w:rPr>
+      </w:pPr>
+      <w:r>
+        <w:rPr>
+          <w:rFonts w:asciiTheme="majorBidi" w:hAnsiTheme="majorBidi" w:cstheme="majorBidi"/>
+          <w:lang w:val="en-US"/>
+        </w:rPr>
+        <w:t>Class diagram of entities</w:t>
+      </w:r>
+    </w:p>
+    <w:p>
+      <w:pPr>
+        <w:pStyle w:val="Paragraphedeliste"/>
+        <w:numPr>
+          <w:ilvl w:val="3"/>
+          <w:numId w:val="2"/>
+        </w:numPr>
+        <w:rPr>
+          <w:rFonts w:asciiTheme="majorBidi" w:hAnsiTheme="majorBidi" w:cstheme="majorBidi"/>
+          <w:lang w:val="en-US"/>
+        </w:rPr>
+      </w:pPr>
+      <w:r>
+        <w:rPr>
+          <w:rFonts w:asciiTheme="majorBidi" w:hAnsiTheme="majorBidi" w:cstheme="majorBidi"/>
+          <w:lang w:val="en-US"/>
+        </w:rPr>
+        <w:t>Package diagram</w:t>
+      </w:r>
+    </w:p>
+    <w:p>
+      <w:pPr>
+        <w:pStyle w:val="Paragraphedeliste"/>
+        <w:numPr>
+          <w:ilvl w:val="3"/>
+          <w:numId w:val="2"/>
+        </w:numPr>
+        <w:rPr>
+          <w:rFonts w:asciiTheme="majorBidi" w:hAnsiTheme="majorBidi" w:cstheme="majorBidi"/>
+          <w:lang w:val="en-US"/>
+        </w:rPr>
+      </w:pPr>
+      <w:r>
+        <w:rPr>
+          <w:rFonts w:asciiTheme="majorBidi" w:hAnsiTheme="majorBidi" w:cstheme="majorBidi"/>
+          <w:lang w:val="en-US"/>
+        </w:rPr>
+        <w:t>Devices management model</w:t>
+      </w:r>
+    </w:p>
+    <w:p>
+      <w:pPr>
+        <w:pStyle w:val="Paragraphedeliste"/>
+        <w:numPr>
+          <w:ilvl w:val="3"/>
+          <w:numId w:val="2"/>
+        </w:numPr>
+        <w:rPr>
+          <w:rFonts w:asciiTheme="majorBidi" w:hAnsiTheme="majorBidi" w:cstheme="majorBidi"/>
+          <w:lang w:val="en-US"/>
+        </w:rPr>
+      </w:pPr>
+      <w:r>
+        <w:rPr>
+          <w:rFonts w:asciiTheme="majorBidi" w:hAnsiTheme="majorBidi" w:cstheme="majorBidi"/>
+          <w:lang w:val="en-US"/>
+        </w:rPr>
+        <w:t>Metrics and test management model</w:t>
+      </w:r>
+    </w:p>
+    <w:p>
+      <w:pPr>
+        <w:pStyle w:val="Paragraphedeliste"/>
+        <w:numPr>
+          <w:ilvl w:val="3"/>
+          <w:numId w:val="2"/>
+        </w:numPr>
+        <w:rPr>
+          <w:rFonts w:asciiTheme="majorBidi" w:hAnsiTheme="majorBidi" w:cstheme="majorBidi"/>
+          <w:lang w:val="en-US"/>
+        </w:rPr>
+      </w:pPr>
+      <w:r>
+        <w:rPr>
+          <w:rFonts w:asciiTheme="majorBidi" w:hAnsiTheme="majorBidi" w:cstheme="majorBidi"/>
+          <w:lang w:val="en-US"/>
+        </w:rPr>
+        <w:t>Network monitoring model</w:t>
+      </w:r>
+    </w:p>
+    <w:p>
+      <w:pPr>
+        <w:pStyle w:val="Paragraphedeliste"/>
+        <w:numPr>
+          <w:ilvl w:val="3"/>
+          <w:numId w:val="2"/>
+        </w:numPr>
+        <w:rPr>
+          <w:rFonts w:asciiTheme="majorBidi" w:hAnsiTheme="majorBidi" w:cstheme="majorBidi"/>
+          <w:lang w:val="en-US"/>
+        </w:rPr>
+      </w:pPr>
+      <w:r>
+        <w:rPr>
+          <w:rFonts w:asciiTheme="majorBidi" w:hAnsiTheme="majorBidi" w:cstheme="majorBidi"/>
+          <w:lang w:val="en-US"/>
+        </w:rPr>
+        <w:lastRenderedPageBreak/>
+        <w:t>Statistics and charts management model</w:t>
+      </w:r>
+    </w:p>
+    <w:p>
+      <w:pPr>
+        <w:pStyle w:val="Paragraphedeliste"/>
+        <w:numPr>
+          <w:ilvl w:val="3"/>
+          <w:numId w:val="2"/>
+        </w:numPr>
+        <w:rPr>
+          <w:rFonts w:asciiTheme="majorBidi" w:hAnsiTheme="majorBidi" w:cstheme="majorBidi"/>
+          <w:lang w:val="en-US"/>
+        </w:rPr>
+      </w:pPr>
+      <w:r>
+        <w:rPr>
+          <w:rFonts w:asciiTheme="majorBidi" w:hAnsiTheme="majorBidi" w:cstheme="majorBidi"/>
+          <w:lang w:val="en-US"/>
+        </w:rPr>
+        <w:t>Authentication and users management model</w:t>
+      </w:r>
+    </w:p>
+    <w:p>
+      <w:pPr>
+        <w:pStyle w:val="Paragraphedeliste"/>
+        <w:numPr>
           <w:ilvl w:val="2"/>
           <w:numId w:val="2"/>
         </w:numPr>
@@ -1009,46 +1150,6 @@
     <w:p>
       <w:pPr>
         <w:pStyle w:val="Paragraphedeliste"/>
-        <w:ind w:left="1080"/>
-        <w:rPr>
-          <w:rFonts w:asciiTheme="majorBidi" w:hAnsiTheme="majorBidi" w:cstheme="majorBidi"/>
-          <w:lang w:val="en-US"/>
-        </w:rPr>
-      </w:pPr>
-    </w:p>
-    <w:p>
-      <w:pPr>
-        <w:pStyle w:val="Paragraphedeliste"/>
-        <w:ind w:left="1080"/>
-        <w:rPr>
-          <w:rFonts w:asciiTheme="majorBidi" w:hAnsiTheme="majorBidi" w:cstheme="majorBidi"/>
-          <w:lang w:val="en-US"/>
-        </w:rPr>
-      </w:pPr>
-    </w:p>
-    <w:p>
-      <w:pPr>
-        <w:pStyle w:val="Paragraphedeliste"/>
-        <w:ind w:left="1080"/>
-        <w:rPr>
-          <w:rFonts w:asciiTheme="majorBidi" w:hAnsiTheme="majorBidi" w:cstheme="majorBidi"/>
-          <w:lang w:val="en-US"/>
-        </w:rPr>
-      </w:pPr>
-    </w:p>
-    <w:p>
-      <w:pPr>
-        <w:pStyle w:val="Paragraphedeliste"/>
-        <w:ind w:left="1080"/>
-        <w:rPr>
-          <w:rFonts w:asciiTheme="majorBidi" w:hAnsiTheme="majorBidi" w:cstheme="majorBidi"/>
-          <w:lang w:val="en-US"/>
-        </w:rPr>
-      </w:pPr>
-    </w:p>
-    <w:p>
-      <w:pPr>
-        <w:pStyle w:val="Paragraphedeliste"/>
         <w:numPr>
           <w:ilvl w:val="0"/>
           <w:numId w:val="2"/>
@@ -1462,13 +1563,6 @@
         </w:rPr>
         <w:br/>
       </w:r>
-    </w:p>
-    <w:p>
-      <w:pPr>
-        <w:rPr>
-          <w:lang w:val="en-US"/>
-        </w:rPr>
-      </w:pPr>
     </w:p>
     <w:p>
       <w:pPr>
@@ -11898,14 +11992,7 @@
           <w:rFonts w:asciiTheme="majorBidi" w:hAnsiTheme="majorBidi" w:cstheme="majorBidi"/>
           <w:lang w:val="en-US"/>
         </w:rPr>
-        <w:t xml:space="preserve">Figure 3.1: </w:t>
-      </w:r>
-      <w:r>
-        <w:rPr>
-          <w:rFonts w:asciiTheme="majorBidi" w:hAnsiTheme="majorBidi" w:cstheme="majorBidi"/>
-          <w:lang w:val="en-US"/>
-        </w:rPr>
-        <w:t>Physical A</w:t>
+        <w:t>Figure 3.1: Physical A</w:t>
       </w:r>
       <w:r>
         <w:rPr>
@@ -12020,14 +12107,7 @@
           <w:rFonts w:asciiTheme="majorBidi" w:hAnsiTheme="majorBidi" w:cstheme="majorBidi"/>
           <w:lang w:val="en-US"/>
         </w:rPr>
-        <w:t xml:space="preserve">The client web part </w:t>
-      </w:r>
-      <w:r>
-        <w:rPr>
-          <w:rFonts w:asciiTheme="majorBidi" w:hAnsiTheme="majorBidi" w:cstheme="majorBidi"/>
-          <w:lang w:val="en-US"/>
-        </w:rPr>
-        <w:t xml:space="preserve">represents the part with which the final users interacts and </w:t>
+        <w:t xml:space="preserve">The client web part represents the part with which the final users interacts and </w:t>
       </w:r>
       <w:r>
         <w:rPr>
@@ -12234,21 +12314,7 @@
           <w:rFonts w:asciiTheme="majorBidi" w:hAnsiTheme="majorBidi" w:cstheme="majorBidi"/>
           <w:lang w:val="en-US"/>
         </w:rPr>
-        <w:t xml:space="preserve">Figure 3.2: </w:t>
-      </w:r>
-      <w:r>
-        <w:rPr>
-          <w:rFonts w:asciiTheme="majorBidi" w:hAnsiTheme="majorBidi" w:cstheme="majorBidi"/>
-          <w:lang w:val="en-US"/>
-        </w:rPr>
-        <w:t>L</w:t>
-      </w:r>
-      <w:r>
-        <w:rPr>
-          <w:rFonts w:asciiTheme="majorBidi" w:hAnsiTheme="majorBidi" w:cstheme="majorBidi"/>
-          <w:lang w:val="en-US"/>
-        </w:rPr>
-        <w:t>ogical architecture</w:t>
+        <w:t>Figure 3.2: Logical architecture</w:t>
       </w:r>
     </w:p>
     <w:p>
@@ -12504,7 +12570,16 @@
           <w:bCs/>
           <w:lang w:val="en-US"/>
         </w:rPr>
-        <w:t>3.3.2.1 Class diagrams of entities:</w:t>
+        <w:t>3.3.2.1 Class diagram</w:t>
+      </w:r>
+      <w:r>
+        <w:rPr>
+          <w:rFonts w:asciiTheme="majorBidi" w:hAnsiTheme="majorBidi" w:cstheme="majorBidi"/>
+          <w:b/>
+          <w:bCs/>
+          <w:lang w:val="en-US"/>
+        </w:rPr>
+        <w:t xml:space="preserve"> of entities:</w:t>
       </w:r>
     </w:p>
     <w:p>
@@ -12669,25 +12744,16 @@
           <w:bCs/>
           <w:lang w:val="en-US"/>
         </w:rPr>
-        <w:t>3.</w:t>
-      </w:r>
-      <w:r>
-        <w:rPr>
-          <w:rFonts w:asciiTheme="majorBidi" w:hAnsiTheme="majorBidi" w:cstheme="majorBidi"/>
-          <w:b/>
-          <w:bCs/>
-          <w:lang w:val="en-US"/>
-        </w:rPr>
-        <w:t>3.2.1 Packages diagram</w:t>
-      </w:r>
-      <w:r>
-        <w:rPr>
-          <w:rFonts w:asciiTheme="majorBidi" w:hAnsiTheme="majorBidi" w:cstheme="majorBidi"/>
-          <w:b/>
-          <w:bCs/>
-          <w:lang w:val="en-US"/>
-        </w:rPr>
-        <w:t>:</w:t>
+        <w:t>3.3.2.2 Package</w:t>
+      </w:r>
+      <w:r>
+        <w:rPr>
+          <w:rFonts w:asciiTheme="majorBidi" w:hAnsiTheme="majorBidi" w:cstheme="majorBidi"/>
+          <w:b/>
+          <w:bCs/>
+          <w:lang w:val="en-US"/>
+        </w:rPr>
+        <w:t xml:space="preserve"> diagram:</w:t>
       </w:r>
     </w:p>
     <w:p>
@@ -12707,14 +12773,123 @@
     </w:p>
     <w:p>
       <w:pPr>
-        <w:jc w:val="both"/>
-        <w:rPr>
-          <w:rFonts w:asciiTheme="majorBidi" w:hAnsiTheme="majorBidi" w:cstheme="majorBidi"/>
-          <w:lang w:val="en-US"/>
-        </w:rPr>
-      </w:pPr>
-      <w:bookmarkStart w:id="0" w:name="_GoBack"/>
-      <w:bookmarkEnd w:id="0"/>
+        <w:rPr>
+          <w:rFonts w:asciiTheme="majorBidi" w:hAnsiTheme="majorBidi" w:cstheme="majorBidi"/>
+          <w:lang w:val="en-US"/>
+        </w:rPr>
+      </w:pPr>
+      <w:r>
+        <w:rPr>
+          <w:rFonts w:asciiTheme="majorBidi" w:hAnsiTheme="majorBidi" w:cstheme="majorBidi"/>
+          <w:noProof/>
+          <w:lang w:eastAsia="fr-FR" w:bidi="ar-SA"/>
+        </w:rPr>
+        <w:lastRenderedPageBreak/>
+        <w:drawing>
+          <wp:inline distT="0" distB="0" distL="0" distR="0">
+            <wp:extent cx="5760720" cy="5433060"/>
+            <wp:effectExtent l="0" t="0" r="0" b="0"/>
+            <wp:docPr id="3" name="Image 3"/>
+            <wp:cNvGraphicFramePr>
+              <a:graphicFrameLocks xmlns:a="http://schemas.openxmlformats.org/drawingml/2006/main" noChangeAspect="1"/>
+            </wp:cNvGraphicFramePr>
+            <a:graphic xmlns:a="http://schemas.openxmlformats.org/drawingml/2006/main">
+              <a:graphicData uri="http://schemas.openxmlformats.org/drawingml/2006/picture">
+                <pic:pic xmlns:pic="http://schemas.openxmlformats.org/drawingml/2006/picture">
+                  <pic:nvPicPr>
+                    <pic:cNvPr id="0" name="packagediagram.png"/>
+                    <pic:cNvPicPr/>
+                  </pic:nvPicPr>
+                  <pic:blipFill>
+                    <a:blip r:embed="rId17">
+                      <a:extLst>
+                        <a:ext uri="{28A0092B-C50C-407E-A947-70E740481C1C}">
+                          <a14:useLocalDpi xmlns:a14="http://schemas.microsoft.com/office/drawing/2010/main" val="0"/>
+                        </a:ext>
+                      </a:extLst>
+                    </a:blip>
+                    <a:stretch>
+                      <a:fillRect/>
+                    </a:stretch>
+                  </pic:blipFill>
+                  <pic:spPr>
+                    <a:xfrm>
+                      <a:off x="0" y="0"/>
+                      <a:ext cx="5760720" cy="5433060"/>
+                    </a:xfrm>
+                    <a:prstGeom prst="rect">
+                      <a:avLst/>
+                    </a:prstGeom>
+                  </pic:spPr>
+                </pic:pic>
+              </a:graphicData>
+            </a:graphic>
+          </wp:inline>
+        </w:drawing>
+      </w:r>
+    </w:p>
+    <w:p>
+      <w:pPr>
+        <w:jc w:val="center"/>
+        <w:rPr>
+          <w:rFonts w:asciiTheme="majorBidi" w:hAnsiTheme="majorBidi" w:cstheme="majorBidi"/>
+          <w:lang w:val="en-US"/>
+        </w:rPr>
+      </w:pPr>
+      <w:r>
+        <w:rPr>
+          <w:rFonts w:asciiTheme="majorBidi" w:hAnsiTheme="majorBidi" w:cstheme="majorBidi"/>
+          <w:lang w:val="en-US"/>
+        </w:rPr>
+        <w:t>Figure 3.4: Package diagram of the backend application</w:t>
+      </w:r>
+    </w:p>
+    <w:p>
+      <w:pPr>
+        <w:jc w:val="both"/>
+        <w:rPr>
+          <w:rFonts w:asciiTheme="majorBidi" w:hAnsiTheme="majorBidi" w:cstheme="majorBidi"/>
+          <w:b/>
+          <w:bCs/>
+          <w:lang w:val="en-US"/>
+        </w:rPr>
+      </w:pPr>
+      <w:r>
+        <w:rPr>
+          <w:rFonts w:asciiTheme="majorBidi" w:hAnsiTheme="majorBidi" w:cstheme="majorBidi"/>
+          <w:b/>
+          <w:bCs/>
+          <w:lang w:val="en-US"/>
+        </w:rPr>
+        <w:t>3.3.2.3</w:t>
+      </w:r>
+      <w:r>
+        <w:rPr>
+          <w:rFonts w:asciiTheme="majorBidi" w:hAnsiTheme="majorBidi" w:cstheme="majorBidi"/>
+          <w:b/>
+          <w:bCs/>
+          <w:lang w:val="en-US"/>
+        </w:rPr>
+        <w:t xml:space="preserve"> </w:t>
+      </w:r>
+      <w:r>
+        <w:rPr>
+          <w:rFonts w:asciiTheme="majorBidi" w:hAnsiTheme="majorBidi" w:cstheme="majorBidi"/>
+          <w:b/>
+          <w:bCs/>
+          <w:lang w:val="en-US"/>
+        </w:rPr>
+        <w:t>Devices management model:</w:t>
+      </w:r>
+    </w:p>
+    <w:p>
+      <w:pPr>
+        <w:jc w:val="both"/>
+        <w:rPr>
+          <w:rFonts w:asciiTheme="majorBidi" w:hAnsiTheme="majorBidi" w:cstheme="majorBidi"/>
+          <w:lang w:val="en-US"/>
+        </w:rPr>
+      </w:pPr>
     </w:p>
     <w:p>
       <w:pPr>
@@ -12748,6 +12923,7 @@
           <w:lang w:val="en-US"/>
         </w:rPr>
       </w:pPr>
+      <w:bookmarkStart w:id="0" w:name="_GoBack"/>
       <w:r>
         <w:rPr>
           <w:rFonts w:asciiTheme="majorBidi" w:hAnsiTheme="majorBidi" w:cstheme="majorBidi"/>
@@ -12783,6 +12959,2174 @@
         </w:rPr>
         <w:t xml:space="preserve"> and sequence diagram. In the next chapter, we present and expose the technologies employed during the process of the creation of our product.</w:t>
       </w:r>
+    </w:p>
+    <w:bookmarkEnd w:id="0"/>
+    <w:p>
+      <w:pPr>
+        <w:jc w:val="both"/>
+        <w:rPr>
+          <w:rFonts w:asciiTheme="majorBidi" w:hAnsiTheme="majorBidi" w:cstheme="majorBidi"/>
+          <w:b/>
+          <w:bCs/>
+          <w:sz w:val="40"/>
+          <w:szCs w:val="40"/>
+          <w:lang w:val="en-US"/>
+        </w:rPr>
+      </w:pPr>
+    </w:p>
+    <w:p>
+      <w:pPr>
+        <w:jc w:val="both"/>
+        <w:rPr>
+          <w:rFonts w:asciiTheme="majorBidi" w:hAnsiTheme="majorBidi" w:cstheme="majorBidi"/>
+          <w:b/>
+          <w:bCs/>
+          <w:sz w:val="40"/>
+          <w:szCs w:val="40"/>
+          <w:lang w:val="en-US"/>
+        </w:rPr>
+      </w:pPr>
+    </w:p>
+    <w:p>
+      <w:pPr>
+        <w:jc w:val="both"/>
+        <w:rPr>
+          <w:rFonts w:asciiTheme="majorBidi" w:hAnsiTheme="majorBidi" w:cstheme="majorBidi"/>
+          <w:b/>
+          <w:bCs/>
+          <w:sz w:val="40"/>
+          <w:szCs w:val="40"/>
+          <w:lang w:val="en-US"/>
+        </w:rPr>
+      </w:pPr>
+    </w:p>
+    <w:p>
+      <w:pPr>
+        <w:jc w:val="both"/>
+        <w:rPr>
+          <w:rFonts w:asciiTheme="majorBidi" w:hAnsiTheme="majorBidi" w:cstheme="majorBidi"/>
+          <w:b/>
+          <w:bCs/>
+          <w:sz w:val="40"/>
+          <w:szCs w:val="40"/>
+          <w:lang w:val="en-US"/>
+        </w:rPr>
+      </w:pPr>
+    </w:p>
+    <w:p>
+      <w:pPr>
+        <w:jc w:val="both"/>
+        <w:rPr>
+          <w:rFonts w:asciiTheme="majorBidi" w:hAnsiTheme="majorBidi" w:cstheme="majorBidi"/>
+          <w:b/>
+          <w:bCs/>
+          <w:sz w:val="40"/>
+          <w:szCs w:val="40"/>
+          <w:lang w:val="en-US"/>
+        </w:rPr>
+      </w:pPr>
+    </w:p>
+    <w:p>
+      <w:pPr>
+        <w:jc w:val="both"/>
+        <w:rPr>
+          <w:rFonts w:asciiTheme="majorBidi" w:hAnsiTheme="majorBidi" w:cstheme="majorBidi"/>
+          <w:b/>
+          <w:bCs/>
+          <w:sz w:val="40"/>
+          <w:szCs w:val="40"/>
+          <w:lang w:val="en-US"/>
+        </w:rPr>
+      </w:pPr>
+      <w:r>
+        <w:rPr>
+          <w:rFonts w:asciiTheme="majorBidi" w:hAnsiTheme="majorBidi" w:cstheme="majorBidi"/>
+          <w:b/>
+          <w:bCs/>
+          <w:sz w:val="40"/>
+          <w:szCs w:val="40"/>
+          <w:lang w:val="en-US"/>
+        </w:rPr>
+        <w:t>Chapter 4: Project achievements</w:t>
+      </w:r>
+    </w:p>
+    <w:p>
+      <w:pPr>
+        <w:jc w:val="both"/>
+        <w:rPr>
+          <w:rFonts w:asciiTheme="majorBidi" w:hAnsiTheme="majorBidi" w:cstheme="majorBidi"/>
+          <w:b/>
+          <w:bCs/>
+          <w:sz w:val="40"/>
+          <w:szCs w:val="40"/>
+          <w:lang w:val="en-US"/>
+        </w:rPr>
+      </w:pPr>
+    </w:p>
+    <w:p>
+      <w:pPr>
+        <w:jc w:val="both"/>
+        <w:rPr>
+          <w:rFonts w:asciiTheme="majorBidi" w:hAnsiTheme="majorBidi" w:cstheme="majorBidi"/>
+          <w:b/>
+          <w:bCs/>
+          <w:sz w:val="28"/>
+          <w:szCs w:val="28"/>
+          <w:lang w:val="en-US"/>
+        </w:rPr>
+      </w:pPr>
+      <w:r>
+        <w:rPr>
+          <w:rFonts w:asciiTheme="majorBidi" w:hAnsiTheme="majorBidi" w:cstheme="majorBidi"/>
+          <w:b/>
+          <w:bCs/>
+          <w:sz w:val="28"/>
+          <w:szCs w:val="28"/>
+          <w:lang w:val="en-US"/>
+        </w:rPr>
+        <w:t>4.1 Introduction:</w:t>
+      </w:r>
+    </w:p>
+    <w:p>
+      <w:pPr>
+        <w:jc w:val="both"/>
+        <w:rPr>
+          <w:rFonts w:asciiTheme="majorBidi" w:hAnsiTheme="majorBidi" w:cstheme="majorBidi"/>
+          <w:lang w:val="en-US"/>
+        </w:rPr>
+      </w:pPr>
+      <w:r>
+        <w:rPr>
+          <w:rFonts w:asciiTheme="majorBidi" w:hAnsiTheme="majorBidi" w:cstheme="majorBidi"/>
+          <w:lang w:val="en-US"/>
+        </w:rPr>
+        <w:t>In this chapter, we will discuss the process of implementing the different parts of the system. We start by presenting the different tools both software and hardware used in every task in order to complete the implementation process.</w:t>
+      </w:r>
+    </w:p>
+    <w:p>
+      <w:pPr>
+        <w:jc w:val="both"/>
+        <w:rPr>
+          <w:rFonts w:asciiTheme="majorBidi" w:hAnsiTheme="majorBidi" w:cstheme="majorBidi"/>
+          <w:b/>
+          <w:bCs/>
+          <w:sz w:val="28"/>
+          <w:szCs w:val="28"/>
+          <w:lang w:val="en-US"/>
+        </w:rPr>
+      </w:pPr>
+      <w:r>
+        <w:rPr>
+          <w:rFonts w:asciiTheme="majorBidi" w:hAnsiTheme="majorBidi" w:cstheme="majorBidi"/>
+          <w:b/>
+          <w:bCs/>
+          <w:sz w:val="28"/>
+          <w:szCs w:val="28"/>
+          <w:lang w:val="en-US"/>
+        </w:rPr>
+        <w:t>4.2 Developing environment:</w:t>
+      </w:r>
+    </w:p>
+    <w:p>
+      <w:pPr>
+        <w:jc w:val="both"/>
+        <w:rPr>
+          <w:rFonts w:asciiTheme="majorBidi" w:hAnsiTheme="majorBidi" w:cstheme="majorBidi"/>
+          <w:b/>
+          <w:bCs/>
+          <w:sz w:val="24"/>
+          <w:szCs w:val="24"/>
+          <w:lang w:val="en-US"/>
+        </w:rPr>
+      </w:pPr>
+      <w:r>
+        <w:rPr>
+          <w:rFonts w:asciiTheme="majorBidi" w:hAnsiTheme="majorBidi" w:cstheme="majorBidi"/>
+          <w:b/>
+          <w:bCs/>
+          <w:sz w:val="24"/>
+          <w:szCs w:val="24"/>
+          <w:lang w:val="en-US"/>
+        </w:rPr>
+        <w:t>4.2.1 Hardware environment:</w:t>
+      </w:r>
+    </w:p>
+    <w:p>
+      <w:pPr>
+        <w:jc w:val="both"/>
+        <w:rPr>
+          <w:rFonts w:asciiTheme="majorBidi" w:hAnsiTheme="majorBidi" w:cstheme="majorBidi"/>
+          <w:lang w:val="en-US"/>
+        </w:rPr>
+      </w:pPr>
+      <w:r>
+        <w:rPr>
+          <w:rFonts w:asciiTheme="majorBidi" w:hAnsiTheme="majorBidi" w:cstheme="majorBidi"/>
+          <w:lang w:val="en-US"/>
+        </w:rPr>
+        <w:t>To achieve our project, we have used a DELL computer with a Windo</w:t>
+      </w:r>
+      <w:r>
+        <w:rPr>
+          <w:rFonts w:asciiTheme="majorBidi" w:hAnsiTheme="majorBidi" w:cstheme="majorBidi"/>
+          <w:lang w:val="en-US"/>
+        </w:rPr>
+        <w:t xml:space="preserve">ws 7 operating system. </w:t>
+      </w:r>
+      <w:r>
+        <w:rPr>
+          <w:rFonts w:asciiTheme="majorBidi" w:hAnsiTheme="majorBidi" w:cstheme="majorBidi"/>
+          <w:lang w:val="en-US"/>
+        </w:rPr>
+        <w:t>The characteristics of the used computer are provided below:</w:t>
+      </w:r>
+    </w:p>
+    <w:p>
+      <w:pPr>
+        <w:pStyle w:val="Paragraphedeliste"/>
+        <w:numPr>
+          <w:ilvl w:val="0"/>
+          <w:numId w:val="24"/>
+        </w:numPr>
+        <w:jc w:val="both"/>
+        <w:rPr>
+          <w:rFonts w:asciiTheme="majorBidi" w:hAnsiTheme="majorBidi" w:cstheme="majorBidi"/>
+          <w:lang w:val="en-US"/>
+        </w:rPr>
+      </w:pPr>
+      <w:r>
+        <w:rPr>
+          <w:rFonts w:asciiTheme="majorBidi" w:hAnsiTheme="majorBidi" w:cstheme="majorBidi"/>
+          <w:lang w:val="en-US"/>
+        </w:rPr>
+        <w:t xml:space="preserve">CPU: </w:t>
+      </w:r>
+      <w:proofErr w:type="spellStart"/>
+      <w:r>
+        <w:rPr>
+          <w:rFonts w:asciiTheme="majorBidi" w:hAnsiTheme="majorBidi" w:cstheme="majorBidi"/>
+          <w:lang w:val="en-US"/>
+        </w:rPr>
+        <w:t>intel</w:t>
+      </w:r>
+      <w:proofErr w:type="spellEnd"/>
+      <w:r>
+        <w:rPr>
+          <w:rFonts w:asciiTheme="majorBidi" w:hAnsiTheme="majorBidi" w:cstheme="majorBidi"/>
+          <w:lang w:val="en-US"/>
+        </w:rPr>
+        <w:t xml:space="preserve"> i5 2.3 </w:t>
+      </w:r>
+      <w:proofErr w:type="spellStart"/>
+      <w:r>
+        <w:rPr>
+          <w:rFonts w:asciiTheme="majorBidi" w:hAnsiTheme="majorBidi" w:cstheme="majorBidi"/>
+          <w:lang w:val="en-US"/>
+        </w:rPr>
+        <w:t>Ghz</w:t>
+      </w:r>
+      <w:proofErr w:type="spellEnd"/>
+    </w:p>
+    <w:p>
+      <w:pPr>
+        <w:pStyle w:val="Paragraphedeliste"/>
+        <w:numPr>
+          <w:ilvl w:val="0"/>
+          <w:numId w:val="24"/>
+        </w:numPr>
+        <w:jc w:val="both"/>
+        <w:rPr>
+          <w:rFonts w:asciiTheme="majorBidi" w:hAnsiTheme="majorBidi" w:cstheme="majorBidi"/>
+          <w:lang w:val="en-US"/>
+        </w:rPr>
+      </w:pPr>
+      <w:r>
+        <w:rPr>
+          <w:rFonts w:asciiTheme="majorBidi" w:hAnsiTheme="majorBidi" w:cstheme="majorBidi"/>
+          <w:lang w:val="en-US"/>
+        </w:rPr>
+        <w:t>RAM: 8 GB</w:t>
+      </w:r>
+    </w:p>
+    <w:p>
+      <w:pPr>
+        <w:pStyle w:val="Paragraphedeliste"/>
+        <w:numPr>
+          <w:ilvl w:val="0"/>
+          <w:numId w:val="24"/>
+        </w:numPr>
+        <w:jc w:val="both"/>
+        <w:rPr>
+          <w:rFonts w:asciiTheme="majorBidi" w:hAnsiTheme="majorBidi" w:cstheme="majorBidi"/>
+          <w:lang w:val="en-US"/>
+        </w:rPr>
+      </w:pPr>
+      <w:r>
+        <w:rPr>
+          <w:rFonts w:asciiTheme="majorBidi" w:hAnsiTheme="majorBidi" w:cstheme="majorBidi"/>
+          <w:lang w:val="en-US"/>
+        </w:rPr>
+        <w:t>Hard Disk Drive: 500 GB</w:t>
+      </w:r>
+    </w:p>
+    <w:p>
+      <w:pPr>
+        <w:jc w:val="both"/>
+        <w:rPr>
+          <w:rFonts w:asciiTheme="majorBidi" w:hAnsiTheme="majorBidi" w:cstheme="majorBidi"/>
+          <w:lang w:val="en-US"/>
+        </w:rPr>
+      </w:pPr>
+      <w:r>
+        <w:rPr>
+          <w:rFonts w:asciiTheme="majorBidi" w:hAnsiTheme="majorBidi" w:cstheme="majorBidi"/>
+          <w:lang w:val="en-US"/>
+        </w:rPr>
+        <w:t xml:space="preserve">For the probes, we have used Raspberry Pi 3 B+ model with an embedded </w:t>
+      </w:r>
+      <w:proofErr w:type="spellStart"/>
+      <w:r>
+        <w:rPr>
+          <w:rFonts w:asciiTheme="majorBidi" w:hAnsiTheme="majorBidi" w:cstheme="majorBidi"/>
+          <w:lang w:val="en-US"/>
+        </w:rPr>
+        <w:t>Raspbian</w:t>
+      </w:r>
+      <w:proofErr w:type="spellEnd"/>
+      <w:r>
+        <w:rPr>
+          <w:rFonts w:asciiTheme="majorBidi" w:hAnsiTheme="majorBidi" w:cstheme="majorBidi"/>
+          <w:lang w:val="en-US"/>
+        </w:rPr>
+        <w:t xml:space="preserve"> operation system. The characteristics of the board are provided below:</w:t>
+      </w:r>
+    </w:p>
+    <w:p>
+      <w:pPr>
+        <w:pStyle w:val="Paragraphedeliste"/>
+        <w:numPr>
+          <w:ilvl w:val="0"/>
+          <w:numId w:val="25"/>
+        </w:numPr>
+        <w:jc w:val="both"/>
+        <w:rPr>
+          <w:rFonts w:asciiTheme="majorBidi" w:hAnsiTheme="majorBidi" w:cstheme="majorBidi"/>
+          <w:lang w:val="en-US"/>
+        </w:rPr>
+      </w:pPr>
+      <w:r>
+        <w:rPr>
+          <w:rFonts w:asciiTheme="majorBidi" w:hAnsiTheme="majorBidi" w:cstheme="majorBidi"/>
+          <w:lang w:val="en-US"/>
+        </w:rPr>
+        <w:t>CPU: 64-bit quad-core ARM v8</w:t>
+      </w:r>
+    </w:p>
+    <w:p>
+      <w:pPr>
+        <w:pStyle w:val="Paragraphedeliste"/>
+        <w:numPr>
+          <w:ilvl w:val="0"/>
+          <w:numId w:val="25"/>
+        </w:numPr>
+        <w:jc w:val="both"/>
+        <w:rPr>
+          <w:rFonts w:asciiTheme="majorBidi" w:hAnsiTheme="majorBidi" w:cstheme="majorBidi"/>
+          <w:lang w:val="en-US"/>
+        </w:rPr>
+      </w:pPr>
+      <w:r>
+        <w:rPr>
+          <w:rFonts w:asciiTheme="majorBidi" w:hAnsiTheme="majorBidi" w:cstheme="majorBidi"/>
+          <w:lang w:val="en-US"/>
+        </w:rPr>
+        <w:t>RAM: 1 GB</w:t>
+      </w:r>
+    </w:p>
+    <w:p>
+      <w:pPr>
+        <w:pStyle w:val="Paragraphedeliste"/>
+        <w:numPr>
+          <w:ilvl w:val="0"/>
+          <w:numId w:val="25"/>
+        </w:numPr>
+        <w:jc w:val="both"/>
+        <w:rPr>
+          <w:rFonts w:asciiTheme="majorBidi" w:hAnsiTheme="majorBidi" w:cstheme="majorBidi"/>
+          <w:lang w:val="en-US"/>
+        </w:rPr>
+      </w:pPr>
+      <w:r>
+        <w:rPr>
+          <w:rFonts w:asciiTheme="majorBidi" w:hAnsiTheme="majorBidi" w:cstheme="majorBidi"/>
+          <w:lang w:val="en-US"/>
+        </w:rPr>
+        <w:t>Memory card: 16 GB</w:t>
+      </w:r>
+    </w:p>
+    <w:p>
+      <w:pPr>
+        <w:jc w:val="both"/>
+        <w:rPr>
+          <w:rFonts w:asciiTheme="majorBidi" w:hAnsiTheme="majorBidi" w:cstheme="majorBidi"/>
+          <w:b/>
+          <w:bCs/>
+          <w:sz w:val="24"/>
+          <w:szCs w:val="24"/>
+          <w:lang w:val="en-US"/>
+        </w:rPr>
+      </w:pPr>
+      <w:r>
+        <w:rPr>
+          <w:rFonts w:asciiTheme="majorBidi" w:hAnsiTheme="majorBidi" w:cstheme="majorBidi"/>
+          <w:b/>
+          <w:bCs/>
+          <w:sz w:val="24"/>
+          <w:szCs w:val="24"/>
+          <w:lang w:val="en-US"/>
+        </w:rPr>
+        <w:t>4.2.2 Software environment:</w:t>
+      </w:r>
+    </w:p>
+    <w:p>
+      <w:pPr>
+        <w:jc w:val="both"/>
+        <w:rPr>
+          <w:rFonts w:asciiTheme="majorBidi" w:hAnsiTheme="majorBidi" w:cstheme="majorBidi"/>
+          <w:lang w:val="en-US"/>
+        </w:rPr>
+      </w:pPr>
+      <w:r>
+        <w:rPr>
+          <w:rFonts w:asciiTheme="majorBidi" w:hAnsiTheme="majorBidi" w:cstheme="majorBidi"/>
+          <w:lang w:val="en-US"/>
+        </w:rPr>
+        <w:t xml:space="preserve">In </w:t>
+      </w:r>
+      <w:r>
+        <w:rPr>
+          <w:rFonts w:asciiTheme="majorBidi" w:hAnsiTheme="majorBidi" w:cstheme="majorBidi"/>
+          <w:lang w:val="en-US"/>
+        </w:rPr>
+        <w:t>this part, we list the software</w:t>
+      </w:r>
+      <w:r>
+        <w:rPr>
+          <w:rFonts w:asciiTheme="majorBidi" w:hAnsiTheme="majorBidi" w:cstheme="majorBidi"/>
+          <w:lang w:val="en-US"/>
+        </w:rPr>
+        <w:t xml:space="preserve"> </w:t>
+      </w:r>
+      <w:r>
+        <w:rPr>
+          <w:rFonts w:asciiTheme="majorBidi" w:hAnsiTheme="majorBidi" w:cstheme="majorBidi"/>
+          <w:lang w:val="en-US"/>
+        </w:rPr>
+        <w:t>programs and applications</w:t>
+      </w:r>
+      <w:r>
+        <w:rPr>
+          <w:rFonts w:asciiTheme="majorBidi" w:hAnsiTheme="majorBidi" w:cstheme="majorBidi"/>
+          <w:lang w:val="en-US"/>
+        </w:rPr>
+        <w:t xml:space="preserve"> we used throughout the development of our system.</w:t>
+      </w:r>
+    </w:p>
+    <w:p>
+      <w:pPr>
+        <w:pStyle w:val="Paragraphedeliste"/>
+        <w:numPr>
+          <w:ilvl w:val="0"/>
+          <w:numId w:val="26"/>
+        </w:numPr>
+        <w:jc w:val="both"/>
+        <w:rPr>
+          <w:rFonts w:asciiTheme="majorBidi" w:hAnsiTheme="majorBidi" w:cstheme="majorBidi"/>
+          <w:lang w:val="en-US"/>
+        </w:rPr>
+      </w:pPr>
+      <w:proofErr w:type="spellStart"/>
+      <w:r>
+        <w:rPr>
+          <w:rFonts w:asciiTheme="majorBidi" w:hAnsiTheme="majorBidi" w:cstheme="majorBidi"/>
+          <w:lang w:val="en-US"/>
+        </w:rPr>
+        <w:t>Netbeans</w:t>
+      </w:r>
+      <w:proofErr w:type="spellEnd"/>
+      <w:r>
+        <w:rPr>
+          <w:rFonts w:asciiTheme="majorBidi" w:hAnsiTheme="majorBidi" w:cstheme="majorBidi"/>
+          <w:lang w:val="en-US"/>
+        </w:rPr>
+        <w:t xml:space="preserve"> IDE</w:t>
+      </w:r>
+      <w:r>
+        <w:rPr>
+          <w:rFonts w:asciiTheme="majorBidi" w:hAnsiTheme="majorBidi" w:cstheme="majorBidi"/>
+          <w:lang w:val="en-US"/>
+        </w:rPr>
+        <w:t xml:space="preserve"> 8.2</w:t>
+      </w:r>
+      <w:r>
+        <w:rPr>
+          <w:rFonts w:asciiTheme="majorBidi" w:hAnsiTheme="majorBidi" w:cstheme="majorBidi"/>
+          <w:lang w:val="en-US"/>
+        </w:rPr>
+        <w:t>:</w:t>
+      </w:r>
+      <w:r>
+        <w:rPr>
+          <w:rFonts w:asciiTheme="majorBidi" w:hAnsiTheme="majorBidi" w:cstheme="majorBidi"/>
+          <w:lang w:val="en-US"/>
+        </w:rPr>
+        <w:t xml:space="preserve"> </w:t>
+      </w:r>
+      <w:proofErr w:type="spellStart"/>
+      <w:r>
+        <w:rPr>
+          <w:rFonts w:asciiTheme="majorBidi" w:hAnsiTheme="majorBidi" w:cstheme="majorBidi"/>
+          <w:lang w:val="en-US"/>
+        </w:rPr>
+        <w:t>Netbeans</w:t>
+      </w:r>
+      <w:proofErr w:type="spellEnd"/>
+      <w:r>
+        <w:rPr>
+          <w:rFonts w:asciiTheme="majorBidi" w:hAnsiTheme="majorBidi" w:cstheme="majorBidi"/>
+          <w:lang w:val="en-US"/>
+        </w:rPr>
+        <w:t xml:space="preserve"> is </w:t>
+      </w:r>
+      <w:r>
+        <w:rPr>
+          <w:rFonts w:asciiTheme="majorBidi" w:hAnsiTheme="majorBidi" w:cstheme="majorBidi"/>
+          <w:lang w:val="en-US"/>
+        </w:rPr>
+        <w:t xml:space="preserve">an integrated development environment developed by Oracle. </w:t>
+      </w:r>
+      <w:proofErr w:type="spellStart"/>
+      <w:r>
+        <w:rPr>
+          <w:rFonts w:asciiTheme="majorBidi" w:hAnsiTheme="majorBidi" w:cstheme="majorBidi"/>
+          <w:lang w:val="en-US"/>
+        </w:rPr>
+        <w:t>Netbeans</w:t>
+      </w:r>
+      <w:proofErr w:type="spellEnd"/>
+      <w:r>
+        <w:rPr>
+          <w:rFonts w:asciiTheme="majorBidi" w:hAnsiTheme="majorBidi" w:cstheme="majorBidi"/>
+          <w:lang w:val="en-US"/>
+        </w:rPr>
+        <w:t xml:space="preserve"> can be used with many programming languages; in our case we used it with Java programming language. </w:t>
+      </w:r>
+      <w:proofErr w:type="spellStart"/>
+      <w:r>
+        <w:rPr>
+          <w:rFonts w:asciiTheme="majorBidi" w:hAnsiTheme="majorBidi" w:cstheme="majorBidi"/>
+          <w:lang w:val="en-US"/>
+        </w:rPr>
+        <w:t>Netbeans</w:t>
+      </w:r>
+      <w:proofErr w:type="spellEnd"/>
+      <w:r>
+        <w:rPr>
+          <w:rFonts w:asciiTheme="majorBidi" w:hAnsiTheme="majorBidi" w:cstheme="majorBidi"/>
+          <w:lang w:val="en-US"/>
+        </w:rPr>
+        <w:t xml:space="preserve"> </w:t>
+      </w:r>
+      <w:r>
+        <w:rPr>
+          <w:rFonts w:asciiTheme="majorBidi" w:hAnsiTheme="majorBidi" w:cstheme="majorBidi"/>
+          <w:lang w:val="en-US"/>
+        </w:rPr>
+        <w:t>put in</w:t>
+      </w:r>
+      <w:r>
+        <w:rPr>
+          <w:rFonts w:asciiTheme="majorBidi" w:hAnsiTheme="majorBidi" w:cstheme="majorBidi"/>
+          <w:lang w:val="en-US"/>
+        </w:rPr>
+        <w:t xml:space="preserve"> our hand many features to help developers achieving better coding performance.</w:t>
+      </w:r>
+    </w:p>
+    <w:p>
+      <w:pPr>
+        <w:pStyle w:val="Paragraphedeliste"/>
+        <w:numPr>
+          <w:ilvl w:val="0"/>
+          <w:numId w:val="26"/>
+        </w:numPr>
+        <w:jc w:val="both"/>
+        <w:rPr>
+          <w:rFonts w:asciiTheme="majorBidi" w:hAnsiTheme="majorBidi" w:cstheme="majorBidi"/>
+          <w:lang w:val="en-US"/>
+        </w:rPr>
+      </w:pPr>
+      <w:r>
+        <w:rPr>
+          <w:rFonts w:asciiTheme="majorBidi" w:hAnsiTheme="majorBidi" w:cstheme="majorBidi"/>
+          <w:lang w:val="en-US"/>
+        </w:rPr>
+        <w:t xml:space="preserve">Visual studio code: Visual studio code is </w:t>
+      </w:r>
+      <w:r>
+        <w:rPr>
+          <w:rFonts w:asciiTheme="majorBidi" w:hAnsiTheme="majorBidi" w:cstheme="majorBidi"/>
+          <w:lang w:val="en-US"/>
+        </w:rPr>
+        <w:t>MIT</w:t>
+      </w:r>
+      <w:r>
+        <w:rPr>
+          <w:rFonts w:asciiTheme="majorBidi" w:hAnsiTheme="majorBidi" w:cstheme="majorBidi"/>
+          <w:lang w:val="en-US"/>
+        </w:rPr>
+        <w:t xml:space="preserve"> open source licensed software, developed and maintained by Microsoft. It supports </w:t>
+      </w:r>
+      <w:r>
+        <w:rPr>
+          <w:rFonts w:asciiTheme="majorBidi" w:hAnsiTheme="majorBidi" w:cstheme="majorBidi"/>
+          <w:lang w:val="en-US"/>
+        </w:rPr>
+        <w:t xml:space="preserve">many programming languages with many different technologies just by integrating plugins within it. We used Visual studio code for Angular </w:t>
+      </w:r>
+      <w:r>
+        <w:rPr>
+          <w:rFonts w:asciiTheme="majorBidi" w:hAnsiTheme="majorBidi" w:cstheme="majorBidi"/>
+          <w:lang w:val="en-US"/>
+        </w:rPr>
+        <w:lastRenderedPageBreak/>
+        <w:t>development.</w:t>
+      </w:r>
+      <w:r>
+        <w:rPr>
+          <w:rFonts w:asciiTheme="majorBidi" w:hAnsiTheme="majorBidi" w:cstheme="majorBidi"/>
+          <w:lang w:val="en-US"/>
+        </w:rPr>
+        <w:t xml:space="preserve"> This software supports different platforms, Linux operation system, Windows, </w:t>
+      </w:r>
+      <w:proofErr w:type="spellStart"/>
+      <w:r>
+        <w:rPr>
+          <w:rFonts w:asciiTheme="majorBidi" w:hAnsiTheme="majorBidi" w:cstheme="majorBidi"/>
+          <w:lang w:val="en-US"/>
+        </w:rPr>
+        <w:t>MacOS</w:t>
+      </w:r>
+      <w:proofErr w:type="spellEnd"/>
+      <w:r>
+        <w:rPr>
+          <w:rFonts w:asciiTheme="majorBidi" w:hAnsiTheme="majorBidi" w:cstheme="majorBidi"/>
+          <w:lang w:val="en-US"/>
+        </w:rPr>
+        <w:t>.</w:t>
+      </w:r>
+    </w:p>
+    <w:p>
+      <w:pPr>
+        <w:pStyle w:val="Paragraphedeliste"/>
+        <w:numPr>
+          <w:ilvl w:val="0"/>
+          <w:numId w:val="26"/>
+        </w:numPr>
+        <w:jc w:val="both"/>
+        <w:rPr>
+          <w:rFonts w:asciiTheme="majorBidi" w:hAnsiTheme="majorBidi" w:cstheme="majorBidi"/>
+          <w:lang w:val="en-US"/>
+        </w:rPr>
+      </w:pPr>
+      <w:r>
+        <w:rPr>
+          <w:rFonts w:asciiTheme="majorBidi" w:hAnsiTheme="majorBidi" w:cstheme="majorBidi"/>
+          <w:lang w:val="en-US"/>
+        </w:rPr>
+        <w:t xml:space="preserve">Code Blocks IDE: </w:t>
+      </w:r>
+      <w:r>
+        <w:rPr>
+          <w:rFonts w:asciiTheme="majorBidi" w:hAnsiTheme="majorBidi" w:cstheme="majorBidi"/>
+          <w:lang w:val="en-US"/>
+        </w:rPr>
+        <w:t>Code B</w:t>
+      </w:r>
+      <w:r>
+        <w:rPr>
+          <w:rFonts w:asciiTheme="majorBidi" w:hAnsiTheme="majorBidi" w:cstheme="majorBidi"/>
+          <w:lang w:val="en-US"/>
+        </w:rPr>
+        <w:t xml:space="preserve">locks is an integrated development environment for </w:t>
+      </w:r>
+      <w:proofErr w:type="spellStart"/>
+      <w:r>
+        <w:rPr>
+          <w:rFonts w:asciiTheme="majorBidi" w:hAnsiTheme="majorBidi" w:cstheme="majorBidi"/>
+          <w:lang w:val="en-US"/>
+        </w:rPr>
+        <w:t>Fortan</w:t>
+      </w:r>
+      <w:proofErr w:type="spellEnd"/>
+      <w:r>
+        <w:rPr>
+          <w:rFonts w:asciiTheme="majorBidi" w:hAnsiTheme="majorBidi" w:cstheme="majorBidi"/>
+          <w:lang w:val="en-US"/>
+        </w:rPr>
+        <w:t>, C and C</w:t>
+      </w:r>
+      <w:r>
+        <w:rPr>
+          <w:rFonts w:asciiTheme="majorBidi" w:hAnsiTheme="majorBidi" w:cstheme="majorBidi"/>
+          <w:lang w:val="en-US"/>
+        </w:rPr>
+        <w:t xml:space="preserve">++ programming languages. We used it for C programming.  </w:t>
+      </w:r>
+    </w:p>
+    <w:p>
+      <w:pPr>
+        <w:pStyle w:val="Paragraphedeliste"/>
+        <w:numPr>
+          <w:ilvl w:val="0"/>
+          <w:numId w:val="26"/>
+        </w:numPr>
+        <w:jc w:val="both"/>
+        <w:rPr>
+          <w:rFonts w:asciiTheme="majorBidi" w:hAnsiTheme="majorBidi" w:cstheme="majorBidi"/>
+          <w:lang w:val="en-US"/>
+        </w:rPr>
+      </w:pPr>
+      <w:proofErr w:type="spellStart"/>
+      <w:r>
+        <w:rPr>
+          <w:rFonts w:asciiTheme="majorBidi" w:hAnsiTheme="majorBidi" w:cstheme="majorBidi"/>
+          <w:lang w:val="en-US"/>
+        </w:rPr>
+        <w:t>MongoDB</w:t>
+      </w:r>
+      <w:proofErr w:type="spellEnd"/>
+      <w:r>
+        <w:rPr>
+          <w:rFonts w:asciiTheme="majorBidi" w:hAnsiTheme="majorBidi" w:cstheme="majorBidi"/>
+          <w:lang w:val="en-US"/>
+        </w:rPr>
+        <w:t xml:space="preserve">: </w:t>
+      </w:r>
+      <w:proofErr w:type="spellStart"/>
+      <w:r>
+        <w:rPr>
+          <w:rFonts w:asciiTheme="majorBidi" w:hAnsiTheme="majorBidi" w:cstheme="majorBidi"/>
+          <w:lang w:val="en-US"/>
+        </w:rPr>
+        <w:t>MongoDB</w:t>
+      </w:r>
+      <w:proofErr w:type="spellEnd"/>
+      <w:r>
+        <w:rPr>
+          <w:rFonts w:asciiTheme="majorBidi" w:hAnsiTheme="majorBidi" w:cstheme="majorBidi"/>
+          <w:lang w:val="en-US"/>
+        </w:rPr>
+        <w:t xml:space="preserve"> is a non-relational database management system</w:t>
+      </w:r>
+      <w:r>
+        <w:rPr>
+          <w:rFonts w:asciiTheme="majorBidi" w:hAnsiTheme="majorBidi" w:cstheme="majorBidi"/>
+          <w:lang w:val="en-US"/>
+        </w:rPr>
+        <w:t xml:space="preserve"> based in documents. It provides many advanced features like indexing and advanced operations algorithm to query on the documents. </w:t>
+      </w:r>
+      <w:r>
+        <w:rPr>
+          <w:rFonts w:asciiTheme="majorBidi" w:hAnsiTheme="majorBidi" w:cstheme="majorBidi"/>
+          <w:lang w:val="en-US"/>
+        </w:rPr>
+        <w:tab/>
+      </w:r>
+      <w:r>
+        <w:rPr>
+          <w:rFonts w:asciiTheme="majorBidi" w:hAnsiTheme="majorBidi" w:cstheme="majorBidi"/>
+          <w:lang w:val="en-US"/>
+        </w:rPr>
+        <w:t xml:space="preserve">To generate analytics with high performance, we need a database that supports well indexes; also we need a database that provides different and flexible querying techniques like map and reduce algorithm. So the better choice for us was </w:t>
+      </w:r>
+      <w:proofErr w:type="spellStart"/>
+      <w:r>
+        <w:rPr>
+          <w:rFonts w:asciiTheme="majorBidi" w:hAnsiTheme="majorBidi" w:cstheme="majorBidi"/>
+          <w:lang w:val="en-US"/>
+        </w:rPr>
+        <w:t>MongoDB</w:t>
+      </w:r>
+      <w:proofErr w:type="spellEnd"/>
+      <w:r>
+        <w:rPr>
+          <w:rFonts w:asciiTheme="majorBidi" w:hAnsiTheme="majorBidi" w:cstheme="majorBidi"/>
+          <w:lang w:val="en-US"/>
+        </w:rPr>
+        <w:t>.</w:t>
+      </w:r>
+    </w:p>
+    <w:p>
+      <w:pPr>
+        <w:pStyle w:val="Paragraphedeliste"/>
+        <w:numPr>
+          <w:ilvl w:val="0"/>
+          <w:numId w:val="26"/>
+        </w:numPr>
+        <w:jc w:val="both"/>
+        <w:rPr>
+          <w:rFonts w:asciiTheme="majorBidi" w:hAnsiTheme="majorBidi" w:cstheme="majorBidi"/>
+          <w:lang w:val="en-US"/>
+        </w:rPr>
+      </w:pPr>
+      <w:r>
+        <w:rPr>
+          <w:rFonts w:asciiTheme="majorBidi" w:hAnsiTheme="majorBidi" w:cstheme="majorBidi"/>
+          <w:lang w:val="en-US"/>
+        </w:rPr>
+        <w:t>Apache Tomcat web server: Tomcat is a web server that supports Java web logic. In our case used an embedded Tomcat web server.</w:t>
+      </w:r>
+    </w:p>
+    <w:p>
+      <w:pPr>
+        <w:pStyle w:val="Paragraphedeliste"/>
+        <w:numPr>
+          <w:ilvl w:val="0"/>
+          <w:numId w:val="26"/>
+        </w:numPr>
+        <w:jc w:val="both"/>
+        <w:rPr>
+          <w:rFonts w:asciiTheme="majorBidi" w:hAnsiTheme="majorBidi" w:cstheme="majorBidi"/>
+          <w:lang w:val="en-US"/>
+        </w:rPr>
+      </w:pPr>
+      <w:r>
+        <w:rPr>
+          <w:rFonts w:asciiTheme="majorBidi" w:hAnsiTheme="majorBidi" w:cstheme="majorBidi"/>
+          <w:lang w:val="en-US"/>
+        </w:rPr>
+        <w:t>Postman: Postman allows users to execute and build personalized HTTP requests; to achieve this Postman provides many optional features.</w:t>
+      </w:r>
+    </w:p>
+    <w:p>
+      <w:pPr>
+        <w:pStyle w:val="Paragraphedeliste"/>
+        <w:numPr>
+          <w:ilvl w:val="0"/>
+          <w:numId w:val="26"/>
+        </w:numPr>
+        <w:jc w:val="both"/>
+        <w:rPr>
+          <w:rFonts w:asciiTheme="majorBidi" w:hAnsiTheme="majorBidi" w:cstheme="majorBidi"/>
+          <w:lang w:val="en-US"/>
+        </w:rPr>
+      </w:pPr>
+      <w:proofErr w:type="spellStart"/>
+      <w:r>
+        <w:rPr>
+          <w:rFonts w:asciiTheme="majorBidi" w:hAnsiTheme="majorBidi" w:cstheme="majorBidi"/>
+          <w:lang w:val="en-US"/>
+        </w:rPr>
+        <w:t>Thonny</w:t>
+      </w:r>
+      <w:proofErr w:type="spellEnd"/>
+      <w:r>
+        <w:rPr>
+          <w:rFonts w:asciiTheme="majorBidi" w:hAnsiTheme="majorBidi" w:cstheme="majorBidi"/>
+          <w:lang w:val="en-US"/>
+        </w:rPr>
+        <w:t xml:space="preserve">: </w:t>
+      </w:r>
+      <w:proofErr w:type="spellStart"/>
+      <w:r>
+        <w:rPr>
+          <w:rFonts w:asciiTheme="majorBidi" w:hAnsiTheme="majorBidi" w:cstheme="majorBidi"/>
+          <w:lang w:val="en-US"/>
+        </w:rPr>
+        <w:t>Thonny</w:t>
+      </w:r>
+      <w:proofErr w:type="spellEnd"/>
+      <w:r>
+        <w:rPr>
+          <w:rFonts w:asciiTheme="majorBidi" w:hAnsiTheme="majorBidi" w:cstheme="majorBidi"/>
+          <w:lang w:val="en-US"/>
+        </w:rPr>
+        <w:t xml:space="preserve"> is an integrated development environment for Python programming language running on </w:t>
+      </w:r>
+      <w:proofErr w:type="spellStart"/>
+      <w:r>
+        <w:rPr>
+          <w:rFonts w:asciiTheme="majorBidi" w:hAnsiTheme="majorBidi" w:cstheme="majorBidi"/>
+          <w:lang w:val="en-US"/>
+        </w:rPr>
+        <w:t>Raspbian</w:t>
+      </w:r>
+      <w:proofErr w:type="spellEnd"/>
+      <w:r>
+        <w:rPr>
+          <w:rFonts w:asciiTheme="majorBidi" w:hAnsiTheme="majorBidi" w:cstheme="majorBidi"/>
+          <w:lang w:val="en-US"/>
+        </w:rPr>
+        <w:t xml:space="preserve"> operating system. We used it to develop our Python scripts.</w:t>
+      </w:r>
+    </w:p>
+    <w:p>
+      <w:pPr>
+        <w:pStyle w:val="Paragraphedeliste"/>
+        <w:numPr>
+          <w:ilvl w:val="0"/>
+          <w:numId w:val="26"/>
+        </w:numPr>
+        <w:jc w:val="both"/>
+        <w:rPr>
+          <w:rFonts w:asciiTheme="majorBidi" w:hAnsiTheme="majorBidi" w:cstheme="majorBidi"/>
+          <w:lang w:val="en-US"/>
+        </w:rPr>
+      </w:pPr>
+      <w:proofErr w:type="spellStart"/>
+      <w:r>
+        <w:rPr>
+          <w:rFonts w:asciiTheme="majorBidi" w:hAnsiTheme="majorBidi" w:cstheme="majorBidi"/>
+          <w:lang w:val="en-US"/>
+        </w:rPr>
+        <w:t>Geny</w:t>
+      </w:r>
+      <w:proofErr w:type="spellEnd"/>
+      <w:r>
+        <w:rPr>
+          <w:rFonts w:asciiTheme="majorBidi" w:hAnsiTheme="majorBidi" w:cstheme="majorBidi"/>
+          <w:lang w:val="en-US"/>
+        </w:rPr>
+        <w:t xml:space="preserve">: </w:t>
+      </w:r>
+      <w:proofErr w:type="spellStart"/>
+      <w:r>
+        <w:rPr>
+          <w:rFonts w:asciiTheme="majorBidi" w:hAnsiTheme="majorBidi" w:cstheme="majorBidi"/>
+          <w:lang w:val="en-US"/>
+        </w:rPr>
+        <w:t>Geny</w:t>
+      </w:r>
+      <w:proofErr w:type="spellEnd"/>
+      <w:r>
+        <w:rPr>
+          <w:rFonts w:asciiTheme="majorBidi" w:hAnsiTheme="majorBidi" w:cstheme="majorBidi"/>
+          <w:lang w:val="en-US"/>
+        </w:rPr>
+        <w:t xml:space="preserve"> is an integrated development environment that supports many programming languages. This software is running on </w:t>
+      </w:r>
+      <w:proofErr w:type="spellStart"/>
+      <w:r>
+        <w:rPr>
+          <w:rFonts w:asciiTheme="majorBidi" w:hAnsiTheme="majorBidi" w:cstheme="majorBidi"/>
+          <w:lang w:val="en-US"/>
+        </w:rPr>
+        <w:t>Raspbian</w:t>
+      </w:r>
+      <w:proofErr w:type="spellEnd"/>
+      <w:r>
+        <w:rPr>
+          <w:rFonts w:asciiTheme="majorBidi" w:hAnsiTheme="majorBidi" w:cstheme="majorBidi"/>
+          <w:lang w:val="en-US"/>
+        </w:rPr>
+        <w:t xml:space="preserve"> operating system. We used it to develop C programs on </w:t>
+      </w:r>
+      <w:proofErr w:type="spellStart"/>
+      <w:r>
+        <w:rPr>
+          <w:rFonts w:asciiTheme="majorBidi" w:hAnsiTheme="majorBidi" w:cstheme="majorBidi"/>
+          <w:lang w:val="en-US"/>
+        </w:rPr>
+        <w:t>RaspBerry</w:t>
+      </w:r>
+      <w:proofErr w:type="spellEnd"/>
+      <w:r>
+        <w:rPr>
+          <w:rFonts w:asciiTheme="majorBidi" w:hAnsiTheme="majorBidi" w:cstheme="majorBidi"/>
+          <w:lang w:val="en-US"/>
+        </w:rPr>
+        <w:t xml:space="preserve"> Pi board.</w:t>
+      </w:r>
+    </w:p>
+    <w:p>
+      <w:pPr>
+        <w:pStyle w:val="Paragraphedeliste"/>
+        <w:jc w:val="both"/>
+        <w:rPr>
+          <w:rFonts w:asciiTheme="majorBidi" w:hAnsiTheme="majorBidi" w:cstheme="majorBidi"/>
+          <w:lang w:val="en-US"/>
+        </w:rPr>
+      </w:pPr>
+    </w:p>
+    <w:p>
+      <w:pPr>
+        <w:jc w:val="both"/>
+        <w:rPr>
+          <w:rFonts w:asciiTheme="majorBidi" w:hAnsiTheme="majorBidi" w:cstheme="majorBidi"/>
+          <w:b/>
+          <w:bCs/>
+          <w:sz w:val="24"/>
+          <w:szCs w:val="24"/>
+          <w:lang w:val="en-US"/>
+        </w:rPr>
+      </w:pPr>
+      <w:r>
+        <w:rPr>
+          <w:rFonts w:asciiTheme="majorBidi" w:hAnsiTheme="majorBidi" w:cstheme="majorBidi"/>
+          <w:b/>
+          <w:bCs/>
+          <w:sz w:val="24"/>
+          <w:szCs w:val="24"/>
+          <w:lang w:val="en-US"/>
+        </w:rPr>
+        <w:t>4.2.3 Frameworks and technologies:</w:t>
+      </w:r>
+    </w:p>
+    <w:p>
+      <w:pPr>
+        <w:jc w:val="both"/>
+        <w:rPr>
+          <w:rFonts w:asciiTheme="majorBidi" w:hAnsiTheme="majorBidi" w:cstheme="majorBidi"/>
+          <w:lang w:val="en-US"/>
+        </w:rPr>
+      </w:pPr>
+      <w:r>
+        <w:rPr>
+          <w:rFonts w:asciiTheme="majorBidi" w:hAnsiTheme="majorBidi" w:cstheme="majorBidi"/>
+          <w:lang w:val="en-US"/>
+        </w:rPr>
+        <w:t>In this section, we discuss the technical choices we made to achieve our final product. We s</w:t>
+      </w:r>
+      <w:r>
+        <w:rPr>
+          <w:rFonts w:asciiTheme="majorBidi" w:hAnsiTheme="majorBidi" w:cstheme="majorBidi"/>
+          <w:lang w:val="en-US"/>
+        </w:rPr>
+        <w:t>tart by presenting the programming languages</w:t>
+      </w:r>
+      <w:r>
+        <w:rPr>
+          <w:rFonts w:asciiTheme="majorBidi" w:hAnsiTheme="majorBidi" w:cstheme="majorBidi"/>
+          <w:lang w:val="en-US"/>
+        </w:rPr>
+        <w:t xml:space="preserve"> used in the development of the project. Afterwards, we defend our choice for the frameworks we used.</w:t>
+      </w:r>
+    </w:p>
+    <w:p>
+      <w:pPr>
+        <w:pStyle w:val="Paragraphedeliste"/>
+        <w:numPr>
+          <w:ilvl w:val="0"/>
+          <w:numId w:val="27"/>
+        </w:numPr>
+        <w:jc w:val="both"/>
+        <w:rPr>
+          <w:rFonts w:asciiTheme="majorBidi" w:hAnsiTheme="majorBidi" w:cstheme="majorBidi"/>
+          <w:lang w:val="en-US"/>
+        </w:rPr>
+      </w:pPr>
+      <w:r>
+        <w:rPr>
+          <w:rFonts w:asciiTheme="majorBidi" w:hAnsiTheme="majorBidi" w:cstheme="majorBidi"/>
+          <w:b/>
+          <w:bCs/>
+          <w:lang w:val="en-US"/>
+        </w:rPr>
+        <w:t>Programming languages:</w:t>
+      </w:r>
+    </w:p>
+    <w:p>
+      <w:pPr>
+        <w:pStyle w:val="Paragraphedeliste"/>
+        <w:numPr>
+          <w:ilvl w:val="0"/>
+          <w:numId w:val="28"/>
+        </w:numPr>
+        <w:jc w:val="both"/>
+        <w:rPr>
+          <w:rFonts w:asciiTheme="majorBidi" w:hAnsiTheme="majorBidi" w:cstheme="majorBidi"/>
+          <w:lang w:val="en-US"/>
+        </w:rPr>
+      </w:pPr>
+      <w:r>
+        <w:rPr>
+          <w:rFonts w:asciiTheme="majorBidi" w:hAnsiTheme="majorBidi" w:cstheme="majorBidi"/>
+          <w:lang w:val="en-US"/>
+        </w:rPr>
+        <w:t>Java: Java is a general purpose oriented object programming language. We used it to develop the backend of our solution.</w:t>
+      </w:r>
+    </w:p>
+    <w:p>
+      <w:pPr>
+        <w:pStyle w:val="Paragraphedeliste"/>
+        <w:numPr>
+          <w:ilvl w:val="0"/>
+          <w:numId w:val="28"/>
+        </w:numPr>
+        <w:jc w:val="both"/>
+        <w:rPr>
+          <w:rFonts w:asciiTheme="majorBidi" w:hAnsiTheme="majorBidi" w:cstheme="majorBidi"/>
+          <w:lang w:val="en-US"/>
+        </w:rPr>
+      </w:pPr>
+      <w:r>
+        <w:rPr>
+          <w:rFonts w:asciiTheme="majorBidi" w:hAnsiTheme="majorBidi" w:cstheme="majorBidi"/>
+          <w:lang w:val="en-US"/>
+        </w:rPr>
+        <w:t>Typescript: Typescript is a programming language developed and maintained by Microsoft. Typescript is an object oriented programming language. We used it to develop our frontend application with Angular.</w:t>
+      </w:r>
+    </w:p>
+    <w:p>
+      <w:pPr>
+        <w:pStyle w:val="Paragraphedeliste"/>
+        <w:numPr>
+          <w:ilvl w:val="0"/>
+          <w:numId w:val="28"/>
+        </w:numPr>
+        <w:jc w:val="both"/>
+        <w:rPr>
+          <w:rFonts w:asciiTheme="majorBidi" w:hAnsiTheme="majorBidi" w:cstheme="majorBidi"/>
+          <w:lang w:val="en-US"/>
+        </w:rPr>
+      </w:pPr>
+      <w:r>
+        <w:rPr>
+          <w:rFonts w:asciiTheme="majorBidi" w:hAnsiTheme="majorBidi" w:cstheme="majorBidi"/>
+          <w:lang w:val="en-US"/>
+        </w:rPr>
+        <w:t>Python: Python is a general purpose, high-level programming language. We used</w:t>
+      </w:r>
+      <w:r>
+        <w:rPr>
+          <w:rFonts w:asciiTheme="majorBidi" w:hAnsiTheme="majorBidi" w:cstheme="majorBidi"/>
+          <w:lang w:val="en-US"/>
+        </w:rPr>
+        <w:t xml:space="preserve"> it in an embedded environment with Raspberry Pi boards.</w:t>
+      </w:r>
+    </w:p>
+    <w:p>
+      <w:pPr>
+        <w:pStyle w:val="Paragraphedeliste"/>
+        <w:numPr>
+          <w:ilvl w:val="0"/>
+          <w:numId w:val="28"/>
+        </w:numPr>
+        <w:jc w:val="both"/>
+        <w:rPr>
+          <w:rFonts w:asciiTheme="majorBidi" w:hAnsiTheme="majorBidi" w:cstheme="majorBidi"/>
+          <w:lang w:val="en-US"/>
+        </w:rPr>
+      </w:pPr>
+      <w:r>
+        <w:rPr>
+          <w:rFonts w:asciiTheme="majorBidi" w:hAnsiTheme="majorBidi" w:cstheme="majorBidi"/>
+          <w:lang w:val="en-US"/>
+        </w:rPr>
+        <w:t>C: C is a procedural and a general purpose programming language. We used it in an embedded environment, with Raspberry Pi boards.</w:t>
+      </w:r>
+    </w:p>
+    <w:p>
+      <w:pPr>
+        <w:pStyle w:val="Paragraphedeliste"/>
+        <w:numPr>
+          <w:ilvl w:val="0"/>
+          <w:numId w:val="28"/>
+        </w:numPr>
+        <w:jc w:val="both"/>
+        <w:rPr>
+          <w:rFonts w:asciiTheme="majorBidi" w:hAnsiTheme="majorBidi" w:cstheme="majorBidi"/>
+          <w:lang w:val="en-US"/>
+        </w:rPr>
+      </w:pPr>
+      <w:r>
+        <w:rPr>
+          <w:rFonts w:asciiTheme="majorBidi" w:hAnsiTheme="majorBidi" w:cstheme="majorBidi"/>
+          <w:lang w:val="en-US"/>
+        </w:rPr>
+        <w:t>Shell script: Shell script is a command line interpreter. We used it to install our embedded application.</w:t>
+      </w:r>
+    </w:p>
+    <w:p>
+      <w:pPr>
+        <w:pStyle w:val="Paragraphedeliste"/>
+        <w:numPr>
+          <w:ilvl w:val="0"/>
+          <w:numId w:val="27"/>
+        </w:numPr>
+        <w:jc w:val="both"/>
+        <w:rPr>
+          <w:rFonts w:asciiTheme="majorBidi" w:hAnsiTheme="majorBidi" w:cstheme="majorBidi"/>
+          <w:lang w:val="en-US"/>
+        </w:rPr>
+      </w:pPr>
+      <w:r>
+        <w:rPr>
+          <w:rFonts w:asciiTheme="majorBidi" w:hAnsiTheme="majorBidi" w:cstheme="majorBidi"/>
+          <w:b/>
+          <w:bCs/>
+          <w:lang w:val="en-US"/>
+        </w:rPr>
+        <w:t>Frameworks and</w:t>
+      </w:r>
+      <w:r>
+        <w:rPr>
+          <w:rFonts w:asciiTheme="majorBidi" w:hAnsiTheme="majorBidi" w:cstheme="majorBidi"/>
+          <w:b/>
+          <w:bCs/>
+          <w:lang w:val="en-US"/>
+        </w:rPr>
+        <w:t xml:space="preserve"> technologies</w:t>
+      </w:r>
+      <w:r>
+        <w:rPr>
+          <w:rFonts w:asciiTheme="majorBidi" w:hAnsiTheme="majorBidi" w:cstheme="majorBidi"/>
+          <w:b/>
+          <w:bCs/>
+          <w:lang w:val="en-US"/>
+        </w:rPr>
+        <w:t>:</w:t>
+      </w:r>
+    </w:p>
+    <w:p>
+      <w:pPr>
+        <w:pStyle w:val="Paragraphedeliste"/>
+        <w:numPr>
+          <w:ilvl w:val="0"/>
+          <w:numId w:val="29"/>
+        </w:numPr>
+        <w:jc w:val="both"/>
+        <w:rPr>
+          <w:rFonts w:asciiTheme="majorBidi" w:hAnsiTheme="majorBidi" w:cstheme="majorBidi"/>
+          <w:lang w:val="en-US"/>
+        </w:rPr>
+      </w:pPr>
+      <w:r>
+        <w:rPr>
+          <w:rFonts w:asciiTheme="majorBidi" w:hAnsiTheme="majorBidi" w:cstheme="majorBidi"/>
+          <w:lang w:val="en-US"/>
+        </w:rPr>
+        <w:t xml:space="preserve">Spring framework: Spring is a Java application framework. Spring allows users to create enterprise services with POJO (Plain Old Java Objects). Spring uses dependency injection </w:t>
+      </w:r>
+      <w:r>
+        <w:rPr>
+          <w:rFonts w:asciiTheme="majorBidi" w:hAnsiTheme="majorBidi" w:cstheme="majorBidi"/>
+          <w:lang w:val="en-US"/>
+        </w:rPr>
+        <w:t>technique;</w:t>
+      </w:r>
+      <w:r>
+        <w:rPr>
+          <w:rFonts w:asciiTheme="majorBidi" w:hAnsiTheme="majorBidi" w:cstheme="majorBidi"/>
+          <w:lang w:val="en-US"/>
+        </w:rPr>
+        <w:t xml:space="preserve"> also </w:t>
+      </w:r>
+      <w:r>
+        <w:rPr>
+          <w:rFonts w:asciiTheme="majorBidi" w:hAnsiTheme="majorBidi" w:cstheme="majorBidi"/>
+          <w:lang w:val="en-US"/>
+        </w:rPr>
+        <w:t>it provides many application configuration features.</w:t>
+      </w:r>
+    </w:p>
+    <w:p>
+      <w:pPr>
+        <w:pStyle w:val="Paragraphedeliste"/>
+        <w:numPr>
+          <w:ilvl w:val="0"/>
+          <w:numId w:val="29"/>
+        </w:numPr>
+        <w:jc w:val="both"/>
+        <w:rPr>
+          <w:rFonts w:asciiTheme="majorBidi" w:hAnsiTheme="majorBidi" w:cstheme="majorBidi"/>
+          <w:lang w:val="en-US"/>
+        </w:rPr>
+      </w:pPr>
+      <w:r>
+        <w:rPr>
+          <w:rFonts w:asciiTheme="majorBidi" w:hAnsiTheme="majorBidi" w:cstheme="majorBidi"/>
+          <w:lang w:val="en-US"/>
+        </w:rPr>
+        <w:t xml:space="preserve">Spring data </w:t>
+      </w:r>
+      <w:proofErr w:type="spellStart"/>
+      <w:r>
+        <w:rPr>
+          <w:rFonts w:asciiTheme="majorBidi" w:hAnsiTheme="majorBidi" w:cstheme="majorBidi"/>
+          <w:lang w:val="en-US"/>
+        </w:rPr>
+        <w:t>MongoDB</w:t>
+      </w:r>
+      <w:proofErr w:type="spellEnd"/>
+      <w:r>
+        <w:rPr>
+          <w:rFonts w:asciiTheme="majorBidi" w:hAnsiTheme="majorBidi" w:cstheme="majorBidi"/>
+          <w:lang w:val="en-US"/>
+        </w:rPr>
+        <w:t xml:space="preserve">: Spring data </w:t>
+      </w:r>
+      <w:proofErr w:type="spellStart"/>
+      <w:r>
+        <w:rPr>
+          <w:rFonts w:asciiTheme="majorBidi" w:hAnsiTheme="majorBidi" w:cstheme="majorBidi"/>
+          <w:lang w:val="en-US"/>
+        </w:rPr>
+        <w:t>MongoDB</w:t>
+      </w:r>
+      <w:proofErr w:type="spellEnd"/>
+      <w:r>
+        <w:rPr>
+          <w:rFonts w:asciiTheme="majorBidi" w:hAnsiTheme="majorBidi" w:cstheme="majorBidi"/>
+          <w:lang w:val="en-US"/>
+        </w:rPr>
+        <w:t xml:space="preserve"> is a part of </w:t>
+      </w:r>
+      <w:proofErr w:type="gramStart"/>
+      <w:r>
+        <w:rPr>
+          <w:rFonts w:asciiTheme="majorBidi" w:hAnsiTheme="majorBidi" w:cstheme="majorBidi"/>
+          <w:lang w:val="en-US"/>
+        </w:rPr>
+        <w:t>Spring</w:t>
+      </w:r>
+      <w:proofErr w:type="gramEnd"/>
+      <w:r>
+        <w:rPr>
+          <w:rFonts w:asciiTheme="majorBidi" w:hAnsiTheme="majorBidi" w:cstheme="majorBidi"/>
+          <w:lang w:val="en-US"/>
+        </w:rPr>
+        <w:t xml:space="preserve"> data project which aims to provide a Spring-based APIs (Application Programming Interfaces) for new </w:t>
+      </w:r>
+      <w:proofErr w:type="spellStart"/>
+      <w:r>
+        <w:rPr>
+          <w:rFonts w:asciiTheme="majorBidi" w:hAnsiTheme="majorBidi" w:cstheme="majorBidi"/>
+          <w:lang w:val="en-US"/>
+        </w:rPr>
+        <w:t>datastores</w:t>
+      </w:r>
+      <w:proofErr w:type="spellEnd"/>
+      <w:r>
+        <w:rPr>
+          <w:rFonts w:asciiTheme="majorBidi" w:hAnsiTheme="majorBidi" w:cstheme="majorBidi"/>
+          <w:lang w:val="en-US"/>
+        </w:rPr>
+        <w:t xml:space="preserve"> such as </w:t>
+      </w:r>
+      <w:proofErr w:type="spellStart"/>
+      <w:r>
+        <w:rPr>
+          <w:rFonts w:asciiTheme="majorBidi" w:hAnsiTheme="majorBidi" w:cstheme="majorBidi"/>
+          <w:lang w:val="en-US"/>
+        </w:rPr>
+        <w:t>MongoDB</w:t>
+      </w:r>
+      <w:proofErr w:type="spellEnd"/>
+      <w:r>
+        <w:rPr>
+          <w:rFonts w:asciiTheme="majorBidi" w:hAnsiTheme="majorBidi" w:cstheme="majorBidi"/>
+          <w:lang w:val="en-US"/>
+        </w:rPr>
+        <w:t>.</w:t>
+      </w:r>
+      <w:r>
+        <w:rPr>
+          <w:rFonts w:asciiTheme="majorBidi" w:hAnsiTheme="majorBidi" w:cstheme="majorBidi"/>
+          <w:lang w:val="en-US"/>
+        </w:rPr>
+        <w:t xml:space="preserve"> It gives the possibility</w:t>
+      </w:r>
+      <w:r>
+        <w:rPr>
+          <w:rFonts w:asciiTheme="majorBidi" w:hAnsiTheme="majorBidi" w:cstheme="majorBidi"/>
+          <w:lang w:val="en-US"/>
+        </w:rPr>
+        <w:t xml:space="preserve"> to execute complex queries on </w:t>
+      </w:r>
+      <w:proofErr w:type="spellStart"/>
+      <w:r>
+        <w:rPr>
+          <w:rFonts w:asciiTheme="majorBidi" w:hAnsiTheme="majorBidi" w:cstheme="majorBidi"/>
+          <w:lang w:val="en-US"/>
+        </w:rPr>
+        <w:t>MongoDB</w:t>
+      </w:r>
+      <w:proofErr w:type="spellEnd"/>
+      <w:r>
+        <w:rPr>
+          <w:rFonts w:asciiTheme="majorBidi" w:hAnsiTheme="majorBidi" w:cstheme="majorBidi"/>
+          <w:lang w:val="en-US"/>
+        </w:rPr>
+        <w:t>, especially with Mongo Template.</w:t>
+      </w:r>
+    </w:p>
+    <w:p>
+      <w:pPr>
+        <w:pStyle w:val="Paragraphedeliste"/>
+        <w:numPr>
+          <w:ilvl w:val="0"/>
+          <w:numId w:val="29"/>
+        </w:numPr>
+        <w:jc w:val="both"/>
+        <w:rPr>
+          <w:rFonts w:asciiTheme="majorBidi" w:hAnsiTheme="majorBidi" w:cstheme="majorBidi"/>
+          <w:lang w:val="en-US"/>
+        </w:rPr>
+      </w:pPr>
+      <w:r>
+        <w:rPr>
+          <w:rFonts w:asciiTheme="majorBidi" w:hAnsiTheme="majorBidi" w:cstheme="majorBidi"/>
+          <w:lang w:val="en-US"/>
+        </w:rPr>
+        <w:lastRenderedPageBreak/>
+        <w:t xml:space="preserve">Angular 7: </w:t>
+      </w:r>
+      <w:r>
+        <w:rPr>
+          <w:rFonts w:asciiTheme="majorBidi" w:hAnsiTheme="majorBidi" w:cstheme="majorBidi"/>
+          <w:lang w:val="en-US"/>
+        </w:rPr>
+        <w:t xml:space="preserve">Angular is an open source framework developed by Google. Angular is used for frontend application development, it gives the possibility to handle dynamically user interface. Angular is written </w:t>
+      </w:r>
+      <w:r>
+        <w:rPr>
+          <w:rFonts w:asciiTheme="majorBidi" w:hAnsiTheme="majorBidi" w:cstheme="majorBidi"/>
+          <w:lang w:val="en-US"/>
+        </w:rPr>
+        <w:t xml:space="preserve">entirely in </w:t>
+      </w:r>
+      <w:proofErr w:type="spellStart"/>
+      <w:r>
+        <w:rPr>
+          <w:rFonts w:asciiTheme="majorBidi" w:hAnsiTheme="majorBidi" w:cstheme="majorBidi"/>
+          <w:lang w:val="en-US"/>
+        </w:rPr>
+        <w:t>Javascript</w:t>
+      </w:r>
+      <w:proofErr w:type="spellEnd"/>
+      <w:r>
+        <w:rPr>
+          <w:rFonts w:asciiTheme="majorBidi" w:hAnsiTheme="majorBidi" w:cstheme="majorBidi"/>
+          <w:lang w:val="en-US"/>
+        </w:rPr>
+        <w:t xml:space="preserve">, </w:t>
+      </w:r>
+      <w:r>
+        <w:rPr>
+          <w:rFonts w:asciiTheme="majorBidi" w:hAnsiTheme="majorBidi" w:cstheme="majorBidi"/>
+          <w:lang w:val="en-US"/>
+        </w:rPr>
+        <w:t>although</w:t>
+      </w:r>
+      <w:r>
+        <w:rPr>
+          <w:rFonts w:asciiTheme="majorBidi" w:hAnsiTheme="majorBidi" w:cstheme="majorBidi"/>
+          <w:lang w:val="en-US"/>
+        </w:rPr>
+        <w:t xml:space="preserve"> it used Typescript</w:t>
+      </w:r>
+      <w:r>
+        <w:rPr>
+          <w:rFonts w:asciiTheme="majorBidi" w:hAnsiTheme="majorBidi" w:cstheme="majorBidi"/>
+          <w:lang w:val="en-US"/>
+        </w:rPr>
+        <w:t xml:space="preserve"> as</w:t>
+      </w:r>
+      <w:r>
+        <w:rPr>
+          <w:rFonts w:asciiTheme="majorBidi" w:hAnsiTheme="majorBidi" w:cstheme="majorBidi"/>
+          <w:lang w:val="en-US"/>
+        </w:rPr>
+        <w:t xml:space="preserve"> programming language</w:t>
+      </w:r>
+      <w:r>
+        <w:rPr>
+          <w:rFonts w:asciiTheme="majorBidi" w:hAnsiTheme="majorBidi" w:cstheme="majorBidi"/>
+          <w:lang w:val="en-US"/>
+        </w:rPr>
+        <w:t>.</w:t>
+      </w:r>
+    </w:p>
+    <w:p>
+      <w:pPr>
+        <w:pStyle w:val="Paragraphedeliste"/>
+        <w:numPr>
+          <w:ilvl w:val="0"/>
+          <w:numId w:val="29"/>
+        </w:numPr>
+        <w:jc w:val="both"/>
+        <w:rPr>
+          <w:rFonts w:asciiTheme="majorBidi" w:hAnsiTheme="majorBidi" w:cstheme="majorBidi"/>
+          <w:lang w:val="en-US"/>
+        </w:rPr>
+      </w:pPr>
+      <w:r>
+        <w:rPr>
+          <w:rFonts w:asciiTheme="majorBidi" w:hAnsiTheme="majorBidi" w:cstheme="majorBidi"/>
+          <w:lang w:val="en-US"/>
+        </w:rPr>
+        <w:t>Apache Kafka: Kafka is distributed, fault-tolerant, horizon</w:t>
+      </w:r>
+      <w:r>
+        <w:rPr>
+          <w:rFonts w:asciiTheme="majorBidi" w:hAnsiTheme="majorBidi" w:cstheme="majorBidi"/>
+          <w:lang w:val="en-US"/>
+        </w:rPr>
+        <w:t>tally scalable, wicked fast streaming platform. It is used for building real-time data pipelines and streaming applications with publish and subscribe technique. We used it as a middleware between widespread probes and the backend application.</w:t>
+      </w:r>
+    </w:p>
+    <w:p>
+      <w:pPr>
+        <w:pStyle w:val="Paragraphedeliste"/>
+        <w:numPr>
+          <w:ilvl w:val="0"/>
+          <w:numId w:val="29"/>
+        </w:numPr>
+        <w:jc w:val="both"/>
+        <w:rPr>
+          <w:rFonts w:asciiTheme="majorBidi" w:hAnsiTheme="majorBidi" w:cstheme="majorBidi"/>
+          <w:lang w:val="en-US"/>
+        </w:rPr>
+      </w:pPr>
+      <w:r>
+        <w:rPr>
+          <w:rFonts w:asciiTheme="majorBidi" w:hAnsiTheme="majorBidi" w:cstheme="majorBidi"/>
+          <w:lang w:val="en-US"/>
+        </w:rPr>
+        <w:t>Kafka Stream: Kafka stream is a client library for building applications where the input and output data messages are stored in Kafka cluster or broker. It allows run real-time processing on the data. We used it for real-time processing.</w:t>
+      </w:r>
+    </w:p>
+    <w:p>
+      <w:pPr>
+        <w:pStyle w:val="Paragraphedeliste"/>
+        <w:numPr>
+          <w:ilvl w:val="0"/>
+          <w:numId w:val="29"/>
+        </w:numPr>
+        <w:jc w:val="both"/>
+        <w:rPr>
+          <w:rFonts w:asciiTheme="majorBidi" w:hAnsiTheme="majorBidi" w:cstheme="majorBidi"/>
+          <w:lang w:val="en-US"/>
+        </w:rPr>
+      </w:pPr>
+      <w:r>
+        <w:rPr>
+          <w:rFonts w:asciiTheme="majorBidi" w:hAnsiTheme="majorBidi" w:cstheme="majorBidi"/>
+          <w:lang w:val="en-US"/>
+        </w:rPr>
+        <w:t xml:space="preserve">Google protocol buffer: Protocol buffer is a protocol for structured data serializing, Protocol buffer, also known as </w:t>
+      </w:r>
+      <w:proofErr w:type="spellStart"/>
+      <w:r>
+        <w:rPr>
+          <w:rFonts w:asciiTheme="majorBidi" w:hAnsiTheme="majorBidi" w:cstheme="majorBidi"/>
+          <w:lang w:val="en-US"/>
+        </w:rPr>
+        <w:t>Protobuf</w:t>
+      </w:r>
+      <w:proofErr w:type="spellEnd"/>
+      <w:r>
+        <w:rPr>
+          <w:rFonts w:asciiTheme="majorBidi" w:hAnsiTheme="majorBidi" w:cstheme="majorBidi"/>
+          <w:lang w:val="en-US"/>
+        </w:rPr>
+        <w:t>, supports several programming language such as Java, Objective-C, Python and C++.We used it to on the messages coming from the probes. We used this protocol because it is faster than the ordinary data format like JSON.</w:t>
+      </w:r>
+    </w:p>
+    <w:p>
+      <w:pPr>
+        <w:pStyle w:val="Paragraphedeliste"/>
+        <w:numPr>
+          <w:ilvl w:val="0"/>
+          <w:numId w:val="29"/>
+        </w:numPr>
+        <w:jc w:val="both"/>
+        <w:rPr>
+          <w:rFonts w:asciiTheme="majorBidi" w:hAnsiTheme="majorBidi" w:cstheme="majorBidi"/>
+          <w:lang w:val="en-US"/>
+        </w:rPr>
+      </w:pPr>
+      <w:proofErr w:type="spellStart"/>
+      <w:r>
+        <w:rPr>
+          <w:rFonts w:asciiTheme="majorBidi" w:hAnsiTheme="majorBidi" w:cstheme="majorBidi"/>
+          <w:lang w:val="en-US"/>
+        </w:rPr>
+        <w:t>OAuth</w:t>
+      </w:r>
+      <w:proofErr w:type="spellEnd"/>
+      <w:r>
+        <w:rPr>
+          <w:rFonts w:asciiTheme="majorBidi" w:hAnsiTheme="majorBidi" w:cstheme="majorBidi"/>
+          <w:lang w:val="en-US"/>
+        </w:rPr>
+        <w:t xml:space="preserve"> 2.0: </w:t>
+      </w:r>
+      <w:proofErr w:type="spellStart"/>
+      <w:r>
+        <w:rPr>
+          <w:rFonts w:asciiTheme="majorBidi" w:hAnsiTheme="majorBidi" w:cstheme="majorBidi"/>
+          <w:lang w:val="en-US"/>
+        </w:rPr>
+        <w:t>OAuth</w:t>
+      </w:r>
+      <w:proofErr w:type="spellEnd"/>
+      <w:r>
+        <w:rPr>
+          <w:rFonts w:asciiTheme="majorBidi" w:hAnsiTheme="majorBidi" w:cstheme="majorBidi"/>
+          <w:lang w:val="en-US"/>
+        </w:rPr>
+        <w:t xml:space="preserve"> is a protocol for authorization flows for web application. It is simple for develope</w:t>
+      </w:r>
+      <w:r>
+        <w:rPr>
+          <w:rFonts w:asciiTheme="majorBidi" w:hAnsiTheme="majorBidi" w:cstheme="majorBidi"/>
+          <w:lang w:val="en-US"/>
+        </w:rPr>
+        <w:t>rs to use. We used it for security issues in our web application.</w:t>
+      </w:r>
+    </w:p>
+    <w:p>
+      <w:pPr>
+        <w:pStyle w:val="Paragraphedeliste"/>
+        <w:numPr>
+          <w:ilvl w:val="0"/>
+          <w:numId w:val="29"/>
+        </w:numPr>
+        <w:jc w:val="both"/>
+        <w:rPr>
+          <w:rFonts w:asciiTheme="majorBidi" w:hAnsiTheme="majorBidi" w:cstheme="majorBidi"/>
+          <w:lang w:val="en-US"/>
+        </w:rPr>
+      </w:pPr>
+      <w:r>
+        <w:rPr>
+          <w:rFonts w:asciiTheme="majorBidi" w:hAnsiTheme="majorBidi" w:cstheme="majorBidi"/>
+          <w:lang w:val="en-US"/>
+        </w:rPr>
+        <w:t>Spring Security: Spring Security is a framework to build applications with powerful and highly customizable authentication and access control.</w:t>
+      </w:r>
+    </w:p>
+    <w:p>
+      <w:pPr>
+        <w:pStyle w:val="Paragraphedeliste"/>
+        <w:numPr>
+          <w:ilvl w:val="0"/>
+          <w:numId w:val="29"/>
+        </w:numPr>
+        <w:jc w:val="both"/>
+        <w:rPr>
+          <w:rFonts w:asciiTheme="majorBidi" w:hAnsiTheme="majorBidi" w:cstheme="majorBidi"/>
+          <w:lang w:val="en-US"/>
+        </w:rPr>
+      </w:pPr>
+      <w:r>
+        <w:rPr>
+          <w:rFonts w:asciiTheme="majorBidi" w:hAnsiTheme="majorBidi" w:cstheme="majorBidi"/>
+          <w:lang w:val="en-US"/>
+        </w:rPr>
+        <w:t xml:space="preserve">Linux </w:t>
+      </w:r>
+      <w:proofErr w:type="spellStart"/>
+      <w:r>
+        <w:rPr>
+          <w:rFonts w:asciiTheme="majorBidi" w:hAnsiTheme="majorBidi" w:cstheme="majorBidi"/>
+          <w:lang w:val="en-US"/>
+        </w:rPr>
+        <w:t>Crontab</w:t>
+      </w:r>
+      <w:proofErr w:type="spellEnd"/>
+      <w:r>
+        <w:rPr>
+          <w:rFonts w:asciiTheme="majorBidi" w:hAnsiTheme="majorBidi" w:cstheme="majorBidi"/>
+          <w:lang w:val="en-US"/>
+        </w:rPr>
+        <w:t xml:space="preserve">: </w:t>
+      </w:r>
+      <w:proofErr w:type="spellStart"/>
+      <w:r>
+        <w:rPr>
+          <w:rFonts w:asciiTheme="majorBidi" w:hAnsiTheme="majorBidi" w:cstheme="majorBidi"/>
+          <w:lang w:val="en-US"/>
+        </w:rPr>
+        <w:t>Crontab</w:t>
+      </w:r>
+      <w:proofErr w:type="spellEnd"/>
+      <w:r>
+        <w:rPr>
+          <w:rFonts w:asciiTheme="majorBidi" w:hAnsiTheme="majorBidi" w:cstheme="majorBidi"/>
+          <w:lang w:val="en-US"/>
+        </w:rPr>
+        <w:t xml:space="preserve"> is a tool for job and task scheduling on Linux operating system, in our case </w:t>
+      </w:r>
+      <w:proofErr w:type="spellStart"/>
+      <w:r>
+        <w:rPr>
+          <w:rFonts w:asciiTheme="majorBidi" w:hAnsiTheme="majorBidi" w:cstheme="majorBidi"/>
+          <w:lang w:val="en-US"/>
+        </w:rPr>
+        <w:t>Raspbian</w:t>
+      </w:r>
+      <w:proofErr w:type="spellEnd"/>
+      <w:r>
+        <w:rPr>
+          <w:rFonts w:asciiTheme="majorBidi" w:hAnsiTheme="majorBidi" w:cstheme="majorBidi"/>
+          <w:lang w:val="en-US"/>
+        </w:rPr>
+        <w:t>. We used it to schedule test running.</w:t>
+      </w:r>
+    </w:p>
+    <w:p>
+      <w:pPr>
+        <w:pStyle w:val="Paragraphedeliste"/>
+        <w:numPr>
+          <w:ilvl w:val="0"/>
+          <w:numId w:val="29"/>
+        </w:numPr>
+        <w:jc w:val="both"/>
+        <w:rPr>
+          <w:rFonts w:asciiTheme="majorBidi" w:hAnsiTheme="majorBidi" w:cstheme="majorBidi"/>
+          <w:lang w:val="en-US"/>
+        </w:rPr>
+      </w:pPr>
+      <w:proofErr w:type="spellStart"/>
+      <w:r>
+        <w:rPr>
+          <w:rFonts w:asciiTheme="majorBidi" w:hAnsiTheme="majorBidi" w:cstheme="majorBidi"/>
+          <w:lang w:val="en-US"/>
+        </w:rPr>
+        <w:t>MXparser</w:t>
+      </w:r>
+      <w:proofErr w:type="spellEnd"/>
+      <w:r>
+        <w:rPr>
+          <w:rFonts w:asciiTheme="majorBidi" w:hAnsiTheme="majorBidi" w:cstheme="majorBidi"/>
+          <w:lang w:val="en-US"/>
+        </w:rPr>
+        <w:t xml:space="preserve">: </w:t>
+      </w:r>
+      <w:proofErr w:type="spellStart"/>
+      <w:r>
+        <w:rPr>
+          <w:rFonts w:asciiTheme="majorBidi" w:hAnsiTheme="majorBidi" w:cstheme="majorBidi"/>
+          <w:lang w:val="en-US"/>
+        </w:rPr>
+        <w:t>MXparser</w:t>
+      </w:r>
+      <w:proofErr w:type="spellEnd"/>
+      <w:r>
+        <w:rPr>
+          <w:rFonts w:asciiTheme="majorBidi" w:hAnsiTheme="majorBidi" w:cstheme="majorBidi"/>
+          <w:lang w:val="en-US"/>
+        </w:rPr>
+        <w:t xml:space="preserve"> is a library for mathematical expressions parsing and </w:t>
+      </w:r>
+      <w:r>
+        <w:rPr>
+          <w:rFonts w:asciiTheme="majorBidi" w:hAnsiTheme="majorBidi" w:cstheme="majorBidi"/>
+          <w:lang w:val="en-US"/>
+        </w:rPr>
+        <w:t>evaluating. We used it with application features that need formula parsing such the case of alerting constraints.</w:t>
+      </w:r>
+    </w:p>
+    <w:p>
+      <w:pPr>
+        <w:pStyle w:val="Paragraphedeliste"/>
+        <w:numPr>
+          <w:ilvl w:val="0"/>
+          <w:numId w:val="29"/>
+        </w:numPr>
+        <w:jc w:val="both"/>
+        <w:rPr>
+          <w:rFonts w:asciiTheme="majorBidi" w:hAnsiTheme="majorBidi" w:cstheme="majorBidi"/>
+          <w:lang w:val="en-US"/>
+        </w:rPr>
+      </w:pPr>
+      <w:r>
+        <w:rPr>
+          <w:rFonts w:asciiTheme="majorBidi" w:hAnsiTheme="majorBidi" w:cstheme="majorBidi"/>
+          <w:lang w:val="en-US"/>
+        </w:rPr>
+        <w:t xml:space="preserve">Bootstrap: Bootstrap is an open source frontend library created by Twitter for developing with HTML, CSS and </w:t>
+      </w:r>
+      <w:proofErr w:type="spellStart"/>
+      <w:r>
+        <w:rPr>
+          <w:rFonts w:asciiTheme="majorBidi" w:hAnsiTheme="majorBidi" w:cstheme="majorBidi"/>
+          <w:lang w:val="en-US"/>
+        </w:rPr>
+        <w:t>Javascript</w:t>
+      </w:r>
+      <w:proofErr w:type="spellEnd"/>
+      <w:r>
+        <w:rPr>
+          <w:rFonts w:asciiTheme="majorBidi" w:hAnsiTheme="majorBidi" w:cstheme="majorBidi"/>
+          <w:lang w:val="en-US"/>
+        </w:rPr>
+        <w:t xml:space="preserve"> in order to build responsive, mobile-first projects.</w:t>
+      </w:r>
+    </w:p>
+    <w:p>
+      <w:pPr>
+        <w:jc w:val="both"/>
+        <w:rPr>
+          <w:rFonts w:asciiTheme="majorBidi" w:hAnsiTheme="majorBidi" w:cstheme="majorBidi"/>
+          <w:b/>
+          <w:bCs/>
+          <w:sz w:val="28"/>
+          <w:szCs w:val="28"/>
+          <w:lang w:val="en-US"/>
+        </w:rPr>
+      </w:pPr>
+      <w:r>
+        <w:rPr>
+          <w:rFonts w:asciiTheme="majorBidi" w:hAnsiTheme="majorBidi" w:cstheme="majorBidi"/>
+          <w:b/>
+          <w:bCs/>
+          <w:sz w:val="28"/>
+          <w:szCs w:val="28"/>
+          <w:lang w:val="en-US"/>
+        </w:rPr>
+        <w:t>4.3 Achieved work:</w:t>
+      </w:r>
+    </w:p>
+    <w:p>
+      <w:pPr>
+        <w:jc w:val="both"/>
+        <w:rPr>
+          <w:rFonts w:asciiTheme="majorBidi" w:hAnsiTheme="majorBidi" w:cstheme="majorBidi"/>
+          <w:b/>
+          <w:bCs/>
+          <w:sz w:val="24"/>
+          <w:szCs w:val="24"/>
+          <w:lang w:val="en-US"/>
+        </w:rPr>
+      </w:pPr>
+      <w:r>
+        <w:rPr>
+          <w:rFonts w:asciiTheme="majorBidi" w:hAnsiTheme="majorBidi" w:cstheme="majorBidi"/>
+          <w:b/>
+          <w:bCs/>
+          <w:sz w:val="24"/>
+          <w:szCs w:val="24"/>
+          <w:lang w:val="en-US"/>
+        </w:rPr>
+        <w:t xml:space="preserve">4.3.1 Authentication and </w:t>
+      </w:r>
+      <w:proofErr w:type="gramStart"/>
+      <w:r>
+        <w:rPr>
+          <w:rFonts w:asciiTheme="majorBidi" w:hAnsiTheme="majorBidi" w:cstheme="majorBidi"/>
+          <w:b/>
+          <w:bCs/>
+          <w:sz w:val="24"/>
+          <w:szCs w:val="24"/>
+          <w:lang w:val="en-US"/>
+        </w:rPr>
+        <w:t>users</w:t>
+      </w:r>
+      <w:proofErr w:type="gramEnd"/>
+      <w:r>
+        <w:rPr>
+          <w:rFonts w:asciiTheme="majorBidi" w:hAnsiTheme="majorBidi" w:cstheme="majorBidi"/>
+          <w:b/>
+          <w:bCs/>
+          <w:sz w:val="24"/>
+          <w:szCs w:val="24"/>
+          <w:lang w:val="en-US"/>
+        </w:rPr>
+        <w:t xml:space="preserve"> management:</w:t>
+      </w:r>
+    </w:p>
+    <w:p>
+      <w:pPr>
+        <w:jc w:val="both"/>
+        <w:rPr>
+          <w:rFonts w:asciiTheme="majorBidi" w:hAnsiTheme="majorBidi" w:cstheme="majorBidi"/>
+          <w:b/>
+          <w:bCs/>
+          <w:sz w:val="24"/>
+          <w:szCs w:val="24"/>
+          <w:lang w:val="en-US"/>
+        </w:rPr>
+      </w:pPr>
+      <w:r>
+        <w:rPr>
+          <w:rFonts w:asciiTheme="majorBidi" w:hAnsiTheme="majorBidi" w:cstheme="majorBidi"/>
+          <w:b/>
+          <w:bCs/>
+          <w:sz w:val="24"/>
+          <w:szCs w:val="24"/>
+          <w:lang w:val="en-US"/>
+        </w:rPr>
+        <w:t xml:space="preserve">4.3.1 </w:t>
+      </w:r>
+      <w:r>
+        <w:rPr>
+          <w:rFonts w:asciiTheme="majorBidi" w:hAnsiTheme="majorBidi" w:cstheme="majorBidi"/>
+          <w:b/>
+          <w:bCs/>
+          <w:sz w:val="24"/>
+          <w:szCs w:val="24"/>
+          <w:lang w:val="en-US"/>
+        </w:rPr>
+        <w:t>Devices</w:t>
+      </w:r>
+      <w:r>
+        <w:rPr>
+          <w:rFonts w:asciiTheme="majorBidi" w:hAnsiTheme="majorBidi" w:cstheme="majorBidi"/>
+          <w:b/>
+          <w:bCs/>
+          <w:sz w:val="24"/>
+          <w:szCs w:val="24"/>
+          <w:lang w:val="en-US"/>
+        </w:rPr>
+        <w:t xml:space="preserve"> management:</w:t>
+      </w:r>
+    </w:p>
+    <w:p>
+      <w:pPr>
+        <w:jc w:val="both"/>
+        <w:rPr>
+          <w:rFonts w:asciiTheme="majorBidi" w:hAnsiTheme="majorBidi" w:cstheme="majorBidi"/>
+          <w:b/>
+          <w:bCs/>
+          <w:sz w:val="24"/>
+          <w:szCs w:val="24"/>
+          <w:lang w:val="en-US"/>
+        </w:rPr>
+      </w:pPr>
+      <w:r>
+        <w:rPr>
+          <w:rFonts w:asciiTheme="majorBidi" w:hAnsiTheme="majorBidi" w:cstheme="majorBidi"/>
+          <w:b/>
+          <w:bCs/>
+          <w:sz w:val="24"/>
+          <w:szCs w:val="24"/>
+          <w:lang w:val="en-US"/>
+        </w:rPr>
+        <w:t xml:space="preserve">4.3.1 </w:t>
+      </w:r>
+      <w:r>
+        <w:rPr>
+          <w:rFonts w:asciiTheme="majorBidi" w:hAnsiTheme="majorBidi" w:cstheme="majorBidi"/>
+          <w:b/>
+          <w:bCs/>
+          <w:sz w:val="24"/>
+          <w:szCs w:val="24"/>
+          <w:lang w:val="en-US"/>
+        </w:rPr>
+        <w:t>Metrics and tests</w:t>
+      </w:r>
+      <w:r>
+        <w:rPr>
+          <w:rFonts w:asciiTheme="majorBidi" w:hAnsiTheme="majorBidi" w:cstheme="majorBidi"/>
+          <w:b/>
+          <w:bCs/>
+          <w:sz w:val="24"/>
+          <w:szCs w:val="24"/>
+          <w:lang w:val="en-US"/>
+        </w:rPr>
+        <w:t xml:space="preserve"> management:</w:t>
+      </w:r>
+    </w:p>
+    <w:p>
+      <w:pPr>
+        <w:jc w:val="both"/>
+        <w:rPr>
+          <w:rFonts w:asciiTheme="majorBidi" w:hAnsiTheme="majorBidi" w:cstheme="majorBidi"/>
+          <w:b/>
+          <w:bCs/>
+          <w:sz w:val="24"/>
+          <w:szCs w:val="24"/>
+          <w:lang w:val="en-US"/>
+        </w:rPr>
+      </w:pPr>
+      <w:r>
+        <w:rPr>
+          <w:rFonts w:asciiTheme="majorBidi" w:hAnsiTheme="majorBidi" w:cstheme="majorBidi"/>
+          <w:b/>
+          <w:bCs/>
+          <w:sz w:val="24"/>
+          <w:szCs w:val="24"/>
+          <w:lang w:val="en-US"/>
+        </w:rPr>
+        <w:t xml:space="preserve">4.3.1 </w:t>
+      </w:r>
+      <w:r>
+        <w:rPr>
+          <w:rFonts w:asciiTheme="majorBidi" w:hAnsiTheme="majorBidi" w:cstheme="majorBidi"/>
+          <w:b/>
+          <w:bCs/>
+          <w:sz w:val="24"/>
+          <w:szCs w:val="24"/>
+          <w:lang w:val="en-US"/>
+        </w:rPr>
+        <w:t>Statistics and dashboard</w:t>
+      </w:r>
+      <w:r>
+        <w:rPr>
+          <w:rFonts w:asciiTheme="majorBidi" w:hAnsiTheme="majorBidi" w:cstheme="majorBidi"/>
+          <w:b/>
+          <w:bCs/>
+          <w:sz w:val="24"/>
+          <w:szCs w:val="24"/>
+          <w:lang w:val="en-US"/>
+        </w:rPr>
+        <w:t xml:space="preserve"> management:</w:t>
+      </w:r>
+    </w:p>
+    <w:p>
+      <w:pPr>
+        <w:jc w:val="both"/>
+        <w:rPr>
+          <w:rFonts w:asciiTheme="majorBidi" w:hAnsiTheme="majorBidi" w:cstheme="majorBidi"/>
+          <w:b/>
+          <w:bCs/>
+          <w:sz w:val="24"/>
+          <w:szCs w:val="24"/>
+          <w:lang w:val="en-US"/>
+        </w:rPr>
+      </w:pPr>
+      <w:r>
+        <w:rPr>
+          <w:rFonts w:asciiTheme="majorBidi" w:hAnsiTheme="majorBidi" w:cstheme="majorBidi"/>
+          <w:b/>
+          <w:bCs/>
+          <w:sz w:val="24"/>
+          <w:szCs w:val="24"/>
+          <w:lang w:val="en-US"/>
+        </w:rPr>
+        <w:t>4.3.1 A</w:t>
+      </w:r>
+      <w:r>
+        <w:rPr>
+          <w:rFonts w:asciiTheme="majorBidi" w:hAnsiTheme="majorBidi" w:cstheme="majorBidi"/>
+          <w:b/>
+          <w:bCs/>
+          <w:sz w:val="24"/>
+          <w:szCs w:val="24"/>
+          <w:lang w:val="en-US"/>
+        </w:rPr>
+        <w:t xml:space="preserve">lerts </w:t>
+      </w:r>
+      <w:r>
+        <w:rPr>
+          <w:rFonts w:asciiTheme="majorBidi" w:hAnsiTheme="majorBidi" w:cstheme="majorBidi"/>
+          <w:b/>
+          <w:bCs/>
+          <w:sz w:val="24"/>
+          <w:szCs w:val="24"/>
+          <w:lang w:val="en-US"/>
+        </w:rPr>
+        <w:t>management:</w:t>
+      </w:r>
+    </w:p>
+    <w:p>
+      <w:pPr>
+        <w:jc w:val="both"/>
+        <w:rPr>
+          <w:rFonts w:asciiTheme="majorBidi" w:hAnsiTheme="majorBidi" w:cstheme="majorBidi"/>
+          <w:b/>
+          <w:bCs/>
+          <w:sz w:val="28"/>
+          <w:szCs w:val="28"/>
+          <w:lang w:val="en-US"/>
+        </w:rPr>
+      </w:pPr>
+      <w:r>
+        <w:rPr>
+          <w:rFonts w:asciiTheme="majorBidi" w:hAnsiTheme="majorBidi" w:cstheme="majorBidi"/>
+          <w:b/>
+          <w:bCs/>
+          <w:sz w:val="28"/>
+          <w:szCs w:val="28"/>
+          <w:lang w:val="en-US"/>
+        </w:rPr>
+        <w:t>4.4 Conclusion:</w:t>
+      </w:r>
+    </w:p>
+    <w:p>
+      <w:pPr>
+        <w:jc w:val="both"/>
+        <w:rPr>
+          <w:rFonts w:asciiTheme="majorBidi" w:hAnsiTheme="majorBidi" w:cstheme="majorBidi"/>
+          <w:lang w:val="en-US"/>
+        </w:rPr>
+      </w:pPr>
+      <w:r>
+        <w:rPr>
+          <w:rFonts w:asciiTheme="majorBidi" w:hAnsiTheme="majorBidi" w:cstheme="majorBidi"/>
+          <w:lang w:val="en-US"/>
+        </w:rPr>
+        <w:t>During this chapter, we presented the technologies that were chosen to implement our project and we argued that choice. We also presented the used frameworks and we finished by displaying the main features and interfaces of our components.</w:t>
+      </w:r>
+    </w:p>
+    <w:p>
+      <w:pPr>
+        <w:pStyle w:val="Paragraphedeliste"/>
+        <w:ind w:left="1440"/>
+        <w:jc w:val="both"/>
+        <w:rPr>
+          <w:rFonts w:asciiTheme="majorBidi" w:hAnsiTheme="majorBidi" w:cstheme="majorBidi"/>
+          <w:lang w:val="en-US"/>
+        </w:rPr>
+      </w:pPr>
+    </w:p>
+    <w:p>
+      <w:pPr>
+        <w:jc w:val="both"/>
+        <w:rPr>
+          <w:rFonts w:asciiTheme="majorBidi" w:hAnsiTheme="majorBidi" w:cstheme="majorBidi"/>
+          <w:lang w:val="en-US"/>
+        </w:rPr>
+      </w:pPr>
+    </w:p>
+    <w:p>
+      <w:pPr>
+        <w:jc w:val="both"/>
+        <w:rPr>
+          <w:rFonts w:asciiTheme="majorBidi" w:hAnsiTheme="majorBidi" w:cstheme="majorBidi"/>
+          <w:lang w:val="en-US"/>
+        </w:rPr>
+      </w:pPr>
+    </w:p>
+    <w:p>
+      <w:pPr>
+        <w:jc w:val="both"/>
+        <w:rPr>
+          <w:rFonts w:asciiTheme="majorBidi" w:hAnsiTheme="majorBidi" w:cstheme="majorBidi"/>
+          <w:lang w:val="en-US"/>
+        </w:rPr>
+      </w:pPr>
+    </w:p>
+    <w:p>
+      <w:pPr>
+        <w:jc w:val="both"/>
+        <w:rPr>
+          <w:rFonts w:asciiTheme="majorBidi" w:hAnsiTheme="majorBidi" w:cstheme="majorBidi"/>
+          <w:lang w:val="en-US"/>
+        </w:rPr>
+      </w:pPr>
+    </w:p>
+    <w:p>
+      <w:pPr>
+        <w:jc w:val="both"/>
+        <w:rPr>
+          <w:rFonts w:asciiTheme="majorBidi" w:hAnsiTheme="majorBidi" w:cstheme="majorBidi"/>
+          <w:lang w:val="en-US"/>
+        </w:rPr>
+      </w:pPr>
+    </w:p>
+    <w:p>
+      <w:pPr>
+        <w:jc w:val="both"/>
+        <w:rPr>
+          <w:rFonts w:asciiTheme="majorBidi" w:hAnsiTheme="majorBidi" w:cstheme="majorBidi"/>
+          <w:lang w:val="en-US"/>
+        </w:rPr>
+      </w:pPr>
     </w:p>
     <w:p>
       <w:pPr>
@@ -13223,6 +15567,232 @@
     </w:lvl>
   </w:abstractNum>
   <w:abstractNum w:abstractNumId="4">
+    <w:nsid w:val="10FC4BE4"/>
+    <w:multiLevelType w:val="hybridMultilevel"/>
+    <w:tmpl w:val="446C6A36"/>
+    <w:lvl w:ilvl="0" w:tplc="040C0001">
+      <w:start w:val="1"/>
+      <w:numFmt w:val="bullet"/>
+      <w:lvlText w:val=""/>
+      <w:lvlJc w:val="left"/>
+      <w:pPr>
+        <w:ind w:left="1440" w:hanging="360"/>
+      </w:pPr>
+      <w:rPr>
+        <w:rFonts w:ascii="Symbol" w:hAnsi="Symbol" w:hint="default"/>
+      </w:rPr>
+    </w:lvl>
+    <w:lvl w:ilvl="1" w:tplc="040C0003" w:tentative="1">
+      <w:start w:val="1"/>
+      <w:numFmt w:val="bullet"/>
+      <w:lvlText w:val="o"/>
+      <w:lvlJc w:val="left"/>
+      <w:pPr>
+        <w:ind w:left="2160" w:hanging="360"/>
+      </w:pPr>
+      <w:rPr>
+        <w:rFonts w:ascii="Courier New" w:hAnsi="Courier New" w:cs="Courier New" w:hint="default"/>
+      </w:rPr>
+    </w:lvl>
+    <w:lvl w:ilvl="2" w:tplc="040C0005" w:tentative="1">
+      <w:start w:val="1"/>
+      <w:numFmt w:val="bullet"/>
+      <w:lvlText w:val=""/>
+      <w:lvlJc w:val="left"/>
+      <w:pPr>
+        <w:ind w:left="2880" w:hanging="360"/>
+      </w:pPr>
+      <w:rPr>
+        <w:rFonts w:ascii="Wingdings" w:hAnsi="Wingdings" w:hint="default"/>
+      </w:rPr>
+    </w:lvl>
+    <w:lvl w:ilvl="3" w:tplc="040C0001" w:tentative="1">
+      <w:start w:val="1"/>
+      <w:numFmt w:val="bullet"/>
+      <w:lvlText w:val=""/>
+      <w:lvlJc w:val="left"/>
+      <w:pPr>
+        <w:ind w:left="3600" w:hanging="360"/>
+      </w:pPr>
+      <w:rPr>
+        <w:rFonts w:ascii="Symbol" w:hAnsi="Symbol" w:hint="default"/>
+      </w:rPr>
+    </w:lvl>
+    <w:lvl w:ilvl="4" w:tplc="040C0003" w:tentative="1">
+      <w:start w:val="1"/>
+      <w:numFmt w:val="bullet"/>
+      <w:lvlText w:val="o"/>
+      <w:lvlJc w:val="left"/>
+      <w:pPr>
+        <w:ind w:left="4320" w:hanging="360"/>
+      </w:pPr>
+      <w:rPr>
+        <w:rFonts w:ascii="Courier New" w:hAnsi="Courier New" w:cs="Courier New" w:hint="default"/>
+      </w:rPr>
+    </w:lvl>
+    <w:lvl w:ilvl="5" w:tplc="040C0005" w:tentative="1">
+      <w:start w:val="1"/>
+      <w:numFmt w:val="bullet"/>
+      <w:lvlText w:val=""/>
+      <w:lvlJc w:val="left"/>
+      <w:pPr>
+        <w:ind w:left="5040" w:hanging="360"/>
+      </w:pPr>
+      <w:rPr>
+        <w:rFonts w:ascii="Wingdings" w:hAnsi="Wingdings" w:hint="default"/>
+      </w:rPr>
+    </w:lvl>
+    <w:lvl w:ilvl="6" w:tplc="040C0001" w:tentative="1">
+      <w:start w:val="1"/>
+      <w:numFmt w:val="bullet"/>
+      <w:lvlText w:val=""/>
+      <w:lvlJc w:val="left"/>
+      <w:pPr>
+        <w:ind w:left="5760" w:hanging="360"/>
+      </w:pPr>
+      <w:rPr>
+        <w:rFonts w:ascii="Symbol" w:hAnsi="Symbol" w:hint="default"/>
+      </w:rPr>
+    </w:lvl>
+    <w:lvl w:ilvl="7" w:tplc="040C0003" w:tentative="1">
+      <w:start w:val="1"/>
+      <w:numFmt w:val="bullet"/>
+      <w:lvlText w:val="o"/>
+      <w:lvlJc w:val="left"/>
+      <w:pPr>
+        <w:ind w:left="6480" w:hanging="360"/>
+      </w:pPr>
+      <w:rPr>
+        <w:rFonts w:ascii="Courier New" w:hAnsi="Courier New" w:cs="Courier New" w:hint="default"/>
+      </w:rPr>
+    </w:lvl>
+    <w:lvl w:ilvl="8" w:tplc="040C0005" w:tentative="1">
+      <w:start w:val="1"/>
+      <w:numFmt w:val="bullet"/>
+      <w:lvlText w:val=""/>
+      <w:lvlJc w:val="left"/>
+      <w:pPr>
+        <w:ind w:left="7200" w:hanging="360"/>
+      </w:pPr>
+      <w:rPr>
+        <w:rFonts w:ascii="Wingdings" w:hAnsi="Wingdings" w:hint="default"/>
+      </w:rPr>
+    </w:lvl>
+  </w:abstractNum>
+  <w:abstractNum w:abstractNumId="5">
+    <w:nsid w:val="13F01E2D"/>
+    <w:multiLevelType w:val="hybridMultilevel"/>
+    <w:tmpl w:val="B1A6B66C"/>
+    <w:lvl w:ilvl="0" w:tplc="040C0001">
+      <w:start w:val="1"/>
+      <w:numFmt w:val="bullet"/>
+      <w:lvlText w:val=""/>
+      <w:lvlJc w:val="left"/>
+      <w:pPr>
+        <w:ind w:left="720" w:hanging="360"/>
+      </w:pPr>
+      <w:rPr>
+        <w:rFonts w:ascii="Symbol" w:hAnsi="Symbol" w:hint="default"/>
+      </w:rPr>
+    </w:lvl>
+    <w:lvl w:ilvl="1" w:tplc="040C0003" w:tentative="1">
+      <w:start w:val="1"/>
+      <w:numFmt w:val="bullet"/>
+      <w:lvlText w:val="o"/>
+      <w:lvlJc w:val="left"/>
+      <w:pPr>
+        <w:ind w:left="1440" w:hanging="360"/>
+      </w:pPr>
+      <w:rPr>
+        <w:rFonts w:ascii="Courier New" w:hAnsi="Courier New" w:cs="Courier New" w:hint="default"/>
+      </w:rPr>
+    </w:lvl>
+    <w:lvl w:ilvl="2" w:tplc="040C0005" w:tentative="1">
+      <w:start w:val="1"/>
+      <w:numFmt w:val="bullet"/>
+      <w:lvlText w:val=""/>
+      <w:lvlJc w:val="left"/>
+      <w:pPr>
+        <w:ind w:left="2160" w:hanging="360"/>
+      </w:pPr>
+      <w:rPr>
+        <w:rFonts w:ascii="Wingdings" w:hAnsi="Wingdings" w:hint="default"/>
+      </w:rPr>
+    </w:lvl>
+    <w:lvl w:ilvl="3" w:tplc="040C0001" w:tentative="1">
+      <w:start w:val="1"/>
+      <w:numFmt w:val="bullet"/>
+      <w:lvlText w:val=""/>
+      <w:lvlJc w:val="left"/>
+      <w:pPr>
+        <w:ind w:left="2880" w:hanging="360"/>
+      </w:pPr>
+      <w:rPr>
+        <w:rFonts w:ascii="Symbol" w:hAnsi="Symbol" w:hint="default"/>
+      </w:rPr>
+    </w:lvl>
+    <w:lvl w:ilvl="4" w:tplc="040C0003" w:tentative="1">
+      <w:start w:val="1"/>
+      <w:numFmt w:val="bullet"/>
+      <w:lvlText w:val="o"/>
+      <w:lvlJc w:val="left"/>
+      <w:pPr>
+        <w:ind w:left="3600" w:hanging="360"/>
+      </w:pPr>
+      <w:rPr>
+        <w:rFonts w:ascii="Courier New" w:hAnsi="Courier New" w:cs="Courier New" w:hint="default"/>
+      </w:rPr>
+    </w:lvl>
+    <w:lvl w:ilvl="5" w:tplc="040C0005" w:tentative="1">
+      <w:start w:val="1"/>
+      <w:numFmt w:val="bullet"/>
+      <w:lvlText w:val=""/>
+      <w:lvlJc w:val="left"/>
+      <w:pPr>
+        <w:ind w:left="4320" w:hanging="360"/>
+      </w:pPr>
+      <w:rPr>
+        <w:rFonts w:ascii="Wingdings" w:hAnsi="Wingdings" w:hint="default"/>
+      </w:rPr>
+    </w:lvl>
+    <w:lvl w:ilvl="6" w:tplc="040C0001" w:tentative="1">
+      <w:start w:val="1"/>
+      <w:numFmt w:val="bullet"/>
+      <w:lvlText w:val=""/>
+      <w:lvlJc w:val="left"/>
+      <w:pPr>
+        <w:ind w:left="5040" w:hanging="360"/>
+      </w:pPr>
+      <w:rPr>
+        <w:rFonts w:ascii="Symbol" w:hAnsi="Symbol" w:hint="default"/>
+      </w:rPr>
+    </w:lvl>
+    <w:lvl w:ilvl="7" w:tplc="040C0003" w:tentative="1">
+      <w:start w:val="1"/>
+      <w:numFmt w:val="bullet"/>
+      <w:lvlText w:val="o"/>
+      <w:lvlJc w:val="left"/>
+      <w:pPr>
+        <w:ind w:left="5760" w:hanging="360"/>
+      </w:pPr>
+      <w:rPr>
+        <w:rFonts w:ascii="Courier New" w:hAnsi="Courier New" w:cs="Courier New" w:hint="default"/>
+      </w:rPr>
+    </w:lvl>
+    <w:lvl w:ilvl="8" w:tplc="040C0005" w:tentative="1">
+      <w:start w:val="1"/>
+      <w:numFmt w:val="bullet"/>
+      <w:lvlText w:val=""/>
+      <w:lvlJc w:val="left"/>
+      <w:pPr>
+        <w:ind w:left="6480" w:hanging="360"/>
+      </w:pPr>
+      <w:rPr>
+        <w:rFonts w:ascii="Wingdings" w:hAnsi="Wingdings" w:hint="default"/>
+      </w:rPr>
+    </w:lvl>
+  </w:abstractNum>
+  <w:abstractNum w:abstractNumId="6">
     <w:nsid w:val="15785C0F"/>
     <w:multiLevelType w:val="hybridMultilevel"/>
     <w:tmpl w:val="D59ECEE8"/>
@@ -13335,7 +15905,7 @@
       </w:rPr>
     </w:lvl>
   </w:abstractNum>
-  <w:abstractNum w:abstractNumId="5">
+  <w:abstractNum w:abstractNumId="7">
     <w:nsid w:val="19C55FAD"/>
     <w:multiLevelType w:val="hybridMultilevel"/>
     <w:tmpl w:val="1C72C358"/>
@@ -13424,7 +15994,7 @@
       </w:pPr>
     </w:lvl>
   </w:abstractNum>
-  <w:abstractNum w:abstractNumId="6">
+  <w:abstractNum w:abstractNumId="8">
     <w:nsid w:val="23AF2A07"/>
     <w:multiLevelType w:val="hybridMultilevel"/>
     <w:tmpl w:val="00368B5A"/>
@@ -13537,7 +16107,7 @@
       </w:rPr>
     </w:lvl>
   </w:abstractNum>
-  <w:abstractNum w:abstractNumId="7">
+  <w:abstractNum w:abstractNumId="9">
     <w:nsid w:val="279D7496"/>
     <w:multiLevelType w:val="hybridMultilevel"/>
     <w:tmpl w:val="DEB0A98E"/>
@@ -13650,7 +16220,7 @@
       </w:rPr>
     </w:lvl>
   </w:abstractNum>
-  <w:abstractNum w:abstractNumId="8">
+  <w:abstractNum w:abstractNumId="10">
     <w:nsid w:val="2CFB4DAC"/>
     <w:multiLevelType w:val="hybridMultilevel"/>
     <w:tmpl w:val="F4B086C4"/>
@@ -13763,7 +16333,7 @@
       </w:rPr>
     </w:lvl>
   </w:abstractNum>
-  <w:abstractNum w:abstractNumId="9">
+  <w:abstractNum w:abstractNumId="11">
     <w:nsid w:val="2EC4519B"/>
     <w:multiLevelType w:val="hybridMultilevel"/>
     <w:tmpl w:val="BBA66432"/>
@@ -13852,7 +16422,7 @@
       </w:pPr>
     </w:lvl>
   </w:abstractNum>
-  <w:abstractNum w:abstractNumId="10">
+  <w:abstractNum w:abstractNumId="12">
     <w:nsid w:val="3D580A91"/>
     <w:multiLevelType w:val="hybridMultilevel"/>
     <w:tmpl w:val="BBA66432"/>
@@ -13941,7 +16511,7 @@
       </w:pPr>
     </w:lvl>
   </w:abstractNum>
-  <w:abstractNum w:abstractNumId="11">
+  <w:abstractNum w:abstractNumId="13">
     <w:nsid w:val="40AC3B10"/>
     <w:multiLevelType w:val="multilevel"/>
     <w:tmpl w:val="10607D3C"/>
@@ -14054,7 +16624,7 @@
       </w:rPr>
     </w:lvl>
   </w:abstractNum>
-  <w:abstractNum w:abstractNumId="12">
+  <w:abstractNum w:abstractNumId="14">
     <w:nsid w:val="40C32F6A"/>
     <w:multiLevelType w:val="hybridMultilevel"/>
     <w:tmpl w:val="5CFE0AD2"/>
@@ -14167,7 +16737,7 @@
       </w:rPr>
     </w:lvl>
   </w:abstractNum>
-  <w:abstractNum w:abstractNumId="13">
+  <w:abstractNum w:abstractNumId="15">
     <w:nsid w:val="490F0B90"/>
     <w:multiLevelType w:val="hybridMultilevel"/>
     <w:tmpl w:val="BBA66432"/>
@@ -14256,7 +16826,120 @@
       </w:pPr>
     </w:lvl>
   </w:abstractNum>
-  <w:abstractNum w:abstractNumId="14">
+  <w:abstractNum w:abstractNumId="16">
+    <w:nsid w:val="4A67153C"/>
+    <w:multiLevelType w:val="hybridMultilevel"/>
+    <w:tmpl w:val="AE0A46E4"/>
+    <w:lvl w:ilvl="0" w:tplc="040C0001">
+      <w:start w:val="1"/>
+      <w:numFmt w:val="bullet"/>
+      <w:lvlText w:val=""/>
+      <w:lvlJc w:val="left"/>
+      <w:pPr>
+        <w:ind w:left="1440" w:hanging="360"/>
+      </w:pPr>
+      <w:rPr>
+        <w:rFonts w:ascii="Symbol" w:hAnsi="Symbol" w:hint="default"/>
+      </w:rPr>
+    </w:lvl>
+    <w:lvl w:ilvl="1" w:tplc="040C0003" w:tentative="1">
+      <w:start w:val="1"/>
+      <w:numFmt w:val="bullet"/>
+      <w:lvlText w:val="o"/>
+      <w:lvlJc w:val="left"/>
+      <w:pPr>
+        <w:ind w:left="2160" w:hanging="360"/>
+      </w:pPr>
+      <w:rPr>
+        <w:rFonts w:ascii="Courier New" w:hAnsi="Courier New" w:cs="Courier New" w:hint="default"/>
+      </w:rPr>
+    </w:lvl>
+    <w:lvl w:ilvl="2" w:tplc="040C0005" w:tentative="1">
+      <w:start w:val="1"/>
+      <w:numFmt w:val="bullet"/>
+      <w:lvlText w:val=""/>
+      <w:lvlJc w:val="left"/>
+      <w:pPr>
+        <w:ind w:left="2880" w:hanging="360"/>
+      </w:pPr>
+      <w:rPr>
+        <w:rFonts w:ascii="Wingdings" w:hAnsi="Wingdings" w:hint="default"/>
+      </w:rPr>
+    </w:lvl>
+    <w:lvl w:ilvl="3" w:tplc="040C0001" w:tentative="1">
+      <w:start w:val="1"/>
+      <w:numFmt w:val="bullet"/>
+      <w:lvlText w:val=""/>
+      <w:lvlJc w:val="left"/>
+      <w:pPr>
+        <w:ind w:left="3600" w:hanging="360"/>
+      </w:pPr>
+      <w:rPr>
+        <w:rFonts w:ascii="Symbol" w:hAnsi="Symbol" w:hint="default"/>
+      </w:rPr>
+    </w:lvl>
+    <w:lvl w:ilvl="4" w:tplc="040C0003" w:tentative="1">
+      <w:start w:val="1"/>
+      <w:numFmt w:val="bullet"/>
+      <w:lvlText w:val="o"/>
+      <w:lvlJc w:val="left"/>
+      <w:pPr>
+        <w:ind w:left="4320" w:hanging="360"/>
+      </w:pPr>
+      <w:rPr>
+        <w:rFonts w:ascii="Courier New" w:hAnsi="Courier New" w:cs="Courier New" w:hint="default"/>
+      </w:rPr>
+    </w:lvl>
+    <w:lvl w:ilvl="5" w:tplc="040C0005" w:tentative="1">
+      <w:start w:val="1"/>
+      <w:numFmt w:val="bullet"/>
+      <w:lvlText w:val=""/>
+      <w:lvlJc w:val="left"/>
+      <w:pPr>
+        <w:ind w:left="5040" w:hanging="360"/>
+      </w:pPr>
+      <w:rPr>
+        <w:rFonts w:ascii="Wingdings" w:hAnsi="Wingdings" w:hint="default"/>
+      </w:rPr>
+    </w:lvl>
+    <w:lvl w:ilvl="6" w:tplc="040C0001" w:tentative="1">
+      <w:start w:val="1"/>
+      <w:numFmt w:val="bullet"/>
+      <w:lvlText w:val=""/>
+      <w:lvlJc w:val="left"/>
+      <w:pPr>
+        <w:ind w:left="5760" w:hanging="360"/>
+      </w:pPr>
+      <w:rPr>
+        <w:rFonts w:ascii="Symbol" w:hAnsi="Symbol" w:hint="default"/>
+      </w:rPr>
+    </w:lvl>
+    <w:lvl w:ilvl="7" w:tplc="040C0003" w:tentative="1">
+      <w:start w:val="1"/>
+      <w:numFmt w:val="bullet"/>
+      <w:lvlText w:val="o"/>
+      <w:lvlJc w:val="left"/>
+      <w:pPr>
+        <w:ind w:left="6480" w:hanging="360"/>
+      </w:pPr>
+      <w:rPr>
+        <w:rFonts w:ascii="Courier New" w:hAnsi="Courier New" w:cs="Courier New" w:hint="default"/>
+      </w:rPr>
+    </w:lvl>
+    <w:lvl w:ilvl="8" w:tplc="040C0005" w:tentative="1">
+      <w:start w:val="1"/>
+      <w:numFmt w:val="bullet"/>
+      <w:lvlText w:val=""/>
+      <w:lvlJc w:val="left"/>
+      <w:pPr>
+        <w:ind w:left="7200" w:hanging="360"/>
+      </w:pPr>
+      <w:rPr>
+        <w:rFonts w:ascii="Wingdings" w:hAnsi="Wingdings" w:hint="default"/>
+      </w:rPr>
+    </w:lvl>
+  </w:abstractNum>
+  <w:abstractNum w:abstractNumId="17">
     <w:nsid w:val="4DF613E8"/>
     <w:multiLevelType w:val="hybridMultilevel"/>
     <w:tmpl w:val="5E148CBC"/>
@@ -14369,7 +17052,7 @@
       </w:rPr>
     </w:lvl>
   </w:abstractNum>
-  <w:abstractNum w:abstractNumId="15">
+  <w:abstractNum w:abstractNumId="18">
     <w:nsid w:val="4F9007C7"/>
     <w:multiLevelType w:val="hybridMultilevel"/>
     <w:tmpl w:val="F5902EC2"/>
@@ -14482,7 +17165,346 @@
       </w:rPr>
     </w:lvl>
   </w:abstractNum>
-  <w:abstractNum w:abstractNumId="16">
+  <w:abstractNum w:abstractNumId="19">
+    <w:nsid w:val="500E6551"/>
+    <w:multiLevelType w:val="hybridMultilevel"/>
+    <w:tmpl w:val="22023326"/>
+    <w:lvl w:ilvl="0" w:tplc="040C0001">
+      <w:start w:val="1"/>
+      <w:numFmt w:val="bullet"/>
+      <w:lvlText w:val=""/>
+      <w:lvlJc w:val="left"/>
+      <w:pPr>
+        <w:ind w:left="720" w:hanging="360"/>
+      </w:pPr>
+      <w:rPr>
+        <w:rFonts w:ascii="Symbol" w:hAnsi="Symbol" w:hint="default"/>
+      </w:rPr>
+    </w:lvl>
+    <w:lvl w:ilvl="1" w:tplc="040C0003" w:tentative="1">
+      <w:start w:val="1"/>
+      <w:numFmt w:val="bullet"/>
+      <w:lvlText w:val="o"/>
+      <w:lvlJc w:val="left"/>
+      <w:pPr>
+        <w:ind w:left="1440" w:hanging="360"/>
+      </w:pPr>
+      <w:rPr>
+        <w:rFonts w:ascii="Courier New" w:hAnsi="Courier New" w:cs="Courier New" w:hint="default"/>
+      </w:rPr>
+    </w:lvl>
+    <w:lvl w:ilvl="2" w:tplc="040C0005" w:tentative="1">
+      <w:start w:val="1"/>
+      <w:numFmt w:val="bullet"/>
+      <w:lvlText w:val=""/>
+      <w:lvlJc w:val="left"/>
+      <w:pPr>
+        <w:ind w:left="2160" w:hanging="360"/>
+      </w:pPr>
+      <w:rPr>
+        <w:rFonts w:ascii="Wingdings" w:hAnsi="Wingdings" w:hint="default"/>
+      </w:rPr>
+    </w:lvl>
+    <w:lvl w:ilvl="3" w:tplc="040C0001" w:tentative="1">
+      <w:start w:val="1"/>
+      <w:numFmt w:val="bullet"/>
+      <w:lvlText w:val=""/>
+      <w:lvlJc w:val="left"/>
+      <w:pPr>
+        <w:ind w:left="2880" w:hanging="360"/>
+      </w:pPr>
+      <w:rPr>
+        <w:rFonts w:ascii="Symbol" w:hAnsi="Symbol" w:hint="default"/>
+      </w:rPr>
+    </w:lvl>
+    <w:lvl w:ilvl="4" w:tplc="040C0003" w:tentative="1">
+      <w:start w:val="1"/>
+      <w:numFmt w:val="bullet"/>
+      <w:lvlText w:val="o"/>
+      <w:lvlJc w:val="left"/>
+      <w:pPr>
+        <w:ind w:left="3600" w:hanging="360"/>
+      </w:pPr>
+      <w:rPr>
+        <w:rFonts w:ascii="Courier New" w:hAnsi="Courier New" w:cs="Courier New" w:hint="default"/>
+      </w:rPr>
+    </w:lvl>
+    <w:lvl w:ilvl="5" w:tplc="040C0005" w:tentative="1">
+      <w:start w:val="1"/>
+      <w:numFmt w:val="bullet"/>
+      <w:lvlText w:val=""/>
+      <w:lvlJc w:val="left"/>
+      <w:pPr>
+        <w:ind w:left="4320" w:hanging="360"/>
+      </w:pPr>
+      <w:rPr>
+        <w:rFonts w:ascii="Wingdings" w:hAnsi="Wingdings" w:hint="default"/>
+      </w:rPr>
+    </w:lvl>
+    <w:lvl w:ilvl="6" w:tplc="040C0001" w:tentative="1">
+      <w:start w:val="1"/>
+      <w:numFmt w:val="bullet"/>
+      <w:lvlText w:val=""/>
+      <w:lvlJc w:val="left"/>
+      <w:pPr>
+        <w:ind w:left="5040" w:hanging="360"/>
+      </w:pPr>
+      <w:rPr>
+        <w:rFonts w:ascii="Symbol" w:hAnsi="Symbol" w:hint="default"/>
+      </w:rPr>
+    </w:lvl>
+    <w:lvl w:ilvl="7" w:tplc="040C0003" w:tentative="1">
+      <w:start w:val="1"/>
+      <w:numFmt w:val="bullet"/>
+      <w:lvlText w:val="o"/>
+      <w:lvlJc w:val="left"/>
+      <w:pPr>
+        <w:ind w:left="5760" w:hanging="360"/>
+      </w:pPr>
+      <w:rPr>
+        <w:rFonts w:ascii="Courier New" w:hAnsi="Courier New" w:cs="Courier New" w:hint="default"/>
+      </w:rPr>
+    </w:lvl>
+    <w:lvl w:ilvl="8" w:tplc="040C0005" w:tentative="1">
+      <w:start w:val="1"/>
+      <w:numFmt w:val="bullet"/>
+      <w:lvlText w:val=""/>
+      <w:lvlJc w:val="left"/>
+      <w:pPr>
+        <w:ind w:left="6480" w:hanging="360"/>
+      </w:pPr>
+      <w:rPr>
+        <w:rFonts w:ascii="Wingdings" w:hAnsi="Wingdings" w:hint="default"/>
+      </w:rPr>
+    </w:lvl>
+  </w:abstractNum>
+  <w:abstractNum w:abstractNumId="20">
+    <w:nsid w:val="519E59B8"/>
+    <w:multiLevelType w:val="hybridMultilevel"/>
+    <w:tmpl w:val="BCC2FAF2"/>
+    <w:lvl w:ilvl="0" w:tplc="040C0009">
+      <w:start w:val="1"/>
+      <w:numFmt w:val="bullet"/>
+      <w:lvlText w:val=""/>
+      <w:lvlJc w:val="left"/>
+      <w:pPr>
+        <w:ind w:left="720" w:hanging="360"/>
+      </w:pPr>
+      <w:rPr>
+        <w:rFonts w:ascii="Wingdings" w:hAnsi="Wingdings" w:hint="default"/>
+      </w:rPr>
+    </w:lvl>
+    <w:lvl w:ilvl="1" w:tplc="040C0003" w:tentative="1">
+      <w:start w:val="1"/>
+      <w:numFmt w:val="bullet"/>
+      <w:lvlText w:val="o"/>
+      <w:lvlJc w:val="left"/>
+      <w:pPr>
+        <w:ind w:left="1440" w:hanging="360"/>
+      </w:pPr>
+      <w:rPr>
+        <w:rFonts w:ascii="Courier New" w:hAnsi="Courier New" w:cs="Courier New" w:hint="default"/>
+      </w:rPr>
+    </w:lvl>
+    <w:lvl w:ilvl="2" w:tplc="040C0005" w:tentative="1">
+      <w:start w:val="1"/>
+      <w:numFmt w:val="bullet"/>
+      <w:lvlText w:val=""/>
+      <w:lvlJc w:val="left"/>
+      <w:pPr>
+        <w:ind w:left="2160" w:hanging="360"/>
+      </w:pPr>
+      <w:rPr>
+        <w:rFonts w:ascii="Wingdings" w:hAnsi="Wingdings" w:hint="default"/>
+      </w:rPr>
+    </w:lvl>
+    <w:lvl w:ilvl="3" w:tplc="040C0001" w:tentative="1">
+      <w:start w:val="1"/>
+      <w:numFmt w:val="bullet"/>
+      <w:lvlText w:val=""/>
+      <w:lvlJc w:val="left"/>
+      <w:pPr>
+        <w:ind w:left="2880" w:hanging="360"/>
+      </w:pPr>
+      <w:rPr>
+        <w:rFonts w:ascii="Symbol" w:hAnsi="Symbol" w:hint="default"/>
+      </w:rPr>
+    </w:lvl>
+    <w:lvl w:ilvl="4" w:tplc="040C0003" w:tentative="1">
+      <w:start w:val="1"/>
+      <w:numFmt w:val="bullet"/>
+      <w:lvlText w:val="o"/>
+      <w:lvlJc w:val="left"/>
+      <w:pPr>
+        <w:ind w:left="3600" w:hanging="360"/>
+      </w:pPr>
+      <w:rPr>
+        <w:rFonts w:ascii="Courier New" w:hAnsi="Courier New" w:cs="Courier New" w:hint="default"/>
+      </w:rPr>
+    </w:lvl>
+    <w:lvl w:ilvl="5" w:tplc="040C0005" w:tentative="1">
+      <w:start w:val="1"/>
+      <w:numFmt w:val="bullet"/>
+      <w:lvlText w:val=""/>
+      <w:lvlJc w:val="left"/>
+      <w:pPr>
+        <w:ind w:left="4320" w:hanging="360"/>
+      </w:pPr>
+      <w:rPr>
+        <w:rFonts w:ascii="Wingdings" w:hAnsi="Wingdings" w:hint="default"/>
+      </w:rPr>
+    </w:lvl>
+    <w:lvl w:ilvl="6" w:tplc="040C0001" w:tentative="1">
+      <w:start w:val="1"/>
+      <w:numFmt w:val="bullet"/>
+      <w:lvlText w:val=""/>
+      <w:lvlJc w:val="left"/>
+      <w:pPr>
+        <w:ind w:left="5040" w:hanging="360"/>
+      </w:pPr>
+      <w:rPr>
+        <w:rFonts w:ascii="Symbol" w:hAnsi="Symbol" w:hint="default"/>
+      </w:rPr>
+    </w:lvl>
+    <w:lvl w:ilvl="7" w:tplc="040C0003" w:tentative="1">
+      <w:start w:val="1"/>
+      <w:numFmt w:val="bullet"/>
+      <w:lvlText w:val="o"/>
+      <w:lvlJc w:val="left"/>
+      <w:pPr>
+        <w:ind w:left="5760" w:hanging="360"/>
+      </w:pPr>
+      <w:rPr>
+        <w:rFonts w:ascii="Courier New" w:hAnsi="Courier New" w:cs="Courier New" w:hint="default"/>
+      </w:rPr>
+    </w:lvl>
+    <w:lvl w:ilvl="8" w:tplc="040C0005" w:tentative="1">
+      <w:start w:val="1"/>
+      <w:numFmt w:val="bullet"/>
+      <w:lvlText w:val=""/>
+      <w:lvlJc w:val="left"/>
+      <w:pPr>
+        <w:ind w:left="6480" w:hanging="360"/>
+      </w:pPr>
+      <w:rPr>
+        <w:rFonts w:ascii="Wingdings" w:hAnsi="Wingdings" w:hint="default"/>
+      </w:rPr>
+    </w:lvl>
+  </w:abstractNum>
+  <w:abstractNum w:abstractNumId="21">
+    <w:nsid w:val="5498177B"/>
+    <w:multiLevelType w:val="hybridMultilevel"/>
+    <w:tmpl w:val="1722C844"/>
+    <w:lvl w:ilvl="0" w:tplc="040C0001">
+      <w:start w:val="1"/>
+      <w:numFmt w:val="bullet"/>
+      <w:lvlText w:val=""/>
+      <w:lvlJc w:val="left"/>
+      <w:pPr>
+        <w:ind w:left="720" w:hanging="360"/>
+      </w:pPr>
+      <w:rPr>
+        <w:rFonts w:ascii="Symbol" w:hAnsi="Symbol" w:hint="default"/>
+      </w:rPr>
+    </w:lvl>
+    <w:lvl w:ilvl="1" w:tplc="040C0003" w:tentative="1">
+      <w:start w:val="1"/>
+      <w:numFmt w:val="bullet"/>
+      <w:lvlText w:val="o"/>
+      <w:lvlJc w:val="left"/>
+      <w:pPr>
+        <w:ind w:left="1440" w:hanging="360"/>
+      </w:pPr>
+      <w:rPr>
+        <w:rFonts w:ascii="Courier New" w:hAnsi="Courier New" w:cs="Courier New" w:hint="default"/>
+      </w:rPr>
+    </w:lvl>
+    <w:lvl w:ilvl="2" w:tplc="040C0005" w:tentative="1">
+      <w:start w:val="1"/>
+      <w:numFmt w:val="bullet"/>
+      <w:lvlText w:val=""/>
+      <w:lvlJc w:val="left"/>
+      <w:pPr>
+        <w:ind w:left="2160" w:hanging="360"/>
+      </w:pPr>
+      <w:rPr>
+        <w:rFonts w:ascii="Wingdings" w:hAnsi="Wingdings" w:hint="default"/>
+      </w:rPr>
+    </w:lvl>
+    <w:lvl w:ilvl="3" w:tplc="040C0001" w:tentative="1">
+      <w:start w:val="1"/>
+      <w:numFmt w:val="bullet"/>
+      <w:lvlText w:val=""/>
+      <w:lvlJc w:val="left"/>
+      <w:pPr>
+        <w:ind w:left="2880" w:hanging="360"/>
+      </w:pPr>
+      <w:rPr>
+        <w:rFonts w:ascii="Symbol" w:hAnsi="Symbol" w:hint="default"/>
+      </w:rPr>
+    </w:lvl>
+    <w:lvl w:ilvl="4" w:tplc="040C0003" w:tentative="1">
+      <w:start w:val="1"/>
+      <w:numFmt w:val="bullet"/>
+      <w:lvlText w:val="o"/>
+      <w:lvlJc w:val="left"/>
+      <w:pPr>
+        <w:ind w:left="3600" w:hanging="360"/>
+      </w:pPr>
+      <w:rPr>
+        <w:rFonts w:ascii="Courier New" w:hAnsi="Courier New" w:cs="Courier New" w:hint="default"/>
+      </w:rPr>
+    </w:lvl>
+    <w:lvl w:ilvl="5" w:tplc="040C0005" w:tentative="1">
+      <w:start w:val="1"/>
+      <w:numFmt w:val="bullet"/>
+      <w:lvlText w:val=""/>
+      <w:lvlJc w:val="left"/>
+      <w:pPr>
+        <w:ind w:left="4320" w:hanging="360"/>
+      </w:pPr>
+      <w:rPr>
+        <w:rFonts w:ascii="Wingdings" w:hAnsi="Wingdings" w:hint="default"/>
+      </w:rPr>
+    </w:lvl>
+    <w:lvl w:ilvl="6" w:tplc="040C0001" w:tentative="1">
+      <w:start w:val="1"/>
+      <w:numFmt w:val="bullet"/>
+      <w:lvlText w:val=""/>
+      <w:lvlJc w:val="left"/>
+      <w:pPr>
+        <w:ind w:left="5040" w:hanging="360"/>
+      </w:pPr>
+      <w:rPr>
+        <w:rFonts w:ascii="Symbol" w:hAnsi="Symbol" w:hint="default"/>
+      </w:rPr>
+    </w:lvl>
+    <w:lvl w:ilvl="7" w:tplc="040C0003" w:tentative="1">
+      <w:start w:val="1"/>
+      <w:numFmt w:val="bullet"/>
+      <w:lvlText w:val="o"/>
+      <w:lvlJc w:val="left"/>
+      <w:pPr>
+        <w:ind w:left="5760" w:hanging="360"/>
+      </w:pPr>
+      <w:rPr>
+        <w:rFonts w:ascii="Courier New" w:hAnsi="Courier New" w:cs="Courier New" w:hint="default"/>
+      </w:rPr>
+    </w:lvl>
+    <w:lvl w:ilvl="8" w:tplc="040C0005" w:tentative="1">
+      <w:start w:val="1"/>
+      <w:numFmt w:val="bullet"/>
+      <w:lvlText w:val=""/>
+      <w:lvlJc w:val="left"/>
+      <w:pPr>
+        <w:ind w:left="6480" w:hanging="360"/>
+      </w:pPr>
+      <w:rPr>
+        <w:rFonts w:ascii="Wingdings" w:hAnsi="Wingdings" w:hint="default"/>
+      </w:rPr>
+    </w:lvl>
+  </w:abstractNum>
+  <w:abstractNum w:abstractNumId="22">
     <w:nsid w:val="56A95831"/>
     <w:multiLevelType w:val="hybridMultilevel"/>
     <w:tmpl w:val="BBA66432"/>
@@ -14571,7 +17593,7 @@
       </w:pPr>
     </w:lvl>
   </w:abstractNum>
-  <w:abstractNum w:abstractNumId="17">
+  <w:abstractNum w:abstractNumId="23">
     <w:nsid w:val="58B30B9D"/>
     <w:multiLevelType w:val="hybridMultilevel"/>
     <w:tmpl w:val="653E6A00"/>
@@ -14657,7 +17679,7 @@
       </w:pPr>
     </w:lvl>
   </w:abstractNum>
-  <w:abstractNum w:abstractNumId="18">
+  <w:abstractNum w:abstractNumId="24">
     <w:nsid w:val="59E14856"/>
     <w:multiLevelType w:val="hybridMultilevel"/>
     <w:tmpl w:val="A4FABE12"/>
@@ -14770,7 +17792,7 @@
       </w:rPr>
     </w:lvl>
   </w:abstractNum>
-  <w:abstractNum w:abstractNumId="19">
+  <w:abstractNum w:abstractNumId="25">
     <w:nsid w:val="5FE4092D"/>
     <w:multiLevelType w:val="hybridMultilevel"/>
     <w:tmpl w:val="483EE9A2"/>
@@ -14883,7 +17905,7 @@
       </w:rPr>
     </w:lvl>
   </w:abstractNum>
-  <w:abstractNum w:abstractNumId="20">
+  <w:abstractNum w:abstractNumId="26">
     <w:nsid w:val="70BA6C7D"/>
     <w:multiLevelType w:val="multilevel"/>
     <w:tmpl w:val="E0107954"/>
@@ -15001,7 +18023,7 @@
       </w:rPr>
     </w:lvl>
   </w:abstractNum>
-  <w:abstractNum w:abstractNumId="21">
+  <w:abstractNum w:abstractNumId="27">
     <w:nsid w:val="77E60095"/>
     <w:multiLevelType w:val="hybridMultilevel"/>
     <w:tmpl w:val="E9CE22CA"/>
@@ -15114,7 +18136,7 @@
       </w:rPr>
     </w:lvl>
   </w:abstractNum>
-  <w:abstractNum w:abstractNumId="22">
+  <w:abstractNum w:abstractNumId="28">
     <w:nsid w:val="7E136AB7"/>
     <w:multiLevelType w:val="hybridMultilevel"/>
     <w:tmpl w:val="831A1B7C"/>
@@ -15228,73 +18250,91 @@
     </w:lvl>
   </w:abstractNum>
   <w:num w:numId="1">
-    <w:abstractNumId w:val="17"/>
+    <w:abstractNumId w:val="23"/>
   </w:num>
   <w:num w:numId="2">
-    <w:abstractNumId w:val="20"/>
+    <w:abstractNumId w:val="26"/>
   </w:num>
   <w:num w:numId="3">
-    <w:abstractNumId w:val="11"/>
+    <w:abstractNumId w:val="13"/>
   </w:num>
   <w:num w:numId="4">
-    <w:abstractNumId w:val="8"/>
+    <w:abstractNumId w:val="10"/>
   </w:num>
   <w:num w:numId="5">
+    <w:abstractNumId w:val="24"/>
+  </w:num>
+  <w:num w:numId="6">
     <w:abstractNumId w:val="18"/>
   </w:num>
-  <w:num w:numId="6">
-    <w:abstractNumId w:val="15"/>
-  </w:num>
   <w:num w:numId="7">
-    <w:abstractNumId w:val="7"/>
+    <w:abstractNumId w:val="9"/>
   </w:num>
   <w:num w:numId="8">
-    <w:abstractNumId w:val="19"/>
+    <w:abstractNumId w:val="25"/>
   </w:num>
   <w:num w:numId="9">
     <w:abstractNumId w:val="1"/>
   </w:num>
   <w:num w:numId="10">
-    <w:abstractNumId w:val="4"/>
+    <w:abstractNumId w:val="6"/>
   </w:num>
   <w:num w:numId="11">
-    <w:abstractNumId w:val="6"/>
+    <w:abstractNumId w:val="8"/>
   </w:num>
   <w:num w:numId="12">
-    <w:abstractNumId w:val="21"/>
+    <w:abstractNumId w:val="27"/>
   </w:num>
   <w:num w:numId="13">
     <w:abstractNumId w:val="0"/>
   </w:num>
   <w:num w:numId="14">
-    <w:abstractNumId w:val="22"/>
+    <w:abstractNumId w:val="28"/>
   </w:num>
   <w:num w:numId="15">
-    <w:abstractNumId w:val="12"/>
+    <w:abstractNumId w:val="14"/>
   </w:num>
   <w:num w:numId="16">
-    <w:abstractNumId w:val="14"/>
+    <w:abstractNumId w:val="17"/>
   </w:num>
   <w:num w:numId="17">
-    <w:abstractNumId w:val="5"/>
+    <w:abstractNumId w:val="7"/>
   </w:num>
   <w:num w:numId="18">
     <w:abstractNumId w:val="2"/>
   </w:num>
   <w:num w:numId="19">
-    <w:abstractNumId w:val="13"/>
+    <w:abstractNumId w:val="15"/>
   </w:num>
   <w:num w:numId="20">
-    <w:abstractNumId w:val="9"/>
+    <w:abstractNumId w:val="11"/>
   </w:num>
   <w:num w:numId="21">
-    <w:abstractNumId w:val="16"/>
+    <w:abstractNumId w:val="22"/>
   </w:num>
   <w:num w:numId="22">
-    <w:abstractNumId w:val="10"/>
+    <w:abstractNumId w:val="12"/>
   </w:num>
   <w:num w:numId="23">
     <w:abstractNumId w:val="3"/>
+  </w:num>
+  <w:num w:numId="24">
+    <w:abstractNumId w:val="5"/>
+  </w:num>
+  <w:num w:numId="25">
+    <w:abstractNumId w:val="19"/>
+  </w:num>
+  <w:num w:numId="26">
+    <w:abstractNumId w:val="21"/>
+  </w:num>
+  <w:num w:numId="27">
+    <w:abstractNumId w:val="20"/>
+  </w:num>
+  <w:num w:numId="28">
+    <w:abstractNumId w:val="16"/>
+  </w:num>
+  <w:num w:numId="29">
+    <w:abstractNumId w:val="4"/>
   </w:num>
 </w:numbering>
 </file>
@@ -15458,6 +18498,7 @@
   <w:style w:type="paragraph" w:default="1" w:styleId="Normal">
     <w:name w:val="Normal"/>
     <w:qFormat/>
+    <w:rsid w:val="00343D43"/>
     <w:rPr>
       <w:lang w:bidi="ar-TN"/>
     </w:rPr>
@@ -15719,6 +18760,7 @@
   <w:style w:type="paragraph" w:default="1" w:styleId="Normal">
     <w:name w:val="Normal"/>
     <w:qFormat/>
+    <w:rsid w:val="00343D43"/>
     <w:rPr>
       <w:lang w:bidi="ar-TN"/>
     </w:rPr>

</xml_diff>